<commit_message>
Add the rest of the activity diagrams.
</commit_message>
<xml_diff>
--- a/Documents/YVSimeonova19_Software Development.docx
+++ b/Documents/YVSimeonova19_Software Development.docx
@@ -4081,16 +4081,16 @@
           <w:lang w:val="en-US"/>
         </w:rPr>
         <w:drawing>
-          <wp:anchor distT="0" distB="0" distL="114300" distR="114300" simplePos="0" relativeHeight="251662336" behindDoc="0" locked="0" layoutInCell="1" allowOverlap="1" wp14:anchorId="5D05ABE7" wp14:editId="5CE9C088">
+          <wp:anchor distT="0" distB="0" distL="114300" distR="114300" simplePos="0" relativeHeight="251662336" behindDoc="0" locked="0" layoutInCell="1" allowOverlap="1" wp14:anchorId="5D05ABE7" wp14:editId="4E116145">
             <wp:simplePos x="0" y="0"/>
             <wp:positionH relativeFrom="page">
               <wp:align>center</wp:align>
             </wp:positionH>
             <wp:positionV relativeFrom="paragraph">
-              <wp:posOffset>563292</wp:posOffset>
+              <wp:posOffset>476574</wp:posOffset>
             </wp:positionV>
-            <wp:extent cx="2743200" cy="5257800"/>
-            <wp:effectExtent l="0" t="0" r="0" b="0"/>
+            <wp:extent cx="1785620" cy="3422015"/>
+            <wp:effectExtent l="0" t="0" r="5080" b="6985"/>
             <wp:wrapTopAndBottom/>
             <wp:docPr id="2099547397" name="Picture 3"/>
             <wp:cNvGraphicFramePr>
@@ -4118,7 +4118,7 @@
                   <pic:spPr>
                     <a:xfrm>
                       <a:off x="0" y="0"/>
-                      <a:ext cx="2743200" cy="5257800"/>
+                      <a:ext cx="1785620" cy="3422015"/>
                     </a:xfrm>
                     <a:prstGeom prst="rect">
                       <a:avLst/>
@@ -4127,6 +4127,12 @@
                 </pic:pic>
               </a:graphicData>
             </a:graphic>
+            <wp14:sizeRelH relativeFrom="margin">
+              <wp14:pctWidth>0</wp14:pctWidth>
+            </wp14:sizeRelH>
+            <wp14:sizeRelV relativeFrom="margin">
+              <wp14:pctHeight>0</wp14:pctHeight>
+            </wp14:sizeRelV>
           </wp:anchor>
         </w:drawing>
       </w:r>
@@ -4173,6 +4179,345 @@
           <w:lang w:val="en-US"/>
         </w:rPr>
       </w:pPr>
+      <w:r>
+        <w:rPr>
+          <w:rFonts w:ascii="Segoe UI" w:eastAsia="Calibri" w:hAnsi="Segoe UI" w:cs="Segoe UI"/>
+          <w:b/>
+          <w:sz w:val="24"/>
+        </w:rPr>
+        <w:t>Отбелязване на поръчка като доставена:</w:t>
+      </w:r>
+      <w:r>
+        <w:rPr>
+          <w:rFonts w:ascii="Segoe UI" w:eastAsia="Calibri" w:hAnsi="Segoe UI" w:cs="Segoe UI"/>
+          <w:b/>
+          <w:sz w:val="24"/>
+        </w:rPr>
+        <w:t xml:space="preserve"> </w:t>
+      </w:r>
+      <w:r>
+        <w:rPr>
+          <w:rFonts w:ascii="Segoe UI" w:eastAsia="Calibri" w:hAnsi="Segoe UI" w:cs="Segoe UI"/>
+          <w:bCs/>
+          <w:sz w:val="24"/>
+        </w:rPr>
+        <w:t>Само администратори и доставчици могат да изпълняват тази дейност. Стъпките, които трябва да изпълнят</w:t>
+      </w:r>
+      <w:r>
+        <w:rPr>
+          <w:rFonts w:ascii="Segoe UI" w:eastAsia="Calibri" w:hAnsi="Segoe UI" w:cs="Segoe UI"/>
+          <w:bCs/>
+          <w:sz w:val="24"/>
+        </w:rPr>
+        <w:t xml:space="preserve"> за двата вид</w:t>
+      </w:r>
+      <w:r>
+        <w:rPr>
+          <w:rFonts w:ascii="Segoe UI" w:eastAsia="Calibri" w:hAnsi="Segoe UI" w:cs="Segoe UI"/>
+          <w:bCs/>
+          <w:sz w:val="24"/>
+        </w:rPr>
+        <w:t>а</w:t>
+      </w:r>
+      <w:r>
+        <w:rPr>
+          <w:rFonts w:ascii="Segoe UI" w:eastAsia="Calibri" w:hAnsi="Segoe UI" w:cs="Segoe UI"/>
+          <w:bCs/>
+          <w:sz w:val="24"/>
+        </w:rPr>
+        <w:t xml:space="preserve"> потребители</w:t>
+      </w:r>
+      <w:r>
+        <w:rPr>
+          <w:rFonts w:ascii="Segoe UI" w:eastAsia="Calibri" w:hAnsi="Segoe UI" w:cs="Segoe UI"/>
+          <w:bCs/>
+          <w:sz w:val="24"/>
+        </w:rPr>
+        <w:t xml:space="preserve"> са следните:</w:t>
+      </w:r>
+    </w:p>
+    <w:p>
+      <w:pPr>
+        <w:spacing w:after="0" w:line="240" w:lineRule="auto"/>
+        <w:rPr>
+          <w:rFonts w:ascii="Segoe UI" w:eastAsia="Calibri" w:hAnsi="Segoe UI" w:cs="Segoe UI"/>
+          <w:bCs/>
+          <w:sz w:val="24"/>
+          <w:lang w:val="en-US"/>
+        </w:rPr>
+      </w:pPr>
+      <w:r>
+        <w:rPr>
+          <w:rFonts w:ascii="Segoe UI" w:eastAsia="Calibri" w:hAnsi="Segoe UI" w:cs="Segoe UI"/>
+          <w:bCs/>
+          <w:noProof/>
+          <w:sz w:val="24"/>
+          <w:lang w:val="en-US"/>
+        </w:rPr>
+        <w:drawing>
+          <wp:anchor distT="0" distB="0" distL="114300" distR="114300" simplePos="0" relativeHeight="251663360" behindDoc="0" locked="0" layoutInCell="1" allowOverlap="1" wp14:anchorId="70A1C877" wp14:editId="072CA2DB">
+            <wp:simplePos x="0" y="0"/>
+            <wp:positionH relativeFrom="margin">
+              <wp:align>center</wp:align>
+            </wp:positionH>
+            <wp:positionV relativeFrom="paragraph">
+              <wp:posOffset>13922</wp:posOffset>
+            </wp:positionV>
+            <wp:extent cx="4485005" cy="3424555"/>
+            <wp:effectExtent l="0" t="0" r="0" b="4445"/>
+            <wp:wrapSquare wrapText="bothSides"/>
+            <wp:docPr id="1263303695" name="Picture 5"/>
+            <wp:cNvGraphicFramePr>
+              <a:graphicFrameLocks xmlns:a="http://schemas.openxmlformats.org/drawingml/2006/main" noChangeAspect="1"/>
+            </wp:cNvGraphicFramePr>
+            <a:graphic xmlns:a="http://schemas.openxmlformats.org/drawingml/2006/main">
+              <a:graphicData uri="http://schemas.openxmlformats.org/drawingml/2006/picture">
+                <pic:pic xmlns:pic="http://schemas.openxmlformats.org/drawingml/2006/picture">
+                  <pic:nvPicPr>
+                    <pic:cNvPr id="1263303695" name="Picture 1263303695"/>
+                    <pic:cNvPicPr/>
+                  </pic:nvPicPr>
+                  <pic:blipFill>
+                    <a:blip r:embed="rId13" cstate="print">
+                      <a:extLst>
+                        <a:ext uri="{28A0092B-C50C-407E-A947-70E740481C1C}">
+                          <a14:useLocalDpi xmlns:a14="http://schemas.microsoft.com/office/drawing/2010/main" val="0"/>
+                        </a:ext>
+                      </a:extLst>
+                    </a:blip>
+                    <a:stretch>
+                      <a:fillRect/>
+                    </a:stretch>
+                  </pic:blipFill>
+                  <pic:spPr>
+                    <a:xfrm>
+                      <a:off x="0" y="0"/>
+                      <a:ext cx="4485005" cy="3424555"/>
+                    </a:xfrm>
+                    <a:prstGeom prst="rect">
+                      <a:avLst/>
+                    </a:prstGeom>
+                  </pic:spPr>
+                </pic:pic>
+              </a:graphicData>
+            </a:graphic>
+            <wp14:sizeRelH relativeFrom="margin">
+              <wp14:pctWidth>0</wp14:pctWidth>
+            </wp14:sizeRelH>
+            <wp14:sizeRelV relativeFrom="margin">
+              <wp14:pctHeight>0</wp14:pctHeight>
+            </wp14:sizeRelV>
+          </wp:anchor>
+        </w:drawing>
+      </w:r>
+    </w:p>
+    <w:p>
+      <w:pPr>
+        <w:spacing w:after="0" w:line="240" w:lineRule="auto"/>
+        <w:rPr>
+          <w:rFonts w:ascii="Segoe UI" w:eastAsia="Calibri" w:hAnsi="Segoe UI" w:cs="Segoe UI"/>
+          <w:bCs/>
+          <w:sz w:val="24"/>
+        </w:rPr>
+      </w:pPr>
+      <w:r>
+        <w:rPr>
+          <w:rFonts w:ascii="Segoe UI" w:eastAsia="Calibri" w:hAnsi="Segoe UI" w:cs="Segoe UI"/>
+          <w:bCs/>
+          <w:noProof/>
+          <w:sz w:val="24"/>
+          <w:lang w:val="en-US"/>
+        </w:rPr>
+        <w:lastRenderedPageBreak/>
+        <w:drawing>
+          <wp:anchor distT="0" distB="0" distL="114300" distR="114300" simplePos="0" relativeHeight="251664384" behindDoc="0" locked="0" layoutInCell="1" allowOverlap="1" wp14:anchorId="323372D7" wp14:editId="42EA05BC">
+            <wp:simplePos x="0" y="0"/>
+            <wp:positionH relativeFrom="page">
+              <wp:align>center</wp:align>
+            </wp:positionH>
+            <wp:positionV relativeFrom="paragraph">
+              <wp:posOffset>428253</wp:posOffset>
+            </wp:positionV>
+            <wp:extent cx="2337435" cy="3461385"/>
+            <wp:effectExtent l="0" t="0" r="5715" b="5715"/>
+            <wp:wrapTopAndBottom/>
+            <wp:docPr id="1052224108" name="Picture 6"/>
+            <wp:cNvGraphicFramePr>
+              <a:graphicFrameLocks xmlns:a="http://schemas.openxmlformats.org/drawingml/2006/main" noChangeAspect="1"/>
+            </wp:cNvGraphicFramePr>
+            <a:graphic xmlns:a="http://schemas.openxmlformats.org/drawingml/2006/main">
+              <a:graphicData uri="http://schemas.openxmlformats.org/drawingml/2006/picture">
+                <pic:pic xmlns:pic="http://schemas.openxmlformats.org/drawingml/2006/picture">
+                  <pic:nvPicPr>
+                    <pic:cNvPr id="1052224108" name="Picture 1052224108"/>
+                    <pic:cNvPicPr/>
+                  </pic:nvPicPr>
+                  <pic:blipFill>
+                    <a:blip r:embed="rId14" cstate="print">
+                      <a:extLst>
+                        <a:ext uri="{28A0092B-C50C-407E-A947-70E740481C1C}">
+                          <a14:useLocalDpi xmlns:a14="http://schemas.microsoft.com/office/drawing/2010/main" val="0"/>
+                        </a:ext>
+                      </a:extLst>
+                    </a:blip>
+                    <a:stretch>
+                      <a:fillRect/>
+                    </a:stretch>
+                  </pic:blipFill>
+                  <pic:spPr>
+                    <a:xfrm>
+                      <a:off x="0" y="0"/>
+                      <a:ext cx="2337435" cy="3461385"/>
+                    </a:xfrm>
+                    <a:prstGeom prst="rect">
+                      <a:avLst/>
+                    </a:prstGeom>
+                  </pic:spPr>
+                </pic:pic>
+              </a:graphicData>
+            </a:graphic>
+            <wp14:sizeRelH relativeFrom="margin">
+              <wp14:pctWidth>0</wp14:pctWidth>
+            </wp14:sizeRelH>
+            <wp14:sizeRelV relativeFrom="margin">
+              <wp14:pctHeight>0</wp14:pctHeight>
+            </wp14:sizeRelV>
+          </wp:anchor>
+        </w:drawing>
+      </w:r>
+      <w:r>
+        <w:rPr>
+          <w:rFonts w:ascii="Segoe UI" w:eastAsia="Calibri" w:hAnsi="Segoe UI" w:cs="Segoe UI"/>
+          <w:b/>
+          <w:sz w:val="24"/>
+        </w:rPr>
+        <w:t>Редактиране на поръчка:</w:t>
+      </w:r>
+      <w:r>
+        <w:rPr>
+          <w:rFonts w:ascii="Segoe UI" w:eastAsia="Calibri" w:hAnsi="Segoe UI" w:cs="Segoe UI"/>
+          <w:bCs/>
+          <w:sz w:val="24"/>
+        </w:rPr>
+        <w:t xml:space="preserve"> Само администратори могат да изпълняват тази дейност. </w:t>
+      </w:r>
+      <w:r>
+        <w:rPr>
+          <w:rFonts w:ascii="Segoe UI" w:eastAsia="Calibri" w:hAnsi="Segoe UI" w:cs="Segoe UI"/>
+          <w:bCs/>
+          <w:sz w:val="24"/>
+        </w:rPr>
+        <w:t>Стъпките, които трябва да изпълнят са следните:</w:t>
+      </w:r>
+    </w:p>
+    <w:p>
+      <w:pPr>
+        <w:spacing w:after="0" w:line="240" w:lineRule="auto"/>
+        <w:rPr>
+          <w:rFonts w:ascii="Segoe UI" w:eastAsia="Calibri" w:hAnsi="Segoe UI" w:cs="Segoe UI"/>
+          <w:bCs/>
+          <w:sz w:val="24"/>
+        </w:rPr>
+      </w:pPr>
+      <w:r>
+        <w:rPr>
+          <w:rFonts w:ascii="Segoe UI" w:eastAsia="Calibri" w:hAnsi="Segoe UI" w:cs="Segoe UI"/>
+          <w:b/>
+          <w:sz w:val="24"/>
+        </w:rPr>
+        <w:t>Изтриване на поръчка:</w:t>
+      </w:r>
+      <w:r>
+        <w:rPr>
+          <w:rFonts w:ascii="Segoe UI" w:eastAsia="Calibri" w:hAnsi="Segoe UI" w:cs="Segoe UI"/>
+          <w:b/>
+          <w:sz w:val="24"/>
+        </w:rPr>
+        <w:t xml:space="preserve"> </w:t>
+      </w:r>
+      <w:r>
+        <w:rPr>
+          <w:rFonts w:ascii="Segoe UI" w:eastAsia="Calibri" w:hAnsi="Segoe UI" w:cs="Segoe UI"/>
+          <w:bCs/>
+          <w:sz w:val="24"/>
+        </w:rPr>
+        <w:t>Само администратори могат да изпълняват тази дейност. Стъпките, които трябва да изпълнят са следните:</w:t>
+      </w:r>
+    </w:p>
+    <w:p>
+      <w:pPr>
+        <w:spacing w:after="0" w:line="240" w:lineRule="auto"/>
+        <w:rPr>
+          <w:rFonts w:ascii="Segoe UI" w:eastAsia="Calibri" w:hAnsi="Segoe UI" w:cs="Segoe UI"/>
+          <w:bCs/>
+          <w:sz w:val="24"/>
+          <w:lang w:val="en-US"/>
+        </w:rPr>
+      </w:pPr>
+      <w:r>
+        <w:rPr>
+          <w:rFonts w:ascii="Segoe UI" w:eastAsia="Calibri" w:hAnsi="Segoe UI" w:cs="Segoe UI"/>
+          <w:bCs/>
+          <w:noProof/>
+          <w:sz w:val="24"/>
+          <w:lang w:val="en-US"/>
+        </w:rPr>
+        <w:drawing>
+          <wp:anchor distT="0" distB="0" distL="114300" distR="114300" simplePos="0" relativeHeight="251665408" behindDoc="0" locked="0" layoutInCell="1" allowOverlap="1" wp14:anchorId="77031640" wp14:editId="6055494D">
+            <wp:simplePos x="0" y="0"/>
+            <wp:positionH relativeFrom="page">
+              <wp:align>center</wp:align>
+            </wp:positionH>
+            <wp:positionV relativeFrom="paragraph">
+              <wp:posOffset>208029</wp:posOffset>
+            </wp:positionV>
+            <wp:extent cx="2480945" cy="3674745"/>
+            <wp:effectExtent l="0" t="0" r="0" b="1905"/>
+            <wp:wrapTopAndBottom/>
+            <wp:docPr id="1616498577" name="Picture 7"/>
+            <wp:cNvGraphicFramePr>
+              <a:graphicFrameLocks xmlns:a="http://schemas.openxmlformats.org/drawingml/2006/main" noChangeAspect="1"/>
+            </wp:cNvGraphicFramePr>
+            <a:graphic xmlns:a="http://schemas.openxmlformats.org/drawingml/2006/main">
+              <a:graphicData uri="http://schemas.openxmlformats.org/drawingml/2006/picture">
+                <pic:pic xmlns:pic="http://schemas.openxmlformats.org/drawingml/2006/picture">
+                  <pic:nvPicPr>
+                    <pic:cNvPr id="1616498577" name="Picture 1616498577"/>
+                    <pic:cNvPicPr/>
+                  </pic:nvPicPr>
+                  <pic:blipFill>
+                    <a:blip r:embed="rId15" cstate="print">
+                      <a:extLst>
+                        <a:ext uri="{28A0092B-C50C-407E-A947-70E740481C1C}">
+                          <a14:useLocalDpi xmlns:a14="http://schemas.microsoft.com/office/drawing/2010/main" val="0"/>
+                        </a:ext>
+                      </a:extLst>
+                    </a:blip>
+                    <a:stretch>
+                      <a:fillRect/>
+                    </a:stretch>
+                  </pic:blipFill>
+                  <pic:spPr>
+                    <a:xfrm>
+                      <a:off x="0" y="0"/>
+                      <a:ext cx="2480945" cy="3674745"/>
+                    </a:xfrm>
+                    <a:prstGeom prst="rect">
+                      <a:avLst/>
+                    </a:prstGeom>
+                  </pic:spPr>
+                </pic:pic>
+              </a:graphicData>
+            </a:graphic>
+            <wp14:sizeRelH relativeFrom="margin">
+              <wp14:pctWidth>0</wp14:pctWidth>
+            </wp14:sizeRelH>
+            <wp14:sizeRelV relativeFrom="margin">
+              <wp14:pctHeight>0</wp14:pctHeight>
+            </wp14:sizeRelV>
+          </wp:anchor>
+        </w:drawing>
+      </w:r>
     </w:p>
     <w:p>
       <w:pPr>
@@ -4222,7 +4567,7 @@
           <w:lang w:val="en-US" w:eastAsia="en-US"/>
         </w:rPr>
         <w:drawing>
-          <wp:anchor distT="0" distB="0" distL="114300" distR="114300" simplePos="0" relativeHeight="251659264" behindDoc="1" locked="0" layoutInCell="1" allowOverlap="1" wp14:anchorId="5825F672" wp14:editId="2E313D4A">
+          <wp:anchor distT="0" distB="0" distL="114300" distR="114300" simplePos="0" relativeHeight="251659264" behindDoc="1" locked="0" layoutInCell="1" allowOverlap="1" wp14:anchorId="5825F672" wp14:editId="7F61228C">
             <wp:simplePos x="0" y="0"/>
             <wp:positionH relativeFrom="column">
               <wp:posOffset>3521455</wp:posOffset>
@@ -4255,7 +4600,7 @@
                     </pic:cNvPicPr>
                   </pic:nvPicPr>
                   <pic:blipFill>
-                    <a:blip r:embed="rId13">
+                    <a:blip r:embed="rId16">
                       <a:extLst>
                         <a:ext uri="{28A0092B-C50C-407E-A947-70E740481C1C}">
                           <a14:useLocalDpi xmlns:a14="http://schemas.microsoft.com/office/drawing/2010/main" val="0"/>
@@ -5291,7 +5636,7 @@
                     <pic:cNvPicPr/>
                   </pic:nvPicPr>
                   <pic:blipFill>
-                    <a:blip r:embed="rId14">
+                    <a:blip r:embed="rId17">
                       <a:extLst>
                         <a:ext uri="{28A0092B-C50C-407E-A947-70E740481C1C}">
                           <a14:useLocalDpi xmlns:a14="http://schemas.microsoft.com/office/drawing/2010/main" val="0"/>
@@ -5538,7 +5883,7 @@
         </w:rPr>
         <w:t xml:space="preserve"> </w:t>
       </w:r>
-      <w:hyperlink r:id="rId15" w:history="1">
+      <w:hyperlink r:id="rId18" w:history="1">
         <w:r>
           <w:rPr>
             <w:rStyle w:val="Hyperlink"/>
@@ -5893,7 +6238,7 @@
               </w:rPr>
               <w:t xml:space="preserve">2. </w:t>
             </w:r>
-            <w:hyperlink r:id="rId16" w:anchor="_Цели_и_обхват" w:history="1">
+            <w:hyperlink r:id="rId19" w:anchor="_Цели_и_обхват" w:history="1">
               <w:r>
                 <w:rPr>
                   <w:rStyle w:val="Hyperlink"/>
@@ -5915,7 +6260,7 @@
               </w:rPr>
               <w:t xml:space="preserve">3.1 </w:t>
             </w:r>
-            <w:hyperlink r:id="rId17" w:anchor="_Потребителски_изисквания_и" w:history="1">
+            <w:hyperlink r:id="rId20" w:anchor="_Потребителски_изисквания_и" w:history="1">
               <w:r>
                 <w:rPr>
                   <w:rStyle w:val="Hyperlink"/>
@@ -6030,7 +6375,7 @@
               </w:rPr>
               <w:t xml:space="preserve">3.2 </w:t>
             </w:r>
-            <w:hyperlink r:id="rId18" w:anchor="_Примерен_потребителски_интерфейс" w:history="1">
+            <w:hyperlink r:id="rId21" w:anchor="_Примерен_потребителски_интерфейс" w:history="1">
               <w:r>
                 <w:rPr>
                   <w:rStyle w:val="Hyperlink"/>
@@ -6052,7 +6397,7 @@
               </w:rPr>
               <w:t xml:space="preserve">3.3 </w:t>
             </w:r>
-            <w:hyperlink r:id="rId19" w:anchor="_Диаграми_на_анализа" w:history="1">
+            <w:hyperlink r:id="rId22" w:anchor="_Диаграми_на_анализа" w:history="1">
               <w:r>
                 <w:rPr>
                   <w:rStyle w:val="Hyperlink"/>
@@ -6074,7 +6419,7 @@
               </w:rPr>
               <w:t xml:space="preserve">3.4 </w:t>
             </w:r>
-            <w:hyperlink r:id="rId20" w:anchor="_Модел_на_съдържанието" w:history="1">
+            <w:hyperlink r:id="rId23" w:anchor="_Модел_на_съдържанието" w:history="1">
               <w:r>
                 <w:rPr>
                   <w:rStyle w:val="Hyperlink"/>
@@ -6203,7 +6548,7 @@
               </w:rPr>
               <w:t xml:space="preserve">4.1 </w:t>
             </w:r>
-            <w:hyperlink r:id="rId21" w:anchor="_Дизайн" w:history="1">
+            <w:hyperlink r:id="rId24" w:anchor="_Дизайн" w:history="1">
               <w:r>
                 <w:rPr>
                   <w:rStyle w:val="Hyperlink"/>
@@ -6360,7 +6705,7 @@
               </w:rPr>
               <w:t xml:space="preserve">4.2 </w:t>
             </w:r>
-            <w:hyperlink r:id="rId22" w:anchor="_Дизайн" w:history="1">
+            <w:hyperlink r:id="rId25" w:anchor="_Дизайн" w:history="1">
               <w:r>
                 <w:rPr>
                   <w:rStyle w:val="Hyperlink"/>
@@ -6479,7 +6824,7 @@
               </w:rPr>
               <w:t xml:space="preserve">4.3 </w:t>
             </w:r>
-            <w:hyperlink r:id="rId23" w:anchor="_Дизайн" w:history="1">
+            <w:hyperlink r:id="rId26" w:anchor="_Дизайн" w:history="1">
               <w:r>
                 <w:rPr>
                   <w:rStyle w:val="Hyperlink"/>
@@ -6580,7 +6925,7 @@
               </w:rPr>
               <w:t xml:space="preserve">5. </w:t>
             </w:r>
-            <w:hyperlink r:id="rId24" w:anchor="_Тестване" w:history="1">
+            <w:hyperlink r:id="rId27" w:anchor="_Тестване" w:history="1">
               <w:r>
                 <w:rPr>
                   <w:rStyle w:val="Hyperlink"/>
@@ -6767,7 +7112,7 @@
               </w:rPr>
               <w:t xml:space="preserve">1. </w:t>
             </w:r>
-            <w:hyperlink r:id="rId25" w:anchor="_Въведение" w:history="1">
+            <w:hyperlink r:id="rId28" w:anchor="_Въведение" w:history="1">
               <w:r>
                 <w:rPr>
                   <w:rStyle w:val="Hyperlink"/>
@@ -7095,12 +7440,8 @@
       </w:pPr>
     </w:p>
     <w:sectPr>
-      <w:headerReference w:type="even" r:id="rId26"/>
-      <w:headerReference w:type="default" r:id="rId27"/>
-      <w:footerReference w:type="even" r:id="rId28"/>
-      <w:footerReference w:type="default" r:id="rId29"/>
-      <w:headerReference w:type="first" r:id="rId30"/>
-      <w:footerReference w:type="first" r:id="rId31"/>
+      <w:headerReference w:type="default" r:id="rId29"/>
+      <w:footerReference w:type="default" r:id="rId30"/>
       <w:pgSz w:w="11906" w:h="16838"/>
       <w:pgMar w:top="1440" w:right="656" w:bottom="1440" w:left="1361" w:header="709" w:footer="709" w:gutter="0"/>
       <w:cols w:space="708"/>
@@ -7136,16 +7477,6 @@
 </file>
 
 <file path=word/footer1.xml><?xml version="1.0" encoding="utf-8"?>
-<w:ftr xmlns:wpc="http://schemas.microsoft.com/office/word/2010/wordprocessingCanvas" xmlns:cx="http://schemas.microsoft.com/office/drawing/2014/chartex" xmlns:cx1="http://schemas.microsoft.com/office/drawing/2015/9/8/chartex" xmlns:cx2="http://schemas.microsoft.com/office/drawing/2015/10/21/chartex" xmlns:cx3="http://schemas.microsoft.com/office/drawing/2016/5/9/chartex" xmlns:cx4="http://schemas.microsoft.com/office/drawing/2016/5/10/chartex" xmlns:cx5="http://schemas.microsoft.com/office/drawing/2016/5/11/chartex" xmlns:cx6="http://schemas.microsoft.com/office/drawing/2016/5/12/chartex" xmlns:cx7="http://schemas.microsoft.com/office/drawing/2016/5/13/chartex" xmlns:cx8="http://schemas.microsoft.com/office/drawing/2016/5/14/chartex" xmlns:mc="http://schemas.openxmlformats.org/markup-compatibility/2006" xmlns:aink="http://schemas.microsoft.com/office/drawing/2016/ink" xmlns:am3d="http://schemas.microsoft.com/office/drawing/2017/model3d" xmlns:o="urn:schemas-microsoft-com:office:office" xmlns:oel="http://schemas.microsoft.com/office/2019/extlst" xmlns:r="http://schemas.openxmlformats.org/officeDocument/2006/relationships" xmlns:m="http://schemas.openxmlformats.org/officeDocument/2006/math" xmlns:v="urn:schemas-microsoft-com:vml" xmlns:wp14="http://schemas.microsoft.com/office/word/2010/wordprocessingDrawing" xmlns:wp="http://schemas.openxmlformats.org/drawingml/2006/wordprocessingDrawing" xmlns:w10="urn:schemas-microsoft-com:office:word" xmlns:w="http://schemas.openxmlformats.org/wordprocessingml/2006/main" xmlns:w14="http://schemas.microsoft.com/office/word/2010/wordml" xmlns:w15="http://schemas.microsoft.com/office/word/2012/wordml" xmlns:w16cex="http://schemas.microsoft.com/office/word/2018/wordml/cex" xmlns:w16cid="http://schemas.microsoft.com/office/word/2016/wordml/cid" xmlns:w16="http://schemas.microsoft.com/office/word/2018/wordml" xmlns:w16du="http://schemas.microsoft.com/office/word/2023/wordml/word16du" xmlns:w16sdtdh="http://schemas.microsoft.com/office/word/2020/wordml/sdtdatahash" xmlns:w16se="http://schemas.microsoft.com/office/word/2015/wordml/symex" xmlns:wpg="http://schemas.microsoft.com/office/word/2010/wordprocessingGroup" xmlns:wpi="http://schemas.microsoft.com/office/word/2010/wordprocessingInk" xmlns:wne="http://schemas.microsoft.com/office/word/2006/wordml" xmlns:wps="http://schemas.microsoft.com/office/word/2010/wordprocessingShape" mc:Ignorable="w14 w15 w16se w16cid w16 w16cex w16sdtdh w16du wp14">
-  <w:p>
-    <w:pPr>
-      <w:pStyle w:val="Footer"/>
-    </w:pPr>
-  </w:p>
-</w:ftr>
-</file>
-
-<file path=word/footer2.xml><?xml version="1.0" encoding="utf-8"?>
 <w:ftr xmlns:wpc="http://schemas.microsoft.com/office/word/2010/wordprocessingCanvas" xmlns:cx="http://schemas.microsoft.com/office/drawing/2014/chartex" xmlns:cx1="http://schemas.microsoft.com/office/drawing/2015/9/8/chartex" xmlns:cx2="http://schemas.microsoft.com/office/drawing/2015/10/21/chartex" xmlns:cx3="http://schemas.microsoft.com/office/drawing/2016/5/9/chartex" xmlns:cx4="http://schemas.microsoft.com/office/drawing/2016/5/10/chartex" xmlns:cx5="http://schemas.microsoft.com/office/drawing/2016/5/11/chartex" xmlns:cx6="http://schemas.microsoft.com/office/drawing/2016/5/12/chartex" xmlns:cx7="http://schemas.microsoft.com/office/drawing/2016/5/13/chartex" xmlns:cx8="http://schemas.microsoft.com/office/drawing/2016/5/14/chartex" xmlns:mc="http://schemas.openxmlformats.org/markup-compatibility/2006" xmlns:aink="http://schemas.microsoft.com/office/drawing/2016/ink" xmlns:am3d="http://schemas.microsoft.com/office/drawing/2017/model3d" xmlns:o="urn:schemas-microsoft-com:office:office" xmlns:oel="http://schemas.microsoft.com/office/2019/extlst" xmlns:r="http://schemas.openxmlformats.org/officeDocument/2006/relationships" xmlns:m="http://schemas.openxmlformats.org/officeDocument/2006/math" xmlns:v="urn:schemas-microsoft-com:vml" xmlns:wp14="http://schemas.microsoft.com/office/word/2010/wordprocessingDrawing" xmlns:wp="http://schemas.openxmlformats.org/drawingml/2006/wordprocessingDrawing" xmlns:w10="urn:schemas-microsoft-com:office:word" xmlns:w="http://schemas.openxmlformats.org/wordprocessingml/2006/main" xmlns:w14="http://schemas.microsoft.com/office/word/2010/wordml" xmlns:w15="http://schemas.microsoft.com/office/word/2012/wordml" xmlns:w16cex="http://schemas.microsoft.com/office/word/2018/wordml/cex" xmlns:w16cid="http://schemas.microsoft.com/office/word/2016/wordml/cid" xmlns:w16="http://schemas.microsoft.com/office/word/2018/wordml" xmlns:w16du="http://schemas.microsoft.com/office/word/2023/wordml/word16du" xmlns:w16sdtdh="http://schemas.microsoft.com/office/word/2020/wordml/sdtdatahash" xmlns:w16se="http://schemas.microsoft.com/office/word/2015/wordml/symex" xmlns:wpg="http://schemas.microsoft.com/office/word/2010/wordprocessingGroup" xmlns:wpi="http://schemas.microsoft.com/office/word/2010/wordprocessingInk" xmlns:wne="http://schemas.microsoft.com/office/word/2006/wordml" xmlns:wps="http://schemas.microsoft.com/office/word/2010/wordprocessingShape" mc:Ignorable="w14 w15 w16se w16cid w16 w16cex w16sdtdh w16du wp14">
   <w:p>
     <w:pPr>
@@ -7179,16 +7510,6 @@
 </w:ftr>
 </file>
 
-<file path=word/footer3.xml><?xml version="1.0" encoding="utf-8"?>
-<w:ftr xmlns:wpc="http://schemas.microsoft.com/office/word/2010/wordprocessingCanvas" xmlns:cx="http://schemas.microsoft.com/office/drawing/2014/chartex" xmlns:cx1="http://schemas.microsoft.com/office/drawing/2015/9/8/chartex" xmlns:cx2="http://schemas.microsoft.com/office/drawing/2015/10/21/chartex" xmlns:cx3="http://schemas.microsoft.com/office/drawing/2016/5/9/chartex" xmlns:cx4="http://schemas.microsoft.com/office/drawing/2016/5/10/chartex" xmlns:cx5="http://schemas.microsoft.com/office/drawing/2016/5/11/chartex" xmlns:cx6="http://schemas.microsoft.com/office/drawing/2016/5/12/chartex" xmlns:cx7="http://schemas.microsoft.com/office/drawing/2016/5/13/chartex" xmlns:cx8="http://schemas.microsoft.com/office/drawing/2016/5/14/chartex" xmlns:mc="http://schemas.openxmlformats.org/markup-compatibility/2006" xmlns:aink="http://schemas.microsoft.com/office/drawing/2016/ink" xmlns:am3d="http://schemas.microsoft.com/office/drawing/2017/model3d" xmlns:o="urn:schemas-microsoft-com:office:office" xmlns:oel="http://schemas.microsoft.com/office/2019/extlst" xmlns:r="http://schemas.openxmlformats.org/officeDocument/2006/relationships" xmlns:m="http://schemas.openxmlformats.org/officeDocument/2006/math" xmlns:v="urn:schemas-microsoft-com:vml" xmlns:wp14="http://schemas.microsoft.com/office/word/2010/wordprocessingDrawing" xmlns:wp="http://schemas.openxmlformats.org/drawingml/2006/wordprocessingDrawing" xmlns:w10="urn:schemas-microsoft-com:office:word" xmlns:w="http://schemas.openxmlformats.org/wordprocessingml/2006/main" xmlns:w14="http://schemas.microsoft.com/office/word/2010/wordml" xmlns:w15="http://schemas.microsoft.com/office/word/2012/wordml" xmlns:w16cex="http://schemas.microsoft.com/office/word/2018/wordml/cex" xmlns:w16cid="http://schemas.microsoft.com/office/word/2016/wordml/cid" xmlns:w16="http://schemas.microsoft.com/office/word/2018/wordml" xmlns:w16du="http://schemas.microsoft.com/office/word/2023/wordml/word16du" xmlns:w16sdtdh="http://schemas.microsoft.com/office/word/2020/wordml/sdtdatahash" xmlns:w16se="http://schemas.microsoft.com/office/word/2015/wordml/symex" xmlns:wpg="http://schemas.microsoft.com/office/word/2010/wordprocessingGroup" xmlns:wpi="http://schemas.microsoft.com/office/word/2010/wordprocessingInk" xmlns:wne="http://schemas.microsoft.com/office/word/2006/wordml" xmlns:wps="http://schemas.microsoft.com/office/word/2010/wordprocessingShape" mc:Ignorable="w14 w15 w16se w16cid w16 w16cex w16sdtdh w16du wp14">
-  <w:p>
-    <w:pPr>
-      <w:pStyle w:val="Footer"/>
-    </w:pPr>
-  </w:p>
-</w:ftr>
-</file>
-
 <file path=word/footnotes.xml><?xml version="1.0" encoding="utf-8"?>
 <w:footnotes xmlns:wpc="http://schemas.microsoft.com/office/word/2010/wordprocessingCanvas" xmlns:cx="http://schemas.microsoft.com/office/drawing/2014/chartex" xmlns:cx1="http://schemas.microsoft.com/office/drawing/2015/9/8/chartex" xmlns:cx2="http://schemas.microsoft.com/office/drawing/2015/10/21/chartex" xmlns:cx3="http://schemas.microsoft.com/office/drawing/2016/5/9/chartex" xmlns:cx4="http://schemas.microsoft.com/office/drawing/2016/5/10/chartex" xmlns:cx5="http://schemas.microsoft.com/office/drawing/2016/5/11/chartex" xmlns:cx6="http://schemas.microsoft.com/office/drawing/2016/5/12/chartex" xmlns:cx7="http://schemas.microsoft.com/office/drawing/2016/5/13/chartex" xmlns:cx8="http://schemas.microsoft.com/office/drawing/2016/5/14/chartex" xmlns:mc="http://schemas.openxmlformats.org/markup-compatibility/2006" xmlns:aink="http://schemas.microsoft.com/office/drawing/2016/ink" xmlns:am3d="http://schemas.microsoft.com/office/drawing/2017/model3d" xmlns:o="urn:schemas-microsoft-com:office:office" xmlns:oel="http://schemas.microsoft.com/office/2019/extlst" xmlns:r="http://schemas.openxmlformats.org/officeDocument/2006/relationships" xmlns:m="http://schemas.openxmlformats.org/officeDocument/2006/math" xmlns:v="urn:schemas-microsoft-com:vml" xmlns:wp14="http://schemas.microsoft.com/office/word/2010/wordprocessingDrawing" xmlns:wp="http://schemas.openxmlformats.org/drawingml/2006/wordprocessingDrawing" xmlns:w10="urn:schemas-microsoft-com:office:word" xmlns:w="http://schemas.openxmlformats.org/wordprocessingml/2006/main" xmlns:w14="http://schemas.microsoft.com/office/word/2010/wordml" xmlns:w15="http://schemas.microsoft.com/office/word/2012/wordml" xmlns:w16cex="http://schemas.microsoft.com/office/word/2018/wordml/cex" xmlns:w16cid="http://schemas.microsoft.com/office/word/2016/wordml/cid" xmlns:w16="http://schemas.microsoft.com/office/word/2018/wordml" xmlns:w16du="http://schemas.microsoft.com/office/word/2023/wordml/word16du" xmlns:w16sdtdh="http://schemas.microsoft.com/office/word/2020/wordml/sdtdatahash" xmlns:w16se="http://schemas.microsoft.com/office/word/2015/wordml/symex" xmlns:wpg="http://schemas.microsoft.com/office/word/2010/wordprocessingGroup" xmlns:wpi="http://schemas.microsoft.com/office/word/2010/wordprocessingInk" xmlns:wne="http://schemas.microsoft.com/office/word/2006/wordml" xmlns:wps="http://schemas.microsoft.com/office/word/2010/wordprocessingShape" mc:Ignorable="w14 w15 w16se w16cid w16 w16cex w16sdtdh w16du wp14">
   <w:footnote w:type="separator" w:id="-1">
@@ -7215,16 +7536,6 @@
 </file>
 
 <file path=word/header1.xml><?xml version="1.0" encoding="utf-8"?>
-<w:hdr xmlns:wpc="http://schemas.microsoft.com/office/word/2010/wordprocessingCanvas" xmlns:cx="http://schemas.microsoft.com/office/drawing/2014/chartex" xmlns:cx1="http://schemas.microsoft.com/office/drawing/2015/9/8/chartex" xmlns:cx2="http://schemas.microsoft.com/office/drawing/2015/10/21/chartex" xmlns:cx3="http://schemas.microsoft.com/office/drawing/2016/5/9/chartex" xmlns:cx4="http://schemas.microsoft.com/office/drawing/2016/5/10/chartex" xmlns:cx5="http://schemas.microsoft.com/office/drawing/2016/5/11/chartex" xmlns:cx6="http://schemas.microsoft.com/office/drawing/2016/5/12/chartex" xmlns:cx7="http://schemas.microsoft.com/office/drawing/2016/5/13/chartex" xmlns:cx8="http://schemas.microsoft.com/office/drawing/2016/5/14/chartex" xmlns:mc="http://schemas.openxmlformats.org/markup-compatibility/2006" xmlns:aink="http://schemas.microsoft.com/office/drawing/2016/ink" xmlns:am3d="http://schemas.microsoft.com/office/drawing/2017/model3d" xmlns:o="urn:schemas-microsoft-com:office:office" xmlns:oel="http://schemas.microsoft.com/office/2019/extlst" xmlns:r="http://schemas.openxmlformats.org/officeDocument/2006/relationships" xmlns:m="http://schemas.openxmlformats.org/officeDocument/2006/math" xmlns:v="urn:schemas-microsoft-com:vml" xmlns:wp14="http://schemas.microsoft.com/office/word/2010/wordprocessingDrawing" xmlns:wp="http://schemas.openxmlformats.org/drawingml/2006/wordprocessingDrawing" xmlns:w10="urn:schemas-microsoft-com:office:word" xmlns:w="http://schemas.openxmlformats.org/wordprocessingml/2006/main" xmlns:w14="http://schemas.microsoft.com/office/word/2010/wordml" xmlns:w15="http://schemas.microsoft.com/office/word/2012/wordml" xmlns:w16cex="http://schemas.microsoft.com/office/word/2018/wordml/cex" xmlns:w16cid="http://schemas.microsoft.com/office/word/2016/wordml/cid" xmlns:w16="http://schemas.microsoft.com/office/word/2018/wordml" xmlns:w16du="http://schemas.microsoft.com/office/word/2023/wordml/word16du" xmlns:w16sdtdh="http://schemas.microsoft.com/office/word/2020/wordml/sdtdatahash" xmlns:w16se="http://schemas.microsoft.com/office/word/2015/wordml/symex" xmlns:wpg="http://schemas.microsoft.com/office/word/2010/wordprocessingGroup" xmlns:wpi="http://schemas.microsoft.com/office/word/2010/wordprocessingInk" xmlns:wne="http://schemas.microsoft.com/office/word/2006/wordml" xmlns:wps="http://schemas.microsoft.com/office/word/2010/wordprocessingShape" mc:Ignorable="w14 w15 w16se w16cid w16 w16cex w16sdtdh w16du wp14">
-  <w:p>
-    <w:pPr>
-      <w:pStyle w:val="Header"/>
-    </w:pPr>
-  </w:p>
-</w:hdr>
-</file>
-
-<file path=word/header2.xml><?xml version="1.0" encoding="utf-8"?>
 <w:hdr xmlns:wpc="http://schemas.microsoft.com/office/word/2010/wordprocessingCanvas" xmlns:cx="http://schemas.microsoft.com/office/drawing/2014/chartex" xmlns:cx1="http://schemas.microsoft.com/office/drawing/2015/9/8/chartex" xmlns:cx2="http://schemas.microsoft.com/office/drawing/2015/10/21/chartex" xmlns:cx3="http://schemas.microsoft.com/office/drawing/2016/5/9/chartex" xmlns:cx4="http://schemas.microsoft.com/office/drawing/2016/5/10/chartex" xmlns:cx5="http://schemas.microsoft.com/office/drawing/2016/5/11/chartex" xmlns:cx6="http://schemas.microsoft.com/office/drawing/2016/5/12/chartex" xmlns:cx7="http://schemas.microsoft.com/office/drawing/2016/5/13/chartex" xmlns:cx8="http://schemas.microsoft.com/office/drawing/2016/5/14/chartex" xmlns:mc="http://schemas.openxmlformats.org/markup-compatibility/2006" xmlns:aink="http://schemas.microsoft.com/office/drawing/2016/ink" xmlns:am3d="http://schemas.microsoft.com/office/drawing/2017/model3d" xmlns:o="urn:schemas-microsoft-com:office:office" xmlns:oel="http://schemas.microsoft.com/office/2019/extlst" xmlns:r="http://schemas.openxmlformats.org/officeDocument/2006/relationships" xmlns:m="http://schemas.openxmlformats.org/officeDocument/2006/math" xmlns:v="urn:schemas-microsoft-com:vml" xmlns:wp14="http://schemas.microsoft.com/office/word/2010/wordprocessingDrawing" xmlns:wp="http://schemas.openxmlformats.org/drawingml/2006/wordprocessingDrawing" xmlns:w10="urn:schemas-microsoft-com:office:word" xmlns:w="http://schemas.openxmlformats.org/wordprocessingml/2006/main" xmlns:w14="http://schemas.microsoft.com/office/word/2010/wordml" xmlns:w15="http://schemas.microsoft.com/office/word/2012/wordml" xmlns:w16cex="http://schemas.microsoft.com/office/word/2018/wordml/cex" xmlns:w16cid="http://schemas.microsoft.com/office/word/2016/wordml/cid" xmlns:w16="http://schemas.microsoft.com/office/word/2018/wordml" xmlns:w16du="http://schemas.microsoft.com/office/word/2023/wordml/word16du" xmlns:w16sdtdh="http://schemas.microsoft.com/office/word/2020/wordml/sdtdatahash" xmlns:w16se="http://schemas.microsoft.com/office/word/2015/wordml/symex" xmlns:wpg="http://schemas.microsoft.com/office/word/2010/wordprocessingGroup" xmlns:wpi="http://schemas.microsoft.com/office/word/2010/wordprocessingInk" xmlns:wne="http://schemas.microsoft.com/office/word/2006/wordml" xmlns:wps="http://schemas.microsoft.com/office/word/2010/wordprocessingShape" mc:Ignorable="w14 w15 w16se w16cid w16 w16cex w16sdtdh w16du wp14">
   <w:tbl>
     <w:tblPr>
@@ -7473,16 +7784,6 @@
       </w:rPr>
       <w:t>, codingburgas.bg</w:t>
     </w:r>
-  </w:p>
-</w:hdr>
-</file>
-
-<file path=word/header3.xml><?xml version="1.0" encoding="utf-8"?>
-<w:hdr xmlns:wpc="http://schemas.microsoft.com/office/word/2010/wordprocessingCanvas" xmlns:cx="http://schemas.microsoft.com/office/drawing/2014/chartex" xmlns:cx1="http://schemas.microsoft.com/office/drawing/2015/9/8/chartex" xmlns:cx2="http://schemas.microsoft.com/office/drawing/2015/10/21/chartex" xmlns:cx3="http://schemas.microsoft.com/office/drawing/2016/5/9/chartex" xmlns:cx4="http://schemas.microsoft.com/office/drawing/2016/5/10/chartex" xmlns:cx5="http://schemas.microsoft.com/office/drawing/2016/5/11/chartex" xmlns:cx6="http://schemas.microsoft.com/office/drawing/2016/5/12/chartex" xmlns:cx7="http://schemas.microsoft.com/office/drawing/2016/5/13/chartex" xmlns:cx8="http://schemas.microsoft.com/office/drawing/2016/5/14/chartex" xmlns:mc="http://schemas.openxmlformats.org/markup-compatibility/2006" xmlns:aink="http://schemas.microsoft.com/office/drawing/2016/ink" xmlns:am3d="http://schemas.microsoft.com/office/drawing/2017/model3d" xmlns:o="urn:schemas-microsoft-com:office:office" xmlns:oel="http://schemas.microsoft.com/office/2019/extlst" xmlns:r="http://schemas.openxmlformats.org/officeDocument/2006/relationships" xmlns:m="http://schemas.openxmlformats.org/officeDocument/2006/math" xmlns:v="urn:schemas-microsoft-com:vml" xmlns:wp14="http://schemas.microsoft.com/office/word/2010/wordprocessingDrawing" xmlns:wp="http://schemas.openxmlformats.org/drawingml/2006/wordprocessingDrawing" xmlns:w10="urn:schemas-microsoft-com:office:word" xmlns:w="http://schemas.openxmlformats.org/wordprocessingml/2006/main" xmlns:w14="http://schemas.microsoft.com/office/word/2010/wordml" xmlns:w15="http://schemas.microsoft.com/office/word/2012/wordml" xmlns:w16cex="http://schemas.microsoft.com/office/word/2018/wordml/cex" xmlns:w16cid="http://schemas.microsoft.com/office/word/2016/wordml/cid" xmlns:w16="http://schemas.microsoft.com/office/word/2018/wordml" xmlns:w16du="http://schemas.microsoft.com/office/word/2023/wordml/word16du" xmlns:w16sdtdh="http://schemas.microsoft.com/office/word/2020/wordml/sdtdatahash" xmlns:w16se="http://schemas.microsoft.com/office/word/2015/wordml/symex" xmlns:wpg="http://schemas.microsoft.com/office/word/2010/wordprocessingGroup" xmlns:wpi="http://schemas.microsoft.com/office/word/2010/wordprocessingInk" xmlns:wne="http://schemas.microsoft.com/office/word/2006/wordml" xmlns:wps="http://schemas.microsoft.com/office/word/2010/wordprocessingShape" mc:Ignorable="w14 w15 w16se w16cid w16 w16cex w16sdtdh w16du wp14">
-  <w:p>
-    <w:pPr>
-      <w:pStyle w:val="Header"/>
-    </w:pPr>
   </w:p>
 </w:hdr>
 </file>
@@ -10266,6 +10567,7 @@
   <w:style w:type="paragraph" w:default="1" w:styleId="Normal">
     <w:name w:val="Normal"/>
     <w:qFormat/>
+    <w:rsid w:val="009D54F4"/>
     <w:pPr>
       <w:spacing w:after="200" w:line="276" w:lineRule="auto"/>
     </w:pPr>

</xml_diff>

<commit_message>
Add figure descriptions to documentation
</commit_message>
<xml_diff>
--- a/Documents/YVSimeonova19_Software Development.docx
+++ b/Documents/YVSimeonova19_Software Development.docx
@@ -1,6 +1,6 @@
 
 <file path=word/document.xml><?xml version="1.0" encoding="utf-8"?>
-<w:document xmlns:wpc="http://schemas.microsoft.com/office/word/2010/wordprocessingCanvas" xmlns:cx="http://schemas.microsoft.com/office/drawing/2014/chartex" xmlns:cx1="http://schemas.microsoft.com/office/drawing/2015/9/8/chartex" xmlns:cx2="http://schemas.microsoft.com/office/drawing/2015/10/21/chartex" xmlns:cx3="http://schemas.microsoft.com/office/drawing/2016/5/9/chartex" xmlns:cx4="http://schemas.microsoft.com/office/drawing/2016/5/10/chartex" xmlns:cx5="http://schemas.microsoft.com/office/drawing/2016/5/11/chartex" xmlns:cx6="http://schemas.microsoft.com/office/drawing/2016/5/12/chartex" xmlns:cx7="http://schemas.microsoft.com/office/drawing/2016/5/13/chartex" xmlns:cx8="http://schemas.microsoft.com/office/drawing/2016/5/14/chartex" xmlns:mc="http://schemas.openxmlformats.org/markup-compatibility/2006" xmlns:aink="http://schemas.microsoft.com/office/drawing/2016/ink" xmlns:am3d="http://schemas.microsoft.com/office/drawing/2017/model3d" xmlns:o="urn:schemas-microsoft-com:office:office" xmlns:oel="http://schemas.microsoft.com/office/2019/extlst" xmlns:r="http://schemas.openxmlformats.org/officeDocument/2006/relationships" xmlns:m="http://schemas.openxmlformats.org/officeDocument/2006/math" xmlns:v="urn:schemas-microsoft-com:vml" xmlns:wp14="http://schemas.microsoft.com/office/word/2010/wordprocessingDrawing" xmlns:wp="http://schemas.openxmlformats.org/drawingml/2006/wordprocessingDrawing" xmlns:w10="urn:schemas-microsoft-com:office:word" xmlns:w="http://schemas.openxmlformats.org/wordprocessingml/2006/main" xmlns:w14="http://schemas.microsoft.com/office/word/2010/wordml" xmlns:w15="http://schemas.microsoft.com/office/word/2012/wordml" xmlns:w16cex="http://schemas.microsoft.com/office/word/2018/wordml/cex" xmlns:w16cid="http://schemas.microsoft.com/office/word/2016/wordml/cid" xmlns:w16="http://schemas.microsoft.com/office/word/2018/wordml" xmlns:w16du="http://schemas.microsoft.com/office/word/2023/wordml/word16du" xmlns:w16sdtdh="http://schemas.microsoft.com/office/word/2020/wordml/sdtdatahash" xmlns:w16se="http://schemas.microsoft.com/office/word/2015/wordml/symex" xmlns:wpg="http://schemas.microsoft.com/office/word/2010/wordprocessingGroup" xmlns:wpi="http://schemas.microsoft.com/office/word/2010/wordprocessingInk" xmlns:wne="http://schemas.microsoft.com/office/word/2006/wordml" xmlns:wps="http://schemas.microsoft.com/office/word/2010/wordprocessingShape" mc:Ignorable="w14 w15 w16se w16cid w16 w16cex w16sdtdh w16du wp14">
+<w:document xmlns:wpc="http://schemas.microsoft.com/office/word/2010/wordprocessingCanvas" xmlns:cx="http://schemas.microsoft.com/office/drawing/2014/chartex" xmlns:cx1="http://schemas.microsoft.com/office/drawing/2015/9/8/chartex" xmlns:cx2="http://schemas.microsoft.com/office/drawing/2015/10/21/chartex" xmlns:cx3="http://schemas.microsoft.com/office/drawing/2016/5/9/chartex" xmlns:cx4="http://schemas.microsoft.com/office/drawing/2016/5/10/chartex" xmlns:cx5="http://schemas.microsoft.com/office/drawing/2016/5/11/chartex" xmlns:cx6="http://schemas.microsoft.com/office/drawing/2016/5/12/chartex" xmlns:cx7="http://schemas.microsoft.com/office/drawing/2016/5/13/chartex" xmlns:cx8="http://schemas.microsoft.com/office/drawing/2016/5/14/chartex" xmlns:mc="http://schemas.openxmlformats.org/markup-compatibility/2006" xmlns:aink="http://schemas.microsoft.com/office/drawing/2016/ink" xmlns:am3d="http://schemas.microsoft.com/office/drawing/2017/model3d" xmlns:o="urn:schemas-microsoft-com:office:office" xmlns:r="http://schemas.openxmlformats.org/officeDocument/2006/relationships" xmlns:m="http://schemas.openxmlformats.org/officeDocument/2006/math" xmlns:v="urn:schemas-microsoft-com:vml" xmlns:wp14="http://schemas.microsoft.com/office/word/2010/wordprocessingDrawing" xmlns:wp="http://schemas.openxmlformats.org/drawingml/2006/wordprocessingDrawing" xmlns:w10="urn:schemas-microsoft-com:office:word" xmlns:w="http://schemas.openxmlformats.org/wordprocessingml/2006/main" xmlns:w14="http://schemas.microsoft.com/office/word/2010/wordml" xmlns:w15="http://schemas.microsoft.com/office/word/2012/wordml" xmlns:w16cid="http://schemas.microsoft.com/office/word/2016/wordml/cid" xmlns:w16se="http://schemas.microsoft.com/office/word/2015/wordml/symex" xmlns:wpg="http://schemas.microsoft.com/office/word/2010/wordprocessingGroup" xmlns:wpi="http://schemas.microsoft.com/office/word/2010/wordprocessingInk" xmlns:wne="http://schemas.microsoft.com/office/word/2006/wordml" xmlns:wps="http://schemas.microsoft.com/office/word/2010/wordprocessingShape" mc:Ignorable="w14 w15 w16se w16cid wp14">
   <w:body>
     <w:p>
       <w:pPr>
@@ -174,6 +174,7 @@
         </w:rPr>
         <w:t>„</w:t>
       </w:r>
+      <w:proofErr w:type="spellStart"/>
       <w:r>
         <w:rPr>
           <w:rFonts w:asciiTheme="majorHAnsi" w:hAnsiTheme="majorHAnsi" w:cstheme="majorHAnsi"/>
@@ -181,7 +182,17 @@
           <w:sz w:val="40"/>
           <w:szCs w:val="20"/>
         </w:rPr>
-        <w:t>Web-базирано приложение за логистика и транспортиране до адрес</w:t>
+        <w:t>Web</w:t>
+      </w:r>
+      <w:proofErr w:type="spellEnd"/>
+      <w:r>
+        <w:rPr>
+          <w:rFonts w:asciiTheme="majorHAnsi" w:hAnsiTheme="majorHAnsi" w:cstheme="majorHAnsi"/>
+          <w:b/>
+          <w:sz w:val="40"/>
+          <w:szCs w:val="20"/>
+        </w:rPr>
+        <w:t>-базирано приложение за логистика и транспортиране до адрес</w:t>
       </w:r>
       <w:r>
         <w:rPr>
@@ -2193,7 +2204,27 @@
           <w:sz w:val="24"/>
           <w:szCs w:val="24"/>
         </w:rPr>
-        <w:t>Проблема, който се опитва да разреши програмата, е голямото разхищение на ресурси и замърсяване на природата осредством количеството парникови газове отделени от превозните средства, използвани за доставка.</w:t>
+        <w:t xml:space="preserve">Проблема, който се опитва да разреши програмата, е голямото разхищение на ресурси и замърсяване на природата </w:t>
+      </w:r>
+      <w:proofErr w:type="spellStart"/>
+      <w:r>
+        <w:rPr>
+          <w:rFonts w:ascii="Segoe UI" w:hAnsi="Segoe UI" w:cs="Segoe UI"/>
+          <w:bCs/>
+          <w:sz w:val="24"/>
+          <w:szCs w:val="24"/>
+        </w:rPr>
+        <w:t>осредством</w:t>
+      </w:r>
+      <w:proofErr w:type="spellEnd"/>
+      <w:r>
+        <w:rPr>
+          <w:rFonts w:ascii="Segoe UI" w:hAnsi="Segoe UI" w:cs="Segoe UI"/>
+          <w:bCs/>
+          <w:sz w:val="24"/>
+          <w:szCs w:val="24"/>
+        </w:rPr>
+        <w:t xml:space="preserve"> количеството парникови газове отделени от превозните средства, използвани за доставка.</w:t>
       </w:r>
       <w:r>
         <w:rPr>
@@ -2271,6 +2302,7 @@
           <w:id w:val="496233390"/>
           <w:citation/>
         </w:sdtPr>
+        <w:sdtEndPr/>
         <w:sdtContent>
           <w:r>
             <w:rPr>
@@ -2520,13 +2552,23 @@
           <w:szCs w:val="24"/>
         </w:rPr>
       </w:pPr>
-      <w:r>
-        <w:rPr>
-          <w:rFonts w:ascii="Segoe UI" w:hAnsi="Segoe UI" w:cs="Segoe UI"/>
-          <w:sz w:val="24"/>
-          <w:szCs w:val="24"/>
-        </w:rPr>
-        <w:t>Админ панел за евентуална редакция на поръчка.</w:t>
+      <w:proofErr w:type="spellStart"/>
+      <w:r>
+        <w:rPr>
+          <w:rFonts w:ascii="Segoe UI" w:hAnsi="Segoe UI" w:cs="Segoe UI"/>
+          <w:sz w:val="24"/>
+          <w:szCs w:val="24"/>
+        </w:rPr>
+        <w:t>Админ</w:t>
+      </w:r>
+      <w:proofErr w:type="spellEnd"/>
+      <w:r>
+        <w:rPr>
+          <w:rFonts w:ascii="Segoe UI" w:hAnsi="Segoe UI" w:cs="Segoe UI"/>
+          <w:sz w:val="24"/>
+          <w:szCs w:val="24"/>
+        </w:rPr>
+        <w:t xml:space="preserve"> панел за евентуална редакция на поръчка.</w:t>
       </w:r>
     </w:p>
     <w:p>
@@ -2601,7 +2643,25 @@
           <w:szCs w:val="24"/>
         </w:rPr>
         <w:lastRenderedPageBreak/>
-        <w:t>пратки, поръчани за една съща зона награда, като за следващия откъс от време могат да се доставят пратки до съседна зона. Така горивото, което се изпозва, намаля значително и  ефективността се повишава.</w:t>
+        <w:t xml:space="preserve">пратки, поръчани за една съща зона награда, като за следващия откъс от време могат да се доставят пратки до съседна зона. Така горивото, което се </w:t>
+      </w:r>
+      <w:proofErr w:type="spellStart"/>
+      <w:r>
+        <w:rPr>
+          <w:rFonts w:ascii="Segoe UI" w:hAnsi="Segoe UI" w:cs="Segoe UI"/>
+          <w:sz w:val="24"/>
+          <w:szCs w:val="24"/>
+        </w:rPr>
+        <w:t>изпозва</w:t>
+      </w:r>
+      <w:proofErr w:type="spellEnd"/>
+      <w:r>
+        <w:rPr>
+          <w:rFonts w:ascii="Segoe UI" w:hAnsi="Segoe UI" w:cs="Segoe UI"/>
+          <w:sz w:val="24"/>
+          <w:szCs w:val="24"/>
+        </w:rPr>
+        <w:t>, намаля значително и  ефективността се повишава.</w:t>
       </w:r>
     </w:p>
     <w:p>
@@ -2640,7 +2700,25 @@
           <w:sz w:val="24"/>
           <w:szCs w:val="24"/>
         </w:rPr>
-        <w:t>Като по-нататъчна цел обхватът на приложението може да се разшири и до фирми доставчици и онлайн магазини.</w:t>
+        <w:t>Като по-</w:t>
+      </w:r>
+      <w:proofErr w:type="spellStart"/>
+      <w:r>
+        <w:rPr>
+          <w:rFonts w:ascii="Segoe UI" w:hAnsi="Segoe UI" w:cs="Segoe UI"/>
+          <w:sz w:val="24"/>
+          <w:szCs w:val="24"/>
+        </w:rPr>
+        <w:t>нататъчна</w:t>
+      </w:r>
+      <w:proofErr w:type="spellEnd"/>
+      <w:r>
+        <w:rPr>
+          <w:rFonts w:ascii="Segoe UI" w:hAnsi="Segoe UI" w:cs="Segoe UI"/>
+          <w:sz w:val="24"/>
+          <w:szCs w:val="24"/>
+        </w:rPr>
+        <w:t xml:space="preserve"> цел обхватът на приложението може да се разшири и до фирми доставчици и онлайн магазини.</w:t>
       </w:r>
     </w:p>
     <w:p>
@@ -2809,9 +2887,28 @@
     <w:p>
       <w:pPr>
         <w:jc w:val="center"/>
-      </w:pPr>
-      <w:r>
+        <w:rPr>
+          <w:i/>
+        </w:rPr>
+      </w:pPr>
+      <w:r>
+        <w:rPr>
+          <w:i/>
+        </w:rPr>
         <w:t>Фиг. 1</w:t>
+      </w:r>
+      <w:r>
+        <w:rPr>
+          <w:i/>
+          <w:lang w:val="en-US"/>
+        </w:rPr>
+        <w:t xml:space="preserve"> Use-Case </w:t>
+      </w:r>
+      <w:r>
+        <w:rPr>
+          <w:i/>
+        </w:rPr>
+        <w:t>диаграма</w:t>
       </w:r>
     </w:p>
     <w:p>
@@ -4412,6 +4509,7 @@
         <w:rPr>
           <w:rFonts w:ascii="Segoe UI" w:eastAsia="Calibri" w:hAnsi="Segoe UI" w:cs="Segoe UI"/>
           <w:bCs/>
+          <w:i/>
           <w:sz w:val="24"/>
         </w:rPr>
       </w:pPr>
@@ -4419,9 +4517,38 @@
         <w:rPr>
           <w:rFonts w:ascii="Segoe UI" w:eastAsia="Calibri" w:hAnsi="Segoe UI" w:cs="Segoe UI"/>
           <w:bCs/>
+          <w:i/>
           <w:sz w:val="24"/>
         </w:rPr>
         <w:t>Фиг. 2</w:t>
+      </w:r>
+      <w:r>
+        <w:rPr>
+          <w:rFonts w:ascii="Segoe UI" w:eastAsia="Calibri" w:hAnsi="Segoe UI" w:cs="Segoe UI"/>
+          <w:bCs/>
+          <w:i/>
+          <w:sz w:val="24"/>
+        </w:rPr>
+        <w:t xml:space="preserve"> </w:t>
+      </w:r>
+      <w:r>
+        <w:rPr>
+          <w:rFonts w:ascii="Segoe UI" w:eastAsia="Calibri" w:hAnsi="Segoe UI" w:cs="Segoe UI"/>
+          <w:bCs/>
+          <w:i/>
+          <w:sz w:val="24"/>
+          <w:lang w:val="en-US"/>
+        </w:rPr>
+        <w:t xml:space="preserve">Activity </w:t>
+      </w:r>
+      <w:r>
+        <w:rPr>
+          <w:rFonts w:ascii="Segoe UI" w:eastAsia="Calibri" w:hAnsi="Segoe UI" w:cs="Segoe UI"/>
+          <w:bCs/>
+          <w:i/>
+          <w:sz w:val="24"/>
+        </w:rPr>
+        <w:t>диаграма за създаване на поръчка</w:t>
       </w:r>
     </w:p>
     <w:p>
@@ -4518,6 +4645,7 @@
         <w:rPr>
           <w:rFonts w:ascii="Segoe UI" w:eastAsia="Calibri" w:hAnsi="Segoe UI" w:cs="Segoe UI"/>
           <w:bCs/>
+          <w:i/>
           <w:sz w:val="24"/>
         </w:rPr>
       </w:pPr>
@@ -4525,9 +4653,38 @@
         <w:rPr>
           <w:rFonts w:ascii="Segoe UI" w:eastAsia="Calibri" w:hAnsi="Segoe UI" w:cs="Segoe UI"/>
           <w:bCs/>
+          <w:i/>
           <w:sz w:val="24"/>
         </w:rPr>
         <w:t>Фиг. 3</w:t>
+      </w:r>
+      <w:r>
+        <w:rPr>
+          <w:rFonts w:ascii="Segoe UI" w:eastAsia="Calibri" w:hAnsi="Segoe UI" w:cs="Segoe UI"/>
+          <w:bCs/>
+          <w:i/>
+          <w:sz w:val="24"/>
+        </w:rPr>
+        <w:t xml:space="preserve"> </w:t>
+      </w:r>
+      <w:r>
+        <w:rPr>
+          <w:rFonts w:ascii="Segoe UI" w:eastAsia="Calibri" w:hAnsi="Segoe UI" w:cs="Segoe UI"/>
+          <w:bCs/>
+          <w:i/>
+          <w:sz w:val="24"/>
+          <w:lang w:val="en-US"/>
+        </w:rPr>
+        <w:t xml:space="preserve">Activity </w:t>
+      </w:r>
+      <w:r>
+        <w:rPr>
+          <w:rFonts w:ascii="Segoe UI" w:eastAsia="Calibri" w:hAnsi="Segoe UI" w:cs="Segoe UI"/>
+          <w:bCs/>
+          <w:i/>
+          <w:sz w:val="24"/>
+        </w:rPr>
+        <w:t>диаграма за манипулация на поръчки</w:t>
       </w:r>
     </w:p>
     <w:p>
@@ -4538,6 +4695,7 @@
         <w:rPr>
           <w:rFonts w:ascii="Segoe UI" w:eastAsia="Calibri" w:hAnsi="Segoe UI" w:cs="Segoe UI"/>
           <w:bCs/>
+          <w:i/>
           <w:sz w:val="24"/>
         </w:rPr>
       </w:pPr>
@@ -4545,6 +4703,7 @@
         <w:rPr>
           <w:rFonts w:ascii="Segoe UI" w:eastAsia="Calibri" w:hAnsi="Segoe UI" w:cs="Segoe UI"/>
           <w:bCs/>
+          <w:i/>
           <w:noProof/>
           <w:sz w:val="24"/>
         </w:rPr>
@@ -4609,6 +4768,7 @@
         <w:rPr>
           <w:rFonts w:ascii="Segoe UI" w:eastAsia="Calibri" w:hAnsi="Segoe UI" w:cs="Segoe UI"/>
           <w:bCs/>
+          <w:i/>
           <w:noProof/>
           <w:sz w:val="24"/>
         </w:rPr>
@@ -4672,9 +4832,38 @@
         <w:rPr>
           <w:rFonts w:ascii="Segoe UI" w:eastAsia="Calibri" w:hAnsi="Segoe UI" w:cs="Segoe UI"/>
           <w:bCs/>
+          <w:i/>
           <w:sz w:val="24"/>
         </w:rPr>
         <w:t>Фиг. 4</w:t>
+      </w:r>
+      <w:r>
+        <w:rPr>
+          <w:rFonts w:ascii="Segoe UI" w:eastAsia="Calibri" w:hAnsi="Segoe UI" w:cs="Segoe UI"/>
+          <w:bCs/>
+          <w:i/>
+          <w:sz w:val="24"/>
+        </w:rPr>
+        <w:t xml:space="preserve"> </w:t>
+      </w:r>
+      <w:r>
+        <w:rPr>
+          <w:rFonts w:ascii="Segoe UI" w:eastAsia="Calibri" w:hAnsi="Segoe UI" w:cs="Segoe UI"/>
+          <w:bCs/>
+          <w:i/>
+          <w:sz w:val="24"/>
+          <w:lang w:val="en-US"/>
+        </w:rPr>
+        <w:t xml:space="preserve">Activity </w:t>
+      </w:r>
+      <w:r>
+        <w:rPr>
+          <w:rFonts w:ascii="Segoe UI" w:eastAsia="Calibri" w:hAnsi="Segoe UI" w:cs="Segoe UI"/>
+          <w:bCs/>
+          <w:i/>
+          <w:sz w:val="24"/>
+        </w:rPr>
+        <w:t>диаграма за редакция на поръчки</w:t>
       </w:r>
     </w:p>
     <w:p>
@@ -4685,6 +4874,7 @@
         <w:rPr>
           <w:rFonts w:ascii="Segoe UI" w:eastAsia="Calibri" w:hAnsi="Segoe UI" w:cs="Segoe UI"/>
           <w:bCs/>
+          <w:i/>
           <w:sz w:val="24"/>
         </w:rPr>
       </w:pPr>
@@ -4692,9 +4882,38 @@
         <w:rPr>
           <w:rFonts w:ascii="Segoe UI" w:eastAsia="Calibri" w:hAnsi="Segoe UI" w:cs="Segoe UI"/>
           <w:bCs/>
+          <w:i/>
           <w:sz w:val="24"/>
         </w:rPr>
         <w:t>Фиг. 5</w:t>
+      </w:r>
+      <w:r>
+        <w:rPr>
+          <w:rFonts w:ascii="Segoe UI" w:eastAsia="Calibri" w:hAnsi="Segoe UI" w:cs="Segoe UI"/>
+          <w:bCs/>
+          <w:i/>
+          <w:sz w:val="24"/>
+        </w:rPr>
+        <w:t xml:space="preserve"> </w:t>
+      </w:r>
+      <w:r>
+        <w:rPr>
+          <w:rFonts w:ascii="Segoe UI" w:eastAsia="Calibri" w:hAnsi="Segoe UI" w:cs="Segoe UI"/>
+          <w:bCs/>
+          <w:i/>
+          <w:sz w:val="24"/>
+          <w:lang w:val="en-US"/>
+        </w:rPr>
+        <w:t xml:space="preserve">Activity </w:t>
+      </w:r>
+      <w:r>
+        <w:rPr>
+          <w:rFonts w:ascii="Segoe UI" w:eastAsia="Calibri" w:hAnsi="Segoe UI" w:cs="Segoe UI"/>
+          <w:bCs/>
+          <w:i/>
+          <w:sz w:val="24"/>
+        </w:rPr>
+        <w:t>диаграма за изтриване на поръчка</w:t>
       </w:r>
     </w:p>
     <w:p>
@@ -4739,7 +4958,7 @@
           <w:bCs/>
           <w:sz w:val="24"/>
         </w:rPr>
-        <w:t>. Стъпките, които трябва да изпълнят са следните</w:t>
+        <w:t xml:space="preserve">. Стъпките, които трябва да изпълнят са </w:t>
       </w:r>
       <w:r>
         <w:rPr>
@@ -4747,6 +4966,14 @@
           <w:bCs/>
           <w:sz w:val="24"/>
         </w:rPr>
+        <w:t>както са показани на диаграмата</w:t>
+      </w:r>
+      <w:r>
+        <w:rPr>
+          <w:rFonts w:ascii="Segoe UI" w:eastAsia="Calibri" w:hAnsi="Segoe UI" w:cs="Segoe UI"/>
+          <w:bCs/>
+          <w:sz w:val="24"/>
+        </w:rPr>
         <w:t xml:space="preserve"> (Фиг. </w:t>
       </w:r>
       <w:r>
@@ -4764,6 +4991,14 @@
           <w:sz w:val="24"/>
         </w:rPr>
         <w:t>)</w:t>
+      </w:r>
+      <w:r>
+        <w:rPr>
+          <w:rFonts w:ascii="Segoe UI" w:eastAsia="Calibri" w:hAnsi="Segoe UI" w:cs="Segoe UI"/>
+          <w:bCs/>
+          <w:sz w:val="24"/>
+        </w:rPr>
+        <w:t>.</w:t>
       </w:r>
     </w:p>
     <w:p>
@@ -4844,7 +5079,7 @@
           <w:bCs/>
           <w:sz w:val="24"/>
         </w:rPr>
-        <w:t xml:space="preserve"> са следните</w:t>
+        <w:t xml:space="preserve"> </w:t>
       </w:r>
       <w:r>
         <w:rPr>
@@ -4852,7 +5087,7 @@
           <w:bCs/>
           <w:sz w:val="24"/>
         </w:rPr>
-        <w:t xml:space="preserve"> (Фиг. </w:t>
+        <w:t xml:space="preserve">са както са показани на диаграмата </w:t>
       </w:r>
       <w:r>
         <w:rPr>
@@ -4860,6 +5095,14 @@
           <w:bCs/>
           <w:sz w:val="24"/>
         </w:rPr>
+        <w:t xml:space="preserve">(Фиг. </w:t>
+      </w:r>
+      <w:r>
+        <w:rPr>
+          <w:rFonts w:ascii="Segoe UI" w:eastAsia="Calibri" w:hAnsi="Segoe UI" w:cs="Segoe UI"/>
+          <w:bCs/>
+          <w:sz w:val="24"/>
+        </w:rPr>
         <w:t>3</w:t>
       </w:r>
       <w:r>
@@ -4869,6 +5112,14 @@
           <w:sz w:val="24"/>
         </w:rPr>
         <w:t>)</w:t>
+      </w:r>
+      <w:r>
+        <w:rPr>
+          <w:rFonts w:ascii="Segoe UI" w:eastAsia="Calibri" w:hAnsi="Segoe UI" w:cs="Segoe UI"/>
+          <w:bCs/>
+          <w:sz w:val="24"/>
+        </w:rPr>
+        <w:t>.</w:t>
       </w:r>
     </w:p>
     <w:p>
@@ -4917,7 +5168,7 @@
           <w:bCs/>
           <w:sz w:val="24"/>
         </w:rPr>
-        <w:t>Стъпките, които трябва да изпълнят са следните</w:t>
+        <w:t xml:space="preserve">Стъпките, които трябва да изпълнят </w:t>
       </w:r>
       <w:r>
         <w:rPr>
@@ -4925,7 +5176,23 @@
           <w:bCs/>
           <w:sz w:val="24"/>
         </w:rPr>
-        <w:t xml:space="preserve"> (Фиг. 4)</w:t>
+        <w:t xml:space="preserve">са както са показани на диаграмата </w:t>
+      </w:r>
+      <w:r>
+        <w:rPr>
+          <w:rFonts w:ascii="Segoe UI" w:eastAsia="Calibri" w:hAnsi="Segoe UI" w:cs="Segoe UI"/>
+          <w:bCs/>
+          <w:sz w:val="24"/>
+        </w:rPr>
+        <w:t>(Фиг. 4)</w:t>
+      </w:r>
+      <w:r>
+        <w:rPr>
+          <w:rFonts w:ascii="Segoe UI" w:eastAsia="Calibri" w:hAnsi="Segoe UI" w:cs="Segoe UI"/>
+          <w:bCs/>
+          <w:sz w:val="24"/>
+        </w:rPr>
+        <w:t>.</w:t>
       </w:r>
     </w:p>
     <w:p>
@@ -4973,7 +5240,7 @@
           <w:bCs/>
           <w:sz w:val="24"/>
         </w:rPr>
-        <w:t>Само администратори могат да изпълняват тази дейност. Стъпките, които трябва да изпълнят са следните</w:t>
+        <w:t xml:space="preserve">Само администратори могат да изпълняват тази дейност. Стъпките, които трябва да изпълнят </w:t>
       </w:r>
       <w:r>
         <w:rPr>
@@ -4981,8 +5248,26 @@
           <w:bCs/>
           <w:sz w:val="24"/>
         </w:rPr>
-        <w:t xml:space="preserve"> (Фиг. 5)</w:t>
-      </w:r>
+        <w:t xml:space="preserve">са както са показани на диаграмата </w:t>
+      </w:r>
+      <w:r>
+        <w:rPr>
+          <w:rFonts w:ascii="Segoe UI" w:eastAsia="Calibri" w:hAnsi="Segoe UI" w:cs="Segoe UI"/>
+          <w:bCs/>
+          <w:sz w:val="24"/>
+        </w:rPr>
+        <w:t>(Фиг. 5)</w:t>
+      </w:r>
+      <w:r>
+        <w:rPr>
+          <w:rFonts w:ascii="Segoe UI" w:eastAsia="Calibri" w:hAnsi="Segoe UI" w:cs="Segoe UI"/>
+          <w:bCs/>
+          <w:sz w:val="24"/>
+        </w:rPr>
+        <w:t>.</w:t>
+      </w:r>
+      <w:bookmarkStart w:id="8" w:name="_GoBack"/>
+      <w:bookmarkEnd w:id="8"/>
     </w:p>
     <w:p>
       <w:pPr>
@@ -5013,9 +5298,9 @@
           <w:rFonts w:ascii="Segoe UI" w:hAnsi="Segoe UI" w:cs="Segoe UI"/>
         </w:rPr>
       </w:pPr>
-      <w:bookmarkStart w:id="8" w:name="_Примерен_потребителски_интерфейс"/>
-      <w:bookmarkStart w:id="9" w:name="_Toc164380215"/>
-      <w:bookmarkEnd w:id="8"/>
+      <w:bookmarkStart w:id="9" w:name="_Примерен_потребителски_интерфейс"/>
+      <w:bookmarkStart w:id="10" w:name="_Toc164380215"/>
+      <w:bookmarkEnd w:id="9"/>
       <w:r>
         <w:rPr>
           <w:noProof/>
@@ -5089,7 +5374,7 @@
         </w:rPr>
         <w:t xml:space="preserve"> интерфейс</w:t>
       </w:r>
-      <w:bookmarkEnd w:id="9"/>
+      <w:bookmarkEnd w:id="10"/>
     </w:p>
     <w:p>
       <w:pPr>
@@ -5099,12 +5384,14 @@
         <w:rPr>
           <w:rFonts w:ascii="Segoe UI" w:hAnsi="Segoe UI" w:cs="Segoe UI"/>
           <w:bCs/>
-        </w:rPr>
-      </w:pPr>
-      <w:r>
-        <w:rPr>
-          <w:rFonts w:ascii="Segoe UI" w:hAnsi="Segoe UI" w:cs="Segoe UI"/>
-          <w:bCs/>
+          <w:i/>
+        </w:rPr>
+      </w:pPr>
+      <w:r>
+        <w:rPr>
+          <w:rFonts w:ascii="Segoe UI" w:hAnsi="Segoe UI" w:cs="Segoe UI"/>
+          <w:bCs/>
+          <w:i/>
           <w:noProof/>
         </w:rPr>
         <w:drawing>
@@ -5161,8 +5448,17 @@
         <w:rPr>
           <w:rFonts w:ascii="Segoe UI" w:hAnsi="Segoe UI" w:cs="Segoe UI"/>
           <w:bCs/>
+          <w:i/>
         </w:rPr>
         <w:t>Фиг. 6</w:t>
+      </w:r>
+      <w:r>
+        <w:rPr>
+          <w:rFonts w:ascii="Segoe UI" w:hAnsi="Segoe UI" w:cs="Segoe UI"/>
+          <w:bCs/>
+          <w:i/>
+        </w:rPr>
+        <w:t xml:space="preserve"> Страница за вход в системата</w:t>
       </w:r>
     </w:p>
     <w:p>
@@ -5183,14 +5479,24 @@
         <w:rPr>
           <w:rFonts w:ascii="Segoe UI" w:hAnsi="Segoe UI" w:cs="Segoe UI"/>
           <w:bCs/>
-        </w:rPr>
-      </w:pPr>
-      <w:r>
-        <w:rPr>
-          <w:rFonts w:ascii="Segoe UI" w:hAnsi="Segoe UI" w:cs="Segoe UI"/>
-          <w:bCs/>
+          <w:i/>
+        </w:rPr>
+      </w:pPr>
+      <w:r>
+        <w:rPr>
+          <w:rFonts w:ascii="Segoe UI" w:hAnsi="Segoe UI" w:cs="Segoe UI"/>
+          <w:bCs/>
+          <w:i/>
         </w:rPr>
         <w:t>Фиг. 7</w:t>
+      </w:r>
+      <w:r>
+        <w:rPr>
+          <w:rFonts w:ascii="Segoe UI" w:hAnsi="Segoe UI" w:cs="Segoe UI"/>
+          <w:bCs/>
+          <w:i/>
+        </w:rPr>
+        <w:t xml:space="preserve"> Страница за вход в системата със съобщение за грешка</w:t>
       </w:r>
     </w:p>
     <w:p>
@@ -5201,12 +5507,14 @@
         <w:rPr>
           <w:rFonts w:ascii="Segoe UI" w:hAnsi="Segoe UI" w:cs="Segoe UI"/>
           <w:bCs/>
-        </w:rPr>
-      </w:pPr>
-      <w:r>
-        <w:rPr>
-          <w:rFonts w:ascii="Segoe UI" w:hAnsi="Segoe UI" w:cs="Segoe UI"/>
-          <w:bCs/>
+          <w:i/>
+        </w:rPr>
+      </w:pPr>
+      <w:r>
+        <w:rPr>
+          <w:rFonts w:ascii="Segoe UI" w:hAnsi="Segoe UI" w:cs="Segoe UI"/>
+          <w:bCs/>
+          <w:i/>
           <w:noProof/>
         </w:rPr>
         <w:lastRenderedPageBreak/>
@@ -5264,6 +5572,7 @@
         <w:rPr>
           <w:rFonts w:ascii="Segoe UI" w:hAnsi="Segoe UI" w:cs="Segoe UI"/>
           <w:bCs/>
+          <w:i/>
           <w:noProof/>
         </w:rPr>
         <w:drawing>
@@ -5320,8 +5629,17 @@
         <w:rPr>
           <w:rFonts w:ascii="Segoe UI" w:hAnsi="Segoe UI" w:cs="Segoe UI"/>
           <w:bCs/>
+          <w:i/>
         </w:rPr>
         <w:t>Фиг. 8</w:t>
+      </w:r>
+      <w:r>
+        <w:rPr>
+          <w:rFonts w:ascii="Segoe UI" w:hAnsi="Segoe UI" w:cs="Segoe UI"/>
+          <w:bCs/>
+          <w:i/>
+        </w:rPr>
+        <w:t xml:space="preserve"> Страница за добавяне на продукти в поръчка</w:t>
       </w:r>
     </w:p>
     <w:p>
@@ -5332,14 +5650,24 @@
         <w:rPr>
           <w:rFonts w:ascii="Segoe UI" w:hAnsi="Segoe UI" w:cs="Segoe UI"/>
           <w:bCs/>
-        </w:rPr>
-      </w:pPr>
-      <w:r>
-        <w:rPr>
-          <w:rFonts w:ascii="Segoe UI" w:hAnsi="Segoe UI" w:cs="Segoe UI"/>
-          <w:bCs/>
+          <w:i/>
+        </w:rPr>
+      </w:pPr>
+      <w:r>
+        <w:rPr>
+          <w:rFonts w:ascii="Segoe UI" w:hAnsi="Segoe UI" w:cs="Segoe UI"/>
+          <w:bCs/>
+          <w:i/>
         </w:rPr>
         <w:t>Фиг. 9</w:t>
+      </w:r>
+      <w:r>
+        <w:rPr>
+          <w:rFonts w:ascii="Segoe UI" w:hAnsi="Segoe UI" w:cs="Segoe UI"/>
+          <w:bCs/>
+          <w:i/>
+        </w:rPr>
+        <w:t xml:space="preserve"> Страница за подаване на данни за доставка</w:t>
       </w:r>
     </w:p>
     <w:p>
@@ -5368,12 +5696,14 @@
         <w:rPr>
           <w:rFonts w:ascii="Segoe UI" w:hAnsi="Segoe UI" w:cs="Segoe UI"/>
           <w:bCs/>
-        </w:rPr>
-      </w:pPr>
-      <w:r>
-        <w:rPr>
-          <w:rFonts w:ascii="Segoe UI" w:hAnsi="Segoe UI" w:cs="Segoe UI"/>
-          <w:bCs/>
+          <w:i/>
+        </w:rPr>
+      </w:pPr>
+      <w:r>
+        <w:rPr>
+          <w:rFonts w:ascii="Segoe UI" w:hAnsi="Segoe UI" w:cs="Segoe UI"/>
+          <w:bCs/>
+          <w:i/>
           <w:noProof/>
         </w:rPr>
         <w:lastRenderedPageBreak/>
@@ -5431,6 +5761,7 @@
         <w:rPr>
           <w:rFonts w:ascii="Segoe UI" w:hAnsi="Segoe UI" w:cs="Segoe UI"/>
           <w:bCs/>
+          <w:i/>
           <w:noProof/>
         </w:rPr>
         <w:drawing>
@@ -5487,8 +5818,17 @@
         <w:rPr>
           <w:rFonts w:ascii="Segoe UI" w:hAnsi="Segoe UI" w:cs="Segoe UI"/>
           <w:bCs/>
+          <w:i/>
         </w:rPr>
         <w:t>Фиг. 10</w:t>
+      </w:r>
+      <w:r>
+        <w:rPr>
+          <w:rFonts w:ascii="Segoe UI" w:hAnsi="Segoe UI" w:cs="Segoe UI"/>
+          <w:bCs/>
+          <w:i/>
+        </w:rPr>
+        <w:t xml:space="preserve"> Страница за потвърждение на поръчка</w:t>
       </w:r>
     </w:p>
     <w:p>
@@ -5499,14 +5839,24 @@
         <w:rPr>
           <w:rFonts w:ascii="Segoe UI" w:hAnsi="Segoe UI" w:cs="Segoe UI"/>
           <w:bCs/>
-        </w:rPr>
-      </w:pPr>
-      <w:r>
-        <w:rPr>
-          <w:rFonts w:ascii="Segoe UI" w:hAnsi="Segoe UI" w:cs="Segoe UI"/>
-          <w:bCs/>
+          <w:i/>
+        </w:rPr>
+      </w:pPr>
+      <w:r>
+        <w:rPr>
+          <w:rFonts w:ascii="Segoe UI" w:hAnsi="Segoe UI" w:cs="Segoe UI"/>
+          <w:bCs/>
+          <w:i/>
         </w:rPr>
         <w:t>Фиг. 11</w:t>
+      </w:r>
+      <w:r>
+        <w:rPr>
+          <w:rFonts w:ascii="Segoe UI" w:hAnsi="Segoe UI" w:cs="Segoe UI"/>
+          <w:bCs/>
+          <w:i/>
+        </w:rPr>
+        <w:t xml:space="preserve"> Страница с дневен график</w:t>
       </w:r>
     </w:p>
     <w:p>
@@ -5568,7 +5918,25 @@
           <w:sz w:val="24"/>
           <w:szCs w:val="24"/>
         </w:rPr>
-        <w:t xml:space="preserve"> влзиане в системата (Фиг. 6 и Фиг. 7), изгледи за продавач в магазин (Фиг. 8, Фиг. 9, Фиг.10) и </w:t>
+        <w:t xml:space="preserve"> вли</w:t>
+      </w:r>
+      <w:r>
+        <w:rPr>
+          <w:rFonts w:ascii="Segoe UI" w:hAnsi="Segoe UI" w:cs="Segoe UI"/>
+          <w:bCs/>
+          <w:sz w:val="24"/>
+          <w:szCs w:val="24"/>
+        </w:rPr>
+        <w:t>з</w:t>
+      </w:r>
+      <w:r>
+        <w:rPr>
+          <w:rFonts w:ascii="Segoe UI" w:hAnsi="Segoe UI" w:cs="Segoe UI"/>
+          <w:bCs/>
+          <w:sz w:val="24"/>
+          <w:szCs w:val="24"/>
+        </w:rPr>
+        <w:t xml:space="preserve">ане в системата (Фиг. 6 и Фиг. 7), изгледи за продавач в магазин (Фиг. 8, Фиг. 9, Фиг.10) и </w:t>
       </w:r>
       <w:r>
         <w:rPr>
@@ -5588,6 +5956,7 @@
         </w:rPr>
         <w:t xml:space="preserve">, осъществен с </w:t>
       </w:r>
+      <w:proofErr w:type="spellStart"/>
       <w:r>
         <w:rPr>
           <w:rFonts w:ascii="Segoe UI" w:hAnsi="Segoe UI" w:cs="Segoe UI"/>
@@ -5596,7 +5965,18 @@
           <w:szCs w:val="24"/>
           <w:lang w:val="en-US"/>
         </w:rPr>
-        <w:t xml:space="preserve">Figma, </w:t>
+        <w:t>Figma</w:t>
+      </w:r>
+      <w:proofErr w:type="spellEnd"/>
+      <w:r>
+        <w:rPr>
+          <w:rFonts w:ascii="Segoe UI" w:hAnsi="Segoe UI" w:cs="Segoe UI"/>
+          <w:bCs/>
+          <w:sz w:val="24"/>
+          <w:szCs w:val="24"/>
+          <w:lang w:val="en-US"/>
+        </w:rPr>
+        <w:t xml:space="preserve">, </w:t>
       </w:r>
       <w:r>
         <w:rPr>
@@ -5624,7 +6004,27 @@
           <w:sz w:val="24"/>
           <w:szCs w:val="24"/>
         </w:rPr>
-        <w:t xml:space="preserve"> за добра интуитивност и естетика.</w:t>
+        <w:t xml:space="preserve"> за добра </w:t>
+      </w:r>
+      <w:proofErr w:type="spellStart"/>
+      <w:r>
+        <w:rPr>
+          <w:rFonts w:ascii="Segoe UI" w:hAnsi="Segoe UI" w:cs="Segoe UI"/>
+          <w:bCs/>
+          <w:sz w:val="24"/>
+          <w:szCs w:val="24"/>
+        </w:rPr>
+        <w:t>интуитивност</w:t>
+      </w:r>
+      <w:proofErr w:type="spellEnd"/>
+      <w:r>
+        <w:rPr>
+          <w:rFonts w:ascii="Segoe UI" w:hAnsi="Segoe UI" w:cs="Segoe UI"/>
+          <w:bCs/>
+          <w:sz w:val="24"/>
+          <w:szCs w:val="24"/>
+        </w:rPr>
+        <w:t xml:space="preserve"> и естетика.</w:t>
       </w:r>
     </w:p>
     <w:p>
@@ -6197,16 +6597,16 @@
           <w:rFonts w:ascii="Segoe UI" w:hAnsi="Segoe UI" w:cs="Segoe UI"/>
         </w:rPr>
       </w:pPr>
-      <w:bookmarkStart w:id="10" w:name="_Диаграми_на_анализа"/>
-      <w:bookmarkStart w:id="11" w:name="_Toc164380216"/>
-      <w:bookmarkEnd w:id="10"/>
+      <w:bookmarkStart w:id="11" w:name="_Диаграми_на_анализа"/>
+      <w:bookmarkStart w:id="12" w:name="_Toc164380216"/>
+      <w:bookmarkEnd w:id="11"/>
       <w:r>
         <w:rPr>
           <w:rFonts w:ascii="Segoe UI" w:hAnsi="Segoe UI" w:cs="Segoe UI"/>
         </w:rPr>
         <w:t>Диаграми на анализа</w:t>
       </w:r>
-      <w:bookmarkEnd w:id="11"/>
+      <w:bookmarkEnd w:id="12"/>
     </w:p>
     <w:p>
       <w:pPr>
@@ -6361,9 +6761,9 @@
           <w:rFonts w:ascii="Segoe UI" w:hAnsi="Segoe UI" w:cs="Segoe UI"/>
         </w:rPr>
       </w:pPr>
-      <w:bookmarkStart w:id="12" w:name="_Модел_на_съдържанието"/>
-      <w:bookmarkStart w:id="13" w:name="_Toc164380217"/>
-      <w:bookmarkEnd w:id="12"/>
+      <w:bookmarkStart w:id="13" w:name="_Модел_на_съдържанието"/>
+      <w:bookmarkStart w:id="14" w:name="_Toc164380217"/>
+      <w:bookmarkEnd w:id="13"/>
       <w:r>
         <w:rPr>
           <w:rFonts w:ascii="Segoe UI" w:hAnsi="Segoe UI" w:cs="Segoe UI"/>
@@ -6400,7 +6800,7 @@
         </w:rPr>
         <w:t>данните</w:t>
       </w:r>
-      <w:bookmarkEnd w:id="13"/>
+      <w:bookmarkEnd w:id="14"/>
     </w:p>
     <w:p>
       <w:pPr>
@@ -6545,9 +6945,9 @@
           <w:rFonts w:ascii="Segoe UI" w:hAnsi="Segoe UI" w:cs="Segoe UI"/>
         </w:rPr>
       </w:pPr>
-      <w:bookmarkStart w:id="14" w:name="_Дизайн"/>
-      <w:bookmarkStart w:id="15" w:name="_Toc164380218"/>
-      <w:bookmarkEnd w:id="14"/>
+      <w:bookmarkStart w:id="15" w:name="_Дизайн"/>
+      <w:bookmarkStart w:id="16" w:name="_Toc164380218"/>
+      <w:bookmarkEnd w:id="15"/>
       <w:r>
         <w:rPr>
           <w:rFonts w:ascii="Segoe UI" w:hAnsi="Segoe UI" w:cs="Segoe UI"/>
@@ -6555,7 +6955,7 @@
         <w:lastRenderedPageBreak/>
         <w:t>Дизайн</w:t>
       </w:r>
-      <w:bookmarkEnd w:id="15"/>
+      <w:bookmarkEnd w:id="16"/>
     </w:p>
     <w:p>
       <w:pPr>
@@ -6606,7 +7006,21 @@
         <w:rPr>
           <w:rFonts w:ascii="Segoe UI" w:hAnsi="Segoe UI" w:cs="Segoe UI"/>
         </w:rPr>
-        <w:t>NET, java/</w:t>
+        <w:t xml:space="preserve">NET, </w:t>
+      </w:r>
+      <w:proofErr w:type="spellStart"/>
+      <w:r>
+        <w:rPr>
+          <w:rFonts w:ascii="Segoe UI" w:hAnsi="Segoe UI" w:cs="Segoe UI"/>
+        </w:rPr>
+        <w:t>java</w:t>
+      </w:r>
+      <w:proofErr w:type="spellEnd"/>
+      <w:r>
+        <w:rPr>
+          <w:rFonts w:ascii="Segoe UI" w:hAnsi="Segoe UI" w:cs="Segoe UI"/>
+        </w:rPr>
+        <w:t>/</w:t>
       </w:r>
       <w:r>
         <w:rPr>
@@ -6680,14 +7094,14 @@
           <w:rFonts w:ascii="Segoe UI" w:hAnsi="Segoe UI" w:cs="Segoe UI"/>
         </w:rPr>
       </w:pPr>
-      <w:bookmarkStart w:id="16" w:name="_Toc164380219"/>
+      <w:bookmarkStart w:id="17" w:name="_Toc164380219"/>
       <w:r>
         <w:rPr>
           <w:rFonts w:ascii="Segoe UI" w:hAnsi="Segoe UI" w:cs="Segoe UI"/>
         </w:rPr>
         <w:t>Реализация на структура на приложението (3-layer), Разделение на кода според предназначението му</w:t>
       </w:r>
-      <w:bookmarkEnd w:id="16"/>
+      <w:bookmarkEnd w:id="17"/>
     </w:p>
     <w:p>
       <w:pPr>
@@ -6712,14 +7126,14 @@
           <w:rFonts w:ascii="Segoe UI" w:hAnsi="Segoe UI" w:cs="Segoe UI"/>
         </w:rPr>
       </w:pPr>
-      <w:bookmarkStart w:id="17" w:name="_Toc164380220"/>
+      <w:bookmarkStart w:id="18" w:name="_Toc164380220"/>
       <w:r>
         <w:rPr>
           <w:rFonts w:ascii="Segoe UI" w:hAnsi="Segoe UI" w:cs="Segoe UI"/>
         </w:rPr>
         <w:t>Организация и код на заявките към база от данни</w:t>
       </w:r>
-      <w:bookmarkEnd w:id="17"/>
+      <w:bookmarkEnd w:id="18"/>
     </w:p>
     <w:p>
       <w:pPr>
@@ -6744,14 +7158,28 @@
           <w:rFonts w:ascii="Segoe UI" w:hAnsi="Segoe UI" w:cs="Segoe UI"/>
         </w:rPr>
       </w:pPr>
-      <w:bookmarkStart w:id="18" w:name="_Toc164380221"/>
-      <w:r>
-        <w:rPr>
-          <w:rFonts w:ascii="Segoe UI" w:hAnsi="Segoe UI" w:cs="Segoe UI"/>
-        </w:rPr>
-        <w:t>Наличие и интуитивност на потребителски интерфейс (конзолен, графичен, уеб)</w:t>
-      </w:r>
-      <w:bookmarkEnd w:id="18"/>
+      <w:bookmarkStart w:id="19" w:name="_Toc164380221"/>
+      <w:r>
+        <w:rPr>
+          <w:rFonts w:ascii="Segoe UI" w:hAnsi="Segoe UI" w:cs="Segoe UI"/>
+        </w:rPr>
+        <w:t xml:space="preserve">Наличие и </w:t>
+      </w:r>
+      <w:proofErr w:type="spellStart"/>
+      <w:r>
+        <w:rPr>
+          <w:rFonts w:ascii="Segoe UI" w:hAnsi="Segoe UI" w:cs="Segoe UI"/>
+        </w:rPr>
+        <w:t>интуитивност</w:t>
+      </w:r>
+      <w:proofErr w:type="spellEnd"/>
+      <w:r>
+        <w:rPr>
+          <w:rFonts w:ascii="Segoe UI" w:hAnsi="Segoe UI" w:cs="Segoe UI"/>
+        </w:rPr>
+        <w:t xml:space="preserve"> на потребителски интерфейс (конзолен, графичен, уеб)</w:t>
+      </w:r>
+      <w:bookmarkEnd w:id="19"/>
     </w:p>
     <w:p>
       <w:pPr>
@@ -6800,16 +7228,16 @@
           <w:rFonts w:ascii="Segoe UI" w:hAnsi="Segoe UI" w:cs="Segoe UI"/>
         </w:rPr>
       </w:pPr>
-      <w:bookmarkStart w:id="19" w:name="_Тестване"/>
-      <w:bookmarkStart w:id="20" w:name="_Toc164380222"/>
-      <w:bookmarkEnd w:id="19"/>
+      <w:bookmarkStart w:id="20" w:name="_Тестване"/>
+      <w:bookmarkStart w:id="21" w:name="_Toc164380222"/>
+      <w:bookmarkEnd w:id="20"/>
       <w:r>
         <w:rPr>
           <w:rFonts w:ascii="Segoe UI" w:hAnsi="Segoe UI" w:cs="Segoe UI"/>
         </w:rPr>
         <w:t>Тестване</w:t>
       </w:r>
-      <w:bookmarkEnd w:id="20"/>
+      <w:bookmarkEnd w:id="21"/>
     </w:p>
     <w:p>
       <w:pPr>
@@ -6859,7 +7287,7 @@
           <w:rFonts w:ascii="Segoe UI" w:hAnsi="Segoe UI" w:cs="Segoe UI"/>
         </w:rPr>
       </w:pPr>
-      <w:bookmarkStart w:id="21" w:name="_Toc164380223"/>
+      <w:bookmarkStart w:id="22" w:name="_Toc164380223"/>
       <w:r>
         <w:rPr>
           <w:rFonts w:ascii="Segoe UI" w:hAnsi="Segoe UI" w:cs="Segoe UI"/>
@@ -6878,7 +7306,7 @@
         </w:rPr>
         <w:t xml:space="preserve"> бъдещо развитие</w:t>
       </w:r>
-      <w:bookmarkEnd w:id="21"/>
+      <w:bookmarkEnd w:id="22"/>
     </w:p>
     <w:p>
       <w:pPr>
@@ -7060,7 +7488,7 @@
           <w:rFonts w:ascii="Segoe UI" w:hAnsi="Segoe UI" w:cs="Segoe UI"/>
         </w:rPr>
       </w:pPr>
-      <w:bookmarkStart w:id="22" w:name="_Toc164380224"/>
+      <w:bookmarkStart w:id="23" w:name="_Toc164380224"/>
       <w:r>
         <w:rPr>
           <w:rFonts w:ascii="Segoe UI" w:hAnsi="Segoe UI" w:cs="Segoe UI"/>
@@ -7073,7 +7501,7 @@
         </w:rPr>
         <w:t xml:space="preserve"> и Уеб сайтове</w:t>
       </w:r>
-      <w:bookmarkEnd w:id="22"/>
+      <w:bookmarkEnd w:id="23"/>
     </w:p>
     <w:p>
       <w:pPr>
@@ -7086,8 +7514,44 @@
         <w:rPr>
           <w:rFonts w:ascii="Segoe UI" w:hAnsi="Segoe UI" w:cs="Segoe UI"/>
         </w:rPr>
-        <w:t>Използвайте вградената функционалност на Word: References &gt; Citations &amp; Bibliography</w:t>
-      </w:r>
+        <w:t xml:space="preserve">Използвайте вградената функционалност на Word: </w:t>
+      </w:r>
+      <w:proofErr w:type="spellStart"/>
+      <w:r>
+        <w:rPr>
+          <w:rFonts w:ascii="Segoe UI" w:hAnsi="Segoe UI" w:cs="Segoe UI"/>
+        </w:rPr>
+        <w:t>References</w:t>
+      </w:r>
+      <w:proofErr w:type="spellEnd"/>
+      <w:r>
+        <w:rPr>
+          <w:rFonts w:ascii="Segoe UI" w:hAnsi="Segoe UI" w:cs="Segoe UI"/>
+        </w:rPr>
+        <w:t xml:space="preserve"> &gt; </w:t>
+      </w:r>
+      <w:proofErr w:type="spellStart"/>
+      <w:r>
+        <w:rPr>
+          <w:rFonts w:ascii="Segoe UI" w:hAnsi="Segoe UI" w:cs="Segoe UI"/>
+        </w:rPr>
+        <w:t>Citations</w:t>
+      </w:r>
+      <w:proofErr w:type="spellEnd"/>
+      <w:r>
+        <w:rPr>
+          <w:rFonts w:ascii="Segoe UI" w:hAnsi="Segoe UI" w:cs="Segoe UI"/>
+        </w:rPr>
+        <w:t xml:space="preserve"> &amp; </w:t>
+      </w:r>
+      <w:proofErr w:type="spellStart"/>
+      <w:r>
+        <w:rPr>
+          <w:rFonts w:ascii="Segoe UI" w:hAnsi="Segoe UI" w:cs="Segoe UI"/>
+        </w:rPr>
+        <w:t>Bibliography</w:t>
+      </w:r>
+      <w:proofErr w:type="spellEnd"/>
     </w:p>
     <w:p>
       <w:pPr>
@@ -7491,14 +7955,14 @@
           <w:rFonts w:ascii="Segoe UI" w:hAnsi="Segoe UI" w:cs="Segoe UI"/>
         </w:rPr>
       </w:pPr>
-      <w:bookmarkStart w:id="23" w:name="_Toc164380225"/>
+      <w:bookmarkStart w:id="24" w:name="_Toc164380225"/>
       <w:r>
         <w:rPr>
           <w:rFonts w:ascii="Segoe UI" w:hAnsi="Segoe UI" w:cs="Segoe UI"/>
         </w:rPr>
         <w:t>Приложения</w:t>
       </w:r>
-      <w:bookmarkEnd w:id="23"/>
+      <w:bookmarkEnd w:id="24"/>
     </w:p>
     <w:p>
       <w:pPr>
@@ -7618,8 +8082,17 @@
           <w:rFonts w:ascii="Segoe UI" w:hAnsi="Segoe UI" w:cs="Segoe UI"/>
           <w:i/>
         </w:rPr>
-        <w:t>канала на екипа в Teams</w:t>
-      </w:r>
+        <w:t xml:space="preserve">канала на екипа в </w:t>
+      </w:r>
+      <w:proofErr w:type="spellStart"/>
+      <w:r>
+        <w:rPr>
+          <w:rFonts w:ascii="Segoe UI" w:hAnsi="Segoe UI" w:cs="Segoe UI"/>
+          <w:i/>
+        </w:rPr>
+        <w:t>Teams</w:t>
+      </w:r>
+      <w:proofErr w:type="spellEnd"/>
       <w:r>
         <w:rPr>
           <w:rFonts w:ascii="Segoe UI" w:hAnsi="Segoe UI" w:cs="Segoe UI"/>
@@ -7646,7 +8119,23 @@
           <w:rFonts w:ascii="Segoe UI" w:hAnsi="Segoe UI" w:cs="Segoe UI"/>
           <w:i/>
         </w:rPr>
-        <w:t xml:space="preserve">Кода на проекта, базата данни и документацията трябва да са налични в репозитори в </w:t>
+        <w:t xml:space="preserve">Кода на проекта, базата данни и документацията трябва да са налични в </w:t>
+      </w:r>
+      <w:proofErr w:type="spellStart"/>
+      <w:r>
+        <w:rPr>
+          <w:rFonts w:ascii="Segoe UI" w:hAnsi="Segoe UI" w:cs="Segoe UI"/>
+          <w:i/>
+        </w:rPr>
+        <w:t>репозитори</w:t>
+      </w:r>
+      <w:proofErr w:type="spellEnd"/>
+      <w:r>
+        <w:rPr>
+          <w:rFonts w:ascii="Segoe UI" w:hAnsi="Segoe UI" w:cs="Segoe UI"/>
+          <w:i/>
+        </w:rPr>
+        <w:t xml:space="preserve"> в </w:t>
       </w:r>
       <w:r>
         <w:rPr>
@@ -7690,7 +8179,7 @@
           <w:rFonts w:ascii="Segoe UI" w:hAnsi="Segoe UI" w:cs="Segoe UI"/>
         </w:rPr>
       </w:pPr>
-      <w:bookmarkStart w:id="24" w:name="_Toc164380226"/>
+      <w:bookmarkStart w:id="25" w:name="_Toc164380226"/>
       <w:r>
         <w:rPr>
           <w:rFonts w:ascii="Segoe UI" w:hAnsi="Segoe UI" w:cs="Segoe UI"/>
@@ -7698,7 +8187,7 @@
         <w:lastRenderedPageBreak/>
         <w:t>Критерии и показатели за оценяване</w:t>
       </w:r>
-      <w:bookmarkEnd w:id="24"/>
+      <w:bookmarkEnd w:id="25"/>
     </w:p>
     <w:tbl>
       <w:tblPr>
@@ -8183,7 +8672,23 @@
                   <w:rStyle w:val="Hyperlink"/>
                   <w:rFonts w:ascii="Segoe UI" w:hAnsi="Segoe UI" w:cs="Segoe UI"/>
                 </w:rPr>
-                <w:t>Допълване  на Class диаграми/3.3/</w:t>
+                <w:t xml:space="preserve">Допълване  на </w:t>
+              </w:r>
+              <w:proofErr w:type="spellStart"/>
+              <w:r>
+                <w:rPr>
+                  <w:rStyle w:val="Hyperlink"/>
+                  <w:rFonts w:ascii="Segoe UI" w:hAnsi="Segoe UI" w:cs="Segoe UI"/>
+                </w:rPr>
+                <w:t>Class</w:t>
+              </w:r>
+              <w:proofErr w:type="spellEnd"/>
+              <w:r>
+                <w:rPr>
+                  <w:rStyle w:val="Hyperlink"/>
+                  <w:rFonts w:ascii="Segoe UI" w:hAnsi="Segoe UI" w:cs="Segoe UI"/>
+                </w:rPr>
+                <w:t xml:space="preserve"> диаграми/3.3/</w:t>
               </w:r>
             </w:hyperlink>
             <w:r>
@@ -8436,7 +8941,23 @@
                   <w:rStyle w:val="Hyperlink"/>
                   <w:rFonts w:ascii="Segoe UI" w:hAnsi="Segoe UI" w:cs="Segoe UI"/>
                 </w:rPr>
-                <w:t>Наличие и интуитивност на потребителски интерфейс (конзолен, графичен, уеб)</w:t>
+                <w:t xml:space="preserve">Наличие и </w:t>
+              </w:r>
+              <w:proofErr w:type="spellStart"/>
+              <w:r>
+                <w:rPr>
+                  <w:rStyle w:val="Hyperlink"/>
+                  <w:rFonts w:ascii="Segoe UI" w:hAnsi="Segoe UI" w:cs="Segoe UI"/>
+                </w:rPr>
+                <w:t>интуитивност</w:t>
+              </w:r>
+              <w:proofErr w:type="spellEnd"/>
+              <w:r>
+                <w:rPr>
+                  <w:rStyle w:val="Hyperlink"/>
+                  <w:rFonts w:ascii="Segoe UI" w:hAnsi="Segoe UI" w:cs="Segoe UI"/>
+                </w:rPr>
+                <w:t xml:space="preserve"> на потребителски интерфейс (конзолен, графичен, уеб)</w:t>
               </w:r>
             </w:hyperlink>
             <w:r>
@@ -8636,7 +9157,91 @@
               <w:rPr>
                 <w:rFonts w:ascii="Segoe UI" w:hAnsi="Segoe UI" w:cs="Segoe UI"/>
               </w:rPr>
-              <w:t>6. Организация на проекта в система за контрол на изходния код и употреба на добри практики (merge requests, code reviews, branching strategy)</w:t>
+              <w:t>6. Организация на проекта в система за контрол на изходния код и употреба на добри практики (</w:t>
+            </w:r>
+            <w:proofErr w:type="spellStart"/>
+            <w:r>
+              <w:rPr>
+                <w:rFonts w:ascii="Segoe UI" w:hAnsi="Segoe UI" w:cs="Segoe UI"/>
+              </w:rPr>
+              <w:t>merge</w:t>
+            </w:r>
+            <w:proofErr w:type="spellEnd"/>
+            <w:r>
+              <w:rPr>
+                <w:rFonts w:ascii="Segoe UI" w:hAnsi="Segoe UI" w:cs="Segoe UI"/>
+              </w:rPr>
+              <w:t xml:space="preserve"> </w:t>
+            </w:r>
+            <w:proofErr w:type="spellStart"/>
+            <w:r>
+              <w:rPr>
+                <w:rFonts w:ascii="Segoe UI" w:hAnsi="Segoe UI" w:cs="Segoe UI"/>
+              </w:rPr>
+              <w:t>requests</w:t>
+            </w:r>
+            <w:proofErr w:type="spellEnd"/>
+            <w:r>
+              <w:rPr>
+                <w:rFonts w:ascii="Segoe UI" w:hAnsi="Segoe UI" w:cs="Segoe UI"/>
+              </w:rPr>
+              <w:t xml:space="preserve">, </w:t>
+            </w:r>
+            <w:proofErr w:type="spellStart"/>
+            <w:r>
+              <w:rPr>
+                <w:rFonts w:ascii="Segoe UI" w:hAnsi="Segoe UI" w:cs="Segoe UI"/>
+              </w:rPr>
+              <w:t>code</w:t>
+            </w:r>
+            <w:proofErr w:type="spellEnd"/>
+            <w:r>
+              <w:rPr>
+                <w:rFonts w:ascii="Segoe UI" w:hAnsi="Segoe UI" w:cs="Segoe UI"/>
+              </w:rPr>
+              <w:t xml:space="preserve"> </w:t>
+            </w:r>
+            <w:proofErr w:type="spellStart"/>
+            <w:r>
+              <w:rPr>
+                <w:rFonts w:ascii="Segoe UI" w:hAnsi="Segoe UI" w:cs="Segoe UI"/>
+              </w:rPr>
+              <w:t>reviews</w:t>
+            </w:r>
+            <w:proofErr w:type="spellEnd"/>
+            <w:r>
+              <w:rPr>
+                <w:rFonts w:ascii="Segoe UI" w:hAnsi="Segoe UI" w:cs="Segoe UI"/>
+              </w:rPr>
+              <w:t xml:space="preserve">, </w:t>
+            </w:r>
+            <w:proofErr w:type="spellStart"/>
+            <w:r>
+              <w:rPr>
+                <w:rFonts w:ascii="Segoe UI" w:hAnsi="Segoe UI" w:cs="Segoe UI"/>
+              </w:rPr>
+              <w:t>branching</w:t>
+            </w:r>
+            <w:proofErr w:type="spellEnd"/>
+            <w:r>
+              <w:rPr>
+                <w:rFonts w:ascii="Segoe UI" w:hAnsi="Segoe UI" w:cs="Segoe UI"/>
+              </w:rPr>
+              <w:t xml:space="preserve"> </w:t>
+            </w:r>
+            <w:proofErr w:type="spellStart"/>
+            <w:r>
+              <w:rPr>
+                <w:rFonts w:ascii="Segoe UI" w:hAnsi="Segoe UI" w:cs="Segoe UI"/>
+              </w:rPr>
+              <w:t>strategy</w:t>
+            </w:r>
+            <w:proofErr w:type="spellEnd"/>
+            <w:r>
+              <w:rPr>
+                <w:rFonts w:ascii="Segoe UI" w:hAnsi="Segoe UI" w:cs="Segoe UI"/>
+              </w:rPr>
+              <w:t>)</w:t>
             </w:r>
           </w:p>
         </w:tc>
@@ -8820,7 +9425,49 @@
               <w:rPr>
                 <w:rFonts w:ascii="Segoe UI" w:hAnsi="Segoe UI" w:cs="Segoe UI"/>
               </w:rPr>
-              <w:t>Документация на проекта (XML comments, wiki, etc.)</w:t>
+              <w:t xml:space="preserve">Документация на проекта (XML </w:t>
+            </w:r>
+            <w:proofErr w:type="spellStart"/>
+            <w:r>
+              <w:rPr>
+                <w:rFonts w:ascii="Segoe UI" w:hAnsi="Segoe UI" w:cs="Segoe UI"/>
+              </w:rPr>
+              <w:t>comments</w:t>
+            </w:r>
+            <w:proofErr w:type="spellEnd"/>
+            <w:r>
+              <w:rPr>
+                <w:rFonts w:ascii="Segoe UI" w:hAnsi="Segoe UI" w:cs="Segoe UI"/>
+              </w:rPr>
+              <w:t xml:space="preserve">, </w:t>
+            </w:r>
+            <w:proofErr w:type="spellStart"/>
+            <w:r>
+              <w:rPr>
+                <w:rFonts w:ascii="Segoe UI" w:hAnsi="Segoe UI" w:cs="Segoe UI"/>
+              </w:rPr>
+              <w:t>wiki</w:t>
+            </w:r>
+            <w:proofErr w:type="spellEnd"/>
+            <w:r>
+              <w:rPr>
+                <w:rFonts w:ascii="Segoe UI" w:hAnsi="Segoe UI" w:cs="Segoe UI"/>
+              </w:rPr>
+              <w:t xml:space="preserve">, </w:t>
+            </w:r>
+            <w:proofErr w:type="spellStart"/>
+            <w:r>
+              <w:rPr>
+                <w:rFonts w:ascii="Segoe UI" w:hAnsi="Segoe UI" w:cs="Segoe UI"/>
+              </w:rPr>
+              <w:t>etc</w:t>
+            </w:r>
+            <w:proofErr w:type="spellEnd"/>
+            <w:r>
+              <w:rPr>
+                <w:rFonts w:ascii="Segoe UI" w:hAnsi="Segoe UI" w:cs="Segoe UI"/>
+              </w:rPr>
+              <w:t>.)</w:t>
             </w:r>
           </w:p>
         </w:tc>
@@ -9079,7 +9726,7 @@
 </file>
 
 <file path=word/endnotes.xml><?xml version="1.0" encoding="utf-8"?>
-<w:endnotes xmlns:wpc="http://schemas.microsoft.com/office/word/2010/wordprocessingCanvas" xmlns:cx="http://schemas.microsoft.com/office/drawing/2014/chartex" xmlns:cx1="http://schemas.microsoft.com/office/drawing/2015/9/8/chartex" xmlns:cx2="http://schemas.microsoft.com/office/drawing/2015/10/21/chartex" xmlns:cx3="http://schemas.microsoft.com/office/drawing/2016/5/9/chartex" xmlns:cx4="http://schemas.microsoft.com/office/drawing/2016/5/10/chartex" xmlns:cx5="http://schemas.microsoft.com/office/drawing/2016/5/11/chartex" xmlns:cx6="http://schemas.microsoft.com/office/drawing/2016/5/12/chartex" xmlns:cx7="http://schemas.microsoft.com/office/drawing/2016/5/13/chartex" xmlns:cx8="http://schemas.microsoft.com/office/drawing/2016/5/14/chartex" xmlns:mc="http://schemas.openxmlformats.org/markup-compatibility/2006" xmlns:aink="http://schemas.microsoft.com/office/drawing/2016/ink" xmlns:am3d="http://schemas.microsoft.com/office/drawing/2017/model3d" xmlns:o="urn:schemas-microsoft-com:office:office" xmlns:oel="http://schemas.microsoft.com/office/2019/extlst" xmlns:r="http://schemas.openxmlformats.org/officeDocument/2006/relationships" xmlns:m="http://schemas.openxmlformats.org/officeDocument/2006/math" xmlns:v="urn:schemas-microsoft-com:vml" xmlns:wp14="http://schemas.microsoft.com/office/word/2010/wordprocessingDrawing" xmlns:wp="http://schemas.openxmlformats.org/drawingml/2006/wordprocessingDrawing" xmlns:w10="urn:schemas-microsoft-com:office:word" xmlns:w="http://schemas.openxmlformats.org/wordprocessingml/2006/main" xmlns:w14="http://schemas.microsoft.com/office/word/2010/wordml" xmlns:w15="http://schemas.microsoft.com/office/word/2012/wordml" xmlns:w16cex="http://schemas.microsoft.com/office/word/2018/wordml/cex" xmlns:w16cid="http://schemas.microsoft.com/office/word/2016/wordml/cid" xmlns:w16="http://schemas.microsoft.com/office/word/2018/wordml" xmlns:w16du="http://schemas.microsoft.com/office/word/2023/wordml/word16du" xmlns:w16sdtdh="http://schemas.microsoft.com/office/word/2020/wordml/sdtdatahash" xmlns:w16se="http://schemas.microsoft.com/office/word/2015/wordml/symex" xmlns:wpg="http://schemas.microsoft.com/office/word/2010/wordprocessingGroup" xmlns:wpi="http://schemas.microsoft.com/office/word/2010/wordprocessingInk" xmlns:wne="http://schemas.microsoft.com/office/word/2006/wordml" xmlns:wps="http://schemas.microsoft.com/office/word/2010/wordprocessingShape" mc:Ignorable="w14 w15 w16se w16cid w16 w16cex w16sdtdh w16du wp14">
+<w:endnotes xmlns:wpc="http://schemas.microsoft.com/office/word/2010/wordprocessingCanvas" xmlns:cx="http://schemas.microsoft.com/office/drawing/2014/chartex" xmlns:cx1="http://schemas.microsoft.com/office/drawing/2015/9/8/chartex" xmlns:cx2="http://schemas.microsoft.com/office/drawing/2015/10/21/chartex" xmlns:cx3="http://schemas.microsoft.com/office/drawing/2016/5/9/chartex" xmlns:cx4="http://schemas.microsoft.com/office/drawing/2016/5/10/chartex" xmlns:cx5="http://schemas.microsoft.com/office/drawing/2016/5/11/chartex" xmlns:cx6="http://schemas.microsoft.com/office/drawing/2016/5/12/chartex" xmlns:cx7="http://schemas.microsoft.com/office/drawing/2016/5/13/chartex" xmlns:cx8="http://schemas.microsoft.com/office/drawing/2016/5/14/chartex" xmlns:mc="http://schemas.openxmlformats.org/markup-compatibility/2006" xmlns:aink="http://schemas.microsoft.com/office/drawing/2016/ink" xmlns:am3d="http://schemas.microsoft.com/office/drawing/2017/model3d" xmlns:o="urn:schemas-microsoft-com:office:office" xmlns:r="http://schemas.openxmlformats.org/officeDocument/2006/relationships" xmlns:m="http://schemas.openxmlformats.org/officeDocument/2006/math" xmlns:v="urn:schemas-microsoft-com:vml" xmlns:wp14="http://schemas.microsoft.com/office/word/2010/wordprocessingDrawing" xmlns:wp="http://schemas.openxmlformats.org/drawingml/2006/wordprocessingDrawing" xmlns:w10="urn:schemas-microsoft-com:office:word" xmlns:w="http://schemas.openxmlformats.org/wordprocessingml/2006/main" xmlns:w14="http://schemas.microsoft.com/office/word/2010/wordml" xmlns:w15="http://schemas.microsoft.com/office/word/2012/wordml" xmlns:w16cid="http://schemas.microsoft.com/office/word/2016/wordml/cid" xmlns:w16se="http://schemas.microsoft.com/office/word/2015/wordml/symex" xmlns:wpg="http://schemas.microsoft.com/office/word/2010/wordprocessingGroup" xmlns:wpi="http://schemas.microsoft.com/office/word/2010/wordprocessingInk" xmlns:wne="http://schemas.microsoft.com/office/word/2006/wordml" xmlns:wps="http://schemas.microsoft.com/office/word/2010/wordprocessingShape" mc:Ignorable="w14 w15 w16se w16cid wp14">
   <w:endnote w:type="separator" w:id="-1">
     <w:p>
       <w:pPr>
@@ -9104,7 +9751,7 @@
 </file>
 
 <file path=word/footer1.xml><?xml version="1.0" encoding="utf-8"?>
-<w:ftr xmlns:wpc="http://schemas.microsoft.com/office/word/2010/wordprocessingCanvas" xmlns:cx="http://schemas.microsoft.com/office/drawing/2014/chartex" xmlns:cx1="http://schemas.microsoft.com/office/drawing/2015/9/8/chartex" xmlns:cx2="http://schemas.microsoft.com/office/drawing/2015/10/21/chartex" xmlns:cx3="http://schemas.microsoft.com/office/drawing/2016/5/9/chartex" xmlns:cx4="http://schemas.microsoft.com/office/drawing/2016/5/10/chartex" xmlns:cx5="http://schemas.microsoft.com/office/drawing/2016/5/11/chartex" xmlns:cx6="http://schemas.microsoft.com/office/drawing/2016/5/12/chartex" xmlns:cx7="http://schemas.microsoft.com/office/drawing/2016/5/13/chartex" xmlns:cx8="http://schemas.microsoft.com/office/drawing/2016/5/14/chartex" xmlns:mc="http://schemas.openxmlformats.org/markup-compatibility/2006" xmlns:aink="http://schemas.microsoft.com/office/drawing/2016/ink" xmlns:am3d="http://schemas.microsoft.com/office/drawing/2017/model3d" xmlns:o="urn:schemas-microsoft-com:office:office" xmlns:oel="http://schemas.microsoft.com/office/2019/extlst" xmlns:r="http://schemas.openxmlformats.org/officeDocument/2006/relationships" xmlns:m="http://schemas.openxmlformats.org/officeDocument/2006/math" xmlns:v="urn:schemas-microsoft-com:vml" xmlns:wp14="http://schemas.microsoft.com/office/word/2010/wordprocessingDrawing" xmlns:wp="http://schemas.openxmlformats.org/drawingml/2006/wordprocessingDrawing" xmlns:w10="urn:schemas-microsoft-com:office:word" xmlns:w="http://schemas.openxmlformats.org/wordprocessingml/2006/main" xmlns:w14="http://schemas.microsoft.com/office/word/2010/wordml" xmlns:w15="http://schemas.microsoft.com/office/word/2012/wordml" xmlns:w16cex="http://schemas.microsoft.com/office/word/2018/wordml/cex" xmlns:w16cid="http://schemas.microsoft.com/office/word/2016/wordml/cid" xmlns:w16="http://schemas.microsoft.com/office/word/2018/wordml" xmlns:w16du="http://schemas.microsoft.com/office/word/2023/wordml/word16du" xmlns:w16sdtdh="http://schemas.microsoft.com/office/word/2020/wordml/sdtdatahash" xmlns:w16se="http://schemas.microsoft.com/office/word/2015/wordml/symex" xmlns:wpg="http://schemas.microsoft.com/office/word/2010/wordprocessingGroup" xmlns:wpi="http://schemas.microsoft.com/office/word/2010/wordprocessingInk" xmlns:wne="http://schemas.microsoft.com/office/word/2006/wordml" xmlns:wps="http://schemas.microsoft.com/office/word/2010/wordprocessingShape" mc:Ignorable="w14 w15 w16se w16cid w16 w16cex w16sdtdh w16du wp14">
+<w:ftr xmlns:wpc="http://schemas.microsoft.com/office/word/2010/wordprocessingCanvas" xmlns:cx="http://schemas.microsoft.com/office/drawing/2014/chartex" xmlns:cx1="http://schemas.microsoft.com/office/drawing/2015/9/8/chartex" xmlns:cx2="http://schemas.microsoft.com/office/drawing/2015/10/21/chartex" xmlns:cx3="http://schemas.microsoft.com/office/drawing/2016/5/9/chartex" xmlns:cx4="http://schemas.microsoft.com/office/drawing/2016/5/10/chartex" xmlns:cx5="http://schemas.microsoft.com/office/drawing/2016/5/11/chartex" xmlns:cx6="http://schemas.microsoft.com/office/drawing/2016/5/12/chartex" xmlns:cx7="http://schemas.microsoft.com/office/drawing/2016/5/13/chartex" xmlns:cx8="http://schemas.microsoft.com/office/drawing/2016/5/14/chartex" xmlns:mc="http://schemas.openxmlformats.org/markup-compatibility/2006" xmlns:aink="http://schemas.microsoft.com/office/drawing/2016/ink" xmlns:am3d="http://schemas.microsoft.com/office/drawing/2017/model3d" xmlns:o="urn:schemas-microsoft-com:office:office" xmlns:r="http://schemas.openxmlformats.org/officeDocument/2006/relationships" xmlns:m="http://schemas.openxmlformats.org/officeDocument/2006/math" xmlns:v="urn:schemas-microsoft-com:vml" xmlns:wp14="http://schemas.microsoft.com/office/word/2010/wordprocessingDrawing" xmlns:wp="http://schemas.openxmlformats.org/drawingml/2006/wordprocessingDrawing" xmlns:w10="urn:schemas-microsoft-com:office:word" xmlns:w="http://schemas.openxmlformats.org/wordprocessingml/2006/main" xmlns:w14="http://schemas.microsoft.com/office/word/2010/wordml" xmlns:w15="http://schemas.microsoft.com/office/word/2012/wordml" xmlns:w16cid="http://schemas.microsoft.com/office/word/2016/wordml/cid" xmlns:w16se="http://schemas.microsoft.com/office/word/2015/wordml/symex" xmlns:wpg="http://schemas.microsoft.com/office/word/2010/wordprocessingGroup" xmlns:wpi="http://schemas.microsoft.com/office/word/2010/wordprocessingInk" xmlns:wne="http://schemas.microsoft.com/office/word/2006/wordml" xmlns:wps="http://schemas.microsoft.com/office/word/2010/wordprocessingShape" mc:Ignorable="w14 w15 w16se w16cid wp14">
   <w:p>
     <w:pPr>
       <w:pStyle w:val="Footer"/>
@@ -9138,7 +9785,7 @@
 </file>
 
 <file path=word/footnotes.xml><?xml version="1.0" encoding="utf-8"?>
-<w:footnotes xmlns:wpc="http://schemas.microsoft.com/office/word/2010/wordprocessingCanvas" xmlns:cx="http://schemas.microsoft.com/office/drawing/2014/chartex" xmlns:cx1="http://schemas.microsoft.com/office/drawing/2015/9/8/chartex" xmlns:cx2="http://schemas.microsoft.com/office/drawing/2015/10/21/chartex" xmlns:cx3="http://schemas.microsoft.com/office/drawing/2016/5/9/chartex" xmlns:cx4="http://schemas.microsoft.com/office/drawing/2016/5/10/chartex" xmlns:cx5="http://schemas.microsoft.com/office/drawing/2016/5/11/chartex" xmlns:cx6="http://schemas.microsoft.com/office/drawing/2016/5/12/chartex" xmlns:cx7="http://schemas.microsoft.com/office/drawing/2016/5/13/chartex" xmlns:cx8="http://schemas.microsoft.com/office/drawing/2016/5/14/chartex" xmlns:mc="http://schemas.openxmlformats.org/markup-compatibility/2006" xmlns:aink="http://schemas.microsoft.com/office/drawing/2016/ink" xmlns:am3d="http://schemas.microsoft.com/office/drawing/2017/model3d" xmlns:o="urn:schemas-microsoft-com:office:office" xmlns:oel="http://schemas.microsoft.com/office/2019/extlst" xmlns:r="http://schemas.openxmlformats.org/officeDocument/2006/relationships" xmlns:m="http://schemas.openxmlformats.org/officeDocument/2006/math" xmlns:v="urn:schemas-microsoft-com:vml" xmlns:wp14="http://schemas.microsoft.com/office/word/2010/wordprocessingDrawing" xmlns:wp="http://schemas.openxmlformats.org/drawingml/2006/wordprocessingDrawing" xmlns:w10="urn:schemas-microsoft-com:office:word" xmlns:w="http://schemas.openxmlformats.org/wordprocessingml/2006/main" xmlns:w14="http://schemas.microsoft.com/office/word/2010/wordml" xmlns:w15="http://schemas.microsoft.com/office/word/2012/wordml" xmlns:w16cex="http://schemas.microsoft.com/office/word/2018/wordml/cex" xmlns:w16cid="http://schemas.microsoft.com/office/word/2016/wordml/cid" xmlns:w16="http://schemas.microsoft.com/office/word/2018/wordml" xmlns:w16du="http://schemas.microsoft.com/office/word/2023/wordml/word16du" xmlns:w16sdtdh="http://schemas.microsoft.com/office/word/2020/wordml/sdtdatahash" xmlns:w16se="http://schemas.microsoft.com/office/word/2015/wordml/symex" xmlns:wpg="http://schemas.microsoft.com/office/word/2010/wordprocessingGroup" xmlns:wpi="http://schemas.microsoft.com/office/word/2010/wordprocessingInk" xmlns:wne="http://schemas.microsoft.com/office/word/2006/wordml" xmlns:wps="http://schemas.microsoft.com/office/word/2010/wordprocessingShape" mc:Ignorable="w14 w15 w16se w16cid w16 w16cex w16sdtdh w16du wp14">
+<w:footnotes xmlns:wpc="http://schemas.microsoft.com/office/word/2010/wordprocessingCanvas" xmlns:cx="http://schemas.microsoft.com/office/drawing/2014/chartex" xmlns:cx1="http://schemas.microsoft.com/office/drawing/2015/9/8/chartex" xmlns:cx2="http://schemas.microsoft.com/office/drawing/2015/10/21/chartex" xmlns:cx3="http://schemas.microsoft.com/office/drawing/2016/5/9/chartex" xmlns:cx4="http://schemas.microsoft.com/office/drawing/2016/5/10/chartex" xmlns:cx5="http://schemas.microsoft.com/office/drawing/2016/5/11/chartex" xmlns:cx6="http://schemas.microsoft.com/office/drawing/2016/5/12/chartex" xmlns:cx7="http://schemas.microsoft.com/office/drawing/2016/5/13/chartex" xmlns:cx8="http://schemas.microsoft.com/office/drawing/2016/5/14/chartex" xmlns:mc="http://schemas.openxmlformats.org/markup-compatibility/2006" xmlns:aink="http://schemas.microsoft.com/office/drawing/2016/ink" xmlns:am3d="http://schemas.microsoft.com/office/drawing/2017/model3d" xmlns:o="urn:schemas-microsoft-com:office:office" xmlns:r="http://schemas.openxmlformats.org/officeDocument/2006/relationships" xmlns:m="http://schemas.openxmlformats.org/officeDocument/2006/math" xmlns:v="urn:schemas-microsoft-com:vml" xmlns:wp14="http://schemas.microsoft.com/office/word/2010/wordprocessingDrawing" xmlns:wp="http://schemas.openxmlformats.org/drawingml/2006/wordprocessingDrawing" xmlns:w10="urn:schemas-microsoft-com:office:word" xmlns:w="http://schemas.openxmlformats.org/wordprocessingml/2006/main" xmlns:w14="http://schemas.microsoft.com/office/word/2010/wordml" xmlns:w15="http://schemas.microsoft.com/office/word/2012/wordml" xmlns:w16cid="http://schemas.microsoft.com/office/word/2016/wordml/cid" xmlns:w16se="http://schemas.microsoft.com/office/word/2015/wordml/symex" xmlns:wpg="http://schemas.microsoft.com/office/word/2010/wordprocessingGroup" xmlns:wpi="http://schemas.microsoft.com/office/word/2010/wordprocessingInk" xmlns:wne="http://schemas.microsoft.com/office/word/2006/wordml" xmlns:wps="http://schemas.microsoft.com/office/word/2010/wordprocessingShape" mc:Ignorable="w14 w15 w16se w16cid wp14">
   <w:footnote w:type="separator" w:id="-1">
     <w:p>
       <w:pPr>
@@ -9163,7 +9810,7 @@
 </file>
 
 <file path=word/header1.xml><?xml version="1.0" encoding="utf-8"?>
-<w:hdr xmlns:wpc="http://schemas.microsoft.com/office/word/2010/wordprocessingCanvas" xmlns:cx="http://schemas.microsoft.com/office/drawing/2014/chartex" xmlns:cx1="http://schemas.microsoft.com/office/drawing/2015/9/8/chartex" xmlns:cx2="http://schemas.microsoft.com/office/drawing/2015/10/21/chartex" xmlns:cx3="http://schemas.microsoft.com/office/drawing/2016/5/9/chartex" xmlns:cx4="http://schemas.microsoft.com/office/drawing/2016/5/10/chartex" xmlns:cx5="http://schemas.microsoft.com/office/drawing/2016/5/11/chartex" xmlns:cx6="http://schemas.microsoft.com/office/drawing/2016/5/12/chartex" xmlns:cx7="http://schemas.microsoft.com/office/drawing/2016/5/13/chartex" xmlns:cx8="http://schemas.microsoft.com/office/drawing/2016/5/14/chartex" xmlns:mc="http://schemas.openxmlformats.org/markup-compatibility/2006" xmlns:aink="http://schemas.microsoft.com/office/drawing/2016/ink" xmlns:am3d="http://schemas.microsoft.com/office/drawing/2017/model3d" xmlns:o="urn:schemas-microsoft-com:office:office" xmlns:oel="http://schemas.microsoft.com/office/2019/extlst" xmlns:r="http://schemas.openxmlformats.org/officeDocument/2006/relationships" xmlns:m="http://schemas.openxmlformats.org/officeDocument/2006/math" xmlns:v="urn:schemas-microsoft-com:vml" xmlns:wp14="http://schemas.microsoft.com/office/word/2010/wordprocessingDrawing" xmlns:wp="http://schemas.openxmlformats.org/drawingml/2006/wordprocessingDrawing" xmlns:w10="urn:schemas-microsoft-com:office:word" xmlns:w="http://schemas.openxmlformats.org/wordprocessingml/2006/main" xmlns:w14="http://schemas.microsoft.com/office/word/2010/wordml" xmlns:w15="http://schemas.microsoft.com/office/word/2012/wordml" xmlns:w16cex="http://schemas.microsoft.com/office/word/2018/wordml/cex" xmlns:w16cid="http://schemas.microsoft.com/office/word/2016/wordml/cid" xmlns:w16="http://schemas.microsoft.com/office/word/2018/wordml" xmlns:w16du="http://schemas.microsoft.com/office/word/2023/wordml/word16du" xmlns:w16sdtdh="http://schemas.microsoft.com/office/word/2020/wordml/sdtdatahash" xmlns:w16se="http://schemas.microsoft.com/office/word/2015/wordml/symex" xmlns:wpg="http://schemas.microsoft.com/office/word/2010/wordprocessingGroup" xmlns:wpi="http://schemas.microsoft.com/office/word/2010/wordprocessingInk" xmlns:wne="http://schemas.microsoft.com/office/word/2006/wordml" xmlns:wps="http://schemas.microsoft.com/office/word/2010/wordprocessingShape" mc:Ignorable="w14 w15 w16se w16cid w16 w16cex w16sdtdh w16du wp14">
+<w:hdr xmlns:wpc="http://schemas.microsoft.com/office/word/2010/wordprocessingCanvas" xmlns:cx="http://schemas.microsoft.com/office/drawing/2014/chartex" xmlns:cx1="http://schemas.microsoft.com/office/drawing/2015/9/8/chartex" xmlns:cx2="http://schemas.microsoft.com/office/drawing/2015/10/21/chartex" xmlns:cx3="http://schemas.microsoft.com/office/drawing/2016/5/9/chartex" xmlns:cx4="http://schemas.microsoft.com/office/drawing/2016/5/10/chartex" xmlns:cx5="http://schemas.microsoft.com/office/drawing/2016/5/11/chartex" xmlns:cx6="http://schemas.microsoft.com/office/drawing/2016/5/12/chartex" xmlns:cx7="http://schemas.microsoft.com/office/drawing/2016/5/13/chartex" xmlns:cx8="http://schemas.microsoft.com/office/drawing/2016/5/14/chartex" xmlns:mc="http://schemas.openxmlformats.org/markup-compatibility/2006" xmlns:aink="http://schemas.microsoft.com/office/drawing/2016/ink" xmlns:am3d="http://schemas.microsoft.com/office/drawing/2017/model3d" xmlns:o="urn:schemas-microsoft-com:office:office" xmlns:r="http://schemas.openxmlformats.org/officeDocument/2006/relationships" xmlns:m="http://schemas.openxmlformats.org/officeDocument/2006/math" xmlns:v="urn:schemas-microsoft-com:vml" xmlns:wp14="http://schemas.microsoft.com/office/word/2010/wordprocessingDrawing" xmlns:wp="http://schemas.openxmlformats.org/drawingml/2006/wordprocessingDrawing" xmlns:w10="urn:schemas-microsoft-com:office:word" xmlns:w="http://schemas.openxmlformats.org/wordprocessingml/2006/main" xmlns:w14="http://schemas.microsoft.com/office/word/2010/wordml" xmlns:w15="http://schemas.microsoft.com/office/word/2012/wordml" xmlns:w16cid="http://schemas.microsoft.com/office/word/2016/wordml/cid" xmlns:w16se="http://schemas.microsoft.com/office/word/2015/wordml/symex" xmlns:wpg="http://schemas.microsoft.com/office/word/2010/wordprocessingGroup" xmlns:wpi="http://schemas.microsoft.com/office/word/2010/wordprocessingInk" xmlns:wne="http://schemas.microsoft.com/office/word/2006/wordml" xmlns:wps="http://schemas.microsoft.com/office/word/2010/wordprocessingShape" mc:Ignorable="w14 w15 w16se w16cid wp14">
   <w:tbl>
     <w:tblPr>
       <w:tblW w:w="9180" w:type="dxa"/>
@@ -9416,7 +10063,7 @@
 </file>
 
 <file path=word/numbering.xml><?xml version="1.0" encoding="utf-8"?>
-<w:numbering xmlns:wpc="http://schemas.microsoft.com/office/word/2010/wordprocessingCanvas" xmlns:cx="http://schemas.microsoft.com/office/drawing/2014/chartex" xmlns:cx1="http://schemas.microsoft.com/office/drawing/2015/9/8/chartex" xmlns:cx2="http://schemas.microsoft.com/office/drawing/2015/10/21/chartex" xmlns:cx3="http://schemas.microsoft.com/office/drawing/2016/5/9/chartex" xmlns:cx4="http://schemas.microsoft.com/office/drawing/2016/5/10/chartex" xmlns:cx5="http://schemas.microsoft.com/office/drawing/2016/5/11/chartex" xmlns:cx6="http://schemas.microsoft.com/office/drawing/2016/5/12/chartex" xmlns:cx7="http://schemas.microsoft.com/office/drawing/2016/5/13/chartex" xmlns:cx8="http://schemas.microsoft.com/office/drawing/2016/5/14/chartex" xmlns:mc="http://schemas.openxmlformats.org/markup-compatibility/2006" xmlns:aink="http://schemas.microsoft.com/office/drawing/2016/ink" xmlns:am3d="http://schemas.microsoft.com/office/drawing/2017/model3d" xmlns:o="urn:schemas-microsoft-com:office:office" xmlns:oel="http://schemas.microsoft.com/office/2019/extlst" xmlns:r="http://schemas.openxmlformats.org/officeDocument/2006/relationships" xmlns:m="http://schemas.openxmlformats.org/officeDocument/2006/math" xmlns:v="urn:schemas-microsoft-com:vml" xmlns:wp14="http://schemas.microsoft.com/office/word/2010/wordprocessingDrawing" xmlns:wp="http://schemas.openxmlformats.org/drawingml/2006/wordprocessingDrawing" xmlns:w10="urn:schemas-microsoft-com:office:word" xmlns:w="http://schemas.openxmlformats.org/wordprocessingml/2006/main" xmlns:w14="http://schemas.microsoft.com/office/word/2010/wordml" xmlns:w15="http://schemas.microsoft.com/office/word/2012/wordml" xmlns:w16cex="http://schemas.microsoft.com/office/word/2018/wordml/cex" xmlns:w16cid="http://schemas.microsoft.com/office/word/2016/wordml/cid" xmlns:w16="http://schemas.microsoft.com/office/word/2018/wordml" xmlns:w16du="http://schemas.microsoft.com/office/word/2023/wordml/word16du" xmlns:w16sdtdh="http://schemas.microsoft.com/office/word/2020/wordml/sdtdatahash" xmlns:w16se="http://schemas.microsoft.com/office/word/2015/wordml/symex" xmlns:wpg="http://schemas.microsoft.com/office/word/2010/wordprocessingGroup" xmlns:wpi="http://schemas.microsoft.com/office/word/2010/wordprocessingInk" xmlns:wne="http://schemas.microsoft.com/office/word/2006/wordml" xmlns:wps="http://schemas.microsoft.com/office/word/2010/wordprocessingShape" mc:Ignorable="w14 w15 w16se w16cid w16 w16cex w16sdtdh w16du wp14">
+<w:numbering xmlns:wpc="http://schemas.microsoft.com/office/word/2010/wordprocessingCanvas" xmlns:cx="http://schemas.microsoft.com/office/drawing/2014/chartex" xmlns:cx1="http://schemas.microsoft.com/office/drawing/2015/9/8/chartex" xmlns:cx2="http://schemas.microsoft.com/office/drawing/2015/10/21/chartex" xmlns:cx3="http://schemas.microsoft.com/office/drawing/2016/5/9/chartex" xmlns:cx4="http://schemas.microsoft.com/office/drawing/2016/5/10/chartex" xmlns:cx5="http://schemas.microsoft.com/office/drawing/2016/5/11/chartex" xmlns:cx6="http://schemas.microsoft.com/office/drawing/2016/5/12/chartex" xmlns:cx7="http://schemas.microsoft.com/office/drawing/2016/5/13/chartex" xmlns:cx8="http://schemas.microsoft.com/office/drawing/2016/5/14/chartex" xmlns:mc="http://schemas.openxmlformats.org/markup-compatibility/2006" xmlns:aink="http://schemas.microsoft.com/office/drawing/2016/ink" xmlns:am3d="http://schemas.microsoft.com/office/drawing/2017/model3d" xmlns:o="urn:schemas-microsoft-com:office:office" xmlns:r="http://schemas.openxmlformats.org/officeDocument/2006/relationships" xmlns:m="http://schemas.openxmlformats.org/officeDocument/2006/math" xmlns:v="urn:schemas-microsoft-com:vml" xmlns:wp14="http://schemas.microsoft.com/office/word/2010/wordprocessingDrawing" xmlns:wp="http://schemas.openxmlformats.org/drawingml/2006/wordprocessingDrawing" xmlns:w10="urn:schemas-microsoft-com:office:word" xmlns:w="http://schemas.openxmlformats.org/wordprocessingml/2006/main" xmlns:w14="http://schemas.microsoft.com/office/word/2010/wordml" xmlns:w15="http://schemas.microsoft.com/office/word/2012/wordml" xmlns:w16cid="http://schemas.microsoft.com/office/word/2016/wordml/cid" xmlns:w16se="http://schemas.microsoft.com/office/word/2015/wordml/symex" xmlns:wpg="http://schemas.microsoft.com/office/word/2010/wordprocessingGroup" xmlns:wpi="http://schemas.microsoft.com/office/word/2010/wordprocessingInk" xmlns:wne="http://schemas.microsoft.com/office/word/2006/wordml" xmlns:wps="http://schemas.microsoft.com/office/word/2010/wordprocessingShape" mc:Ignorable="w14 w15 w16se w16cid wp14">
   <w:abstractNum w:abstractNumId="0" w15:restartNumberingAfterBreak="0">
     <w:nsid w:val="03BB3E53"/>
     <w:multiLevelType w:val="hybridMultilevel"/>
@@ -11715,95 +12362,95 @@
       </w:pPr>
     </w:lvl>
   </w:abstractNum>
-  <w:num w:numId="1" w16cid:durableId="47072784">
+  <w:num w:numId="1">
     <w:abstractNumId w:val="1"/>
   </w:num>
-  <w:num w:numId="2" w16cid:durableId="431708372">
+  <w:num w:numId="2">
     <w:abstractNumId w:val="20"/>
   </w:num>
-  <w:num w:numId="3" w16cid:durableId="716199502">
+  <w:num w:numId="3">
     <w:abstractNumId w:val="13"/>
   </w:num>
-  <w:num w:numId="4" w16cid:durableId="1840390404">
+  <w:num w:numId="4">
     <w:abstractNumId w:val="12"/>
   </w:num>
-  <w:num w:numId="5" w16cid:durableId="7217298">
+  <w:num w:numId="5">
     <w:abstractNumId w:val="4"/>
   </w:num>
-  <w:num w:numId="6" w16cid:durableId="1954053553">
+  <w:num w:numId="6">
     <w:abstractNumId w:val="16"/>
   </w:num>
-  <w:num w:numId="7" w16cid:durableId="1260988126">
+  <w:num w:numId="7">
     <w:abstractNumId w:val="0"/>
   </w:num>
-  <w:num w:numId="8" w16cid:durableId="1987930609">
+  <w:num w:numId="8">
     <w:abstractNumId w:val="11"/>
   </w:num>
-  <w:num w:numId="9" w16cid:durableId="1307012796">
+  <w:num w:numId="9">
     <w:abstractNumId w:val="17"/>
   </w:num>
-  <w:num w:numId="10" w16cid:durableId="1732345044">
+  <w:num w:numId="10">
     <w:abstractNumId w:val="21"/>
   </w:num>
-  <w:num w:numId="11" w16cid:durableId="672225582">
+  <w:num w:numId="11">
     <w:abstractNumId w:val="14"/>
   </w:num>
-  <w:num w:numId="12" w16cid:durableId="123472588">
+  <w:num w:numId="12">
     <w:abstractNumId w:val="20"/>
   </w:num>
-  <w:num w:numId="13" w16cid:durableId="70274532">
+  <w:num w:numId="13">
     <w:abstractNumId w:val="9"/>
   </w:num>
-  <w:num w:numId="14" w16cid:durableId="1556502821">
+  <w:num w:numId="14">
     <w:abstractNumId w:val="6"/>
   </w:num>
-  <w:num w:numId="15" w16cid:durableId="1055859520">
+  <w:num w:numId="15">
     <w:abstractNumId w:val="10"/>
   </w:num>
-  <w:num w:numId="16" w16cid:durableId="1932663540">
+  <w:num w:numId="16">
     <w:abstractNumId w:val="7"/>
   </w:num>
-  <w:num w:numId="17" w16cid:durableId="575745397">
+  <w:num w:numId="17">
     <w:abstractNumId w:val="8"/>
   </w:num>
-  <w:num w:numId="18" w16cid:durableId="1778208806">
+  <w:num w:numId="18">
     <w:abstractNumId w:val="18"/>
   </w:num>
-  <w:num w:numId="19" w16cid:durableId="1553466422">
+  <w:num w:numId="19">
     <w:abstractNumId w:val="15"/>
   </w:num>
-  <w:num w:numId="20" w16cid:durableId="1840463720">
+  <w:num w:numId="20">
     <w:abstractNumId w:val="20"/>
   </w:num>
-  <w:num w:numId="21" w16cid:durableId="2109498127">
+  <w:num w:numId="21">
     <w:abstractNumId w:val="20"/>
   </w:num>
-  <w:num w:numId="22" w16cid:durableId="1530796492">
+  <w:num w:numId="22">
     <w:abstractNumId w:val="20"/>
   </w:num>
-  <w:num w:numId="23" w16cid:durableId="244917177">
+  <w:num w:numId="23">
     <w:abstractNumId w:val="20"/>
   </w:num>
-  <w:num w:numId="24" w16cid:durableId="1172719753">
+  <w:num w:numId="24">
     <w:abstractNumId w:val="22"/>
   </w:num>
-  <w:num w:numId="25" w16cid:durableId="810290315">
+  <w:num w:numId="25">
     <w:abstractNumId w:val="19"/>
   </w:num>
-  <w:num w:numId="26" w16cid:durableId="174271991">
+  <w:num w:numId="26">
     <w:abstractNumId w:val="2"/>
   </w:num>
-  <w:num w:numId="27" w16cid:durableId="1330673702">
+  <w:num w:numId="27">
     <w:abstractNumId w:val="5"/>
   </w:num>
-  <w:num w:numId="28" w16cid:durableId="1731419966">
+  <w:num w:numId="28">
     <w:abstractNumId w:val="3"/>
   </w:num>
 </w:numbering>
 </file>
 
 <file path=word/styles.xml><?xml version="1.0" encoding="utf-8"?>
-<w:styles xmlns:mc="http://schemas.openxmlformats.org/markup-compatibility/2006" xmlns:r="http://schemas.openxmlformats.org/officeDocument/2006/relationships" xmlns:w="http://schemas.openxmlformats.org/wordprocessingml/2006/main" xmlns:w14="http://schemas.microsoft.com/office/word/2010/wordml" xmlns:w15="http://schemas.microsoft.com/office/word/2012/wordml" xmlns:w16cex="http://schemas.microsoft.com/office/word/2018/wordml/cex" xmlns:w16cid="http://schemas.microsoft.com/office/word/2016/wordml/cid" xmlns:w16="http://schemas.microsoft.com/office/word/2018/wordml" xmlns:w16du="http://schemas.microsoft.com/office/word/2023/wordml/word16du" xmlns:w16sdtdh="http://schemas.microsoft.com/office/word/2020/wordml/sdtdatahash" xmlns:w16se="http://schemas.microsoft.com/office/word/2015/wordml/symex" mc:Ignorable="w14 w15 w16se w16cid w16 w16cex w16sdtdh w16du">
+<w:styles xmlns:mc="http://schemas.openxmlformats.org/markup-compatibility/2006" xmlns:r="http://schemas.openxmlformats.org/officeDocument/2006/relationships" xmlns:w="http://schemas.openxmlformats.org/wordprocessingml/2006/main" xmlns:w14="http://schemas.microsoft.com/office/word/2010/wordml" xmlns:w15="http://schemas.microsoft.com/office/word/2012/wordml" xmlns:w16cid="http://schemas.microsoft.com/office/word/2016/wordml/cid" xmlns:w16se="http://schemas.microsoft.com/office/word/2015/wordml/symex" mc:Ignorable="w14 w15 w16se w16cid">
   <w:docDefaults>
     <w:rPrDefault>
       <w:rPr>
@@ -11813,7 +12460,7 @@
     </w:rPrDefault>
     <w:pPrDefault/>
   </w:docDefaults>
-  <w:latentStyles w:defLockedState="0" w:defUIPriority="99" w:defSemiHidden="0" w:defUnhideWhenUsed="0" w:defQFormat="0" w:count="376">
+  <w:latentStyles w:defLockedState="0" w:defUIPriority="99" w:defSemiHidden="0" w:defUnhideWhenUsed="0" w:defQFormat="0" w:count="375">
     <w:lsdException w:name="Normal" w:uiPriority="0" w:qFormat="1"/>
     <w:lsdException w:name="heading 1" w:uiPriority="9" w:qFormat="1"/>
     <w:lsdException w:name="heading 2" w:semiHidden="1" w:uiPriority="9" w:unhideWhenUsed="1" w:qFormat="1"/>
@@ -12189,7 +12836,6 @@
     <w:lsdException w:name="Smart Hyperlink" w:semiHidden="1" w:unhideWhenUsed="1"/>
     <w:lsdException w:name="Hashtag" w:semiHidden="1" w:unhideWhenUsed="1"/>
     <w:lsdException w:name="Unresolved Mention" w:semiHidden="1" w:unhideWhenUsed="1"/>
-    <w:lsdException w:name="Smart Link" w:semiHidden="1" w:unhideWhenUsed="1"/>
   </w:latentStyles>
   <w:style w:type="paragraph" w:default="1" w:styleId="Normal">
     <w:name w:val="Normal"/>
@@ -13344,6 +13990,12 @@
 </file>
 
 <file path=customXml/item1.xml><?xml version="1.0" encoding="utf-8"?>
+<p:properties xmlns:p="http://schemas.microsoft.com/office/2006/metadata/properties" xmlns:xsi="http://www.w3.org/2001/XMLSchema-instance" xmlns:pc="http://schemas.microsoft.com/office/infopath/2007/PartnerControls">
+  <documentManagement/>
+</p:properties>
+</file>
+
+<file path=customXml/item2.xml><?xml version="1.0" encoding="utf-8"?>
 <ct:contentTypeSchema xmlns:ct="http://schemas.microsoft.com/office/2006/metadata/contentType" xmlns:ma="http://schemas.microsoft.com/office/2006/metadata/properties/metaAttributes" ct:_="" ma:_="" ma:contentTypeName="Документ" ma:contentTypeID="0x0101000A70450C544A6E4491EC3A4C5B54DAFC" ma:contentTypeVersion="4" ma:contentTypeDescription="Създаване на нов документ" ma:contentTypeScope="" ma:versionID="9c27e046a1f3eac2d79241f58a71db58">
   <xsd:schema xmlns:xsd="http://www.w3.org/2001/XMLSchema" xmlns:xs="http://www.w3.org/2001/XMLSchema" xmlns:p="http://schemas.microsoft.com/office/2006/metadata/properties" xmlns:ns2="2df1df9a-6164-40cf-b48f-3655b8c6dad3" targetNamespace="http://schemas.microsoft.com/office/2006/metadata/properties" ma:root="true" ma:fieldsID="ff305a29f9e842a25b4d4157b21e53ca" ns2:_="">
     <xsd:import namespace="2df1df9a-6164-40cf-b48f-3655b8c6dad3"/>
@@ -13487,13 +14139,16 @@
 </ct:contentTypeSchema>
 </file>
 
-<file path=customXml/item2.xml><?xml version="1.0" encoding="utf-8"?>
-<p:properties xmlns:p="http://schemas.microsoft.com/office/2006/metadata/properties" xmlns:xsi="http://www.w3.org/2001/XMLSchema-instance" xmlns:pc="http://schemas.microsoft.com/office/infopath/2007/PartnerControls">
-  <documentManagement/>
-</p:properties>
+<file path=customXml/item3.xml><?xml version="1.0" encoding="utf-8"?>
+<?mso-contentType ?>
+<FormTemplates xmlns="http://schemas.microsoft.com/sharepoint/v3/contenttype/forms">
+  <Display>DocumentLibraryForm</Display>
+  <Edit>DocumentLibraryForm</Edit>
+  <New>DocumentLibraryForm</New>
+</FormTemplates>
 </file>
 
-<file path=customXml/item3.xml><?xml version="1.0" encoding="utf-8"?>
+<file path=customXml/item4.xml><?xml version="1.0" encoding="utf-8"?>
 <b:Sources xmlns:b="http://schemas.openxmlformats.org/officeDocument/2006/bibliography" xmlns="http://schemas.openxmlformats.org/officeDocument/2006/bibliography" SelectedStyle="\APASixthEditionOfficeOnline.xsl" StyleName="APA" Version="6">
   <b:Source>
     <b:Tag>Дей20</b:Tag>
@@ -13517,16 +14172,16 @@
 </b:Sources>
 </file>
 
-<file path=customXml/item4.xml><?xml version="1.0" encoding="utf-8"?>
-<?mso-contentType ?>
-<FormTemplates xmlns="http://schemas.microsoft.com/sharepoint/v3/contenttype/forms">
-  <Display>DocumentLibraryForm</Display>
-  <Edit>DocumentLibraryForm</Edit>
-  <New>DocumentLibraryForm</New>
-</FormTemplates>
+<file path=customXml/itemProps1.xml><?xml version="1.0" encoding="utf-8"?>
+<ds:datastoreItem xmlns:ds="http://schemas.openxmlformats.org/officeDocument/2006/customXml" ds:itemID="{A2333BCB-8096-466E-AB06-AAFDC8F25A1A}">
+  <ds:schemaRefs>
+    <ds:schemaRef ds:uri="http://schemas.microsoft.com/office/2006/metadata/properties"/>
+    <ds:schemaRef ds:uri="http://schemas.microsoft.com/office/infopath/2007/PartnerControls"/>
+  </ds:schemaRefs>
+</ds:datastoreItem>
 </file>
 
-<file path=customXml/itemProps1.xml><?xml version="1.0" encoding="utf-8"?>
+<file path=customXml/itemProps2.xml><?xml version="1.0" encoding="utf-8"?>
 <ds:datastoreItem xmlns:ds="http://schemas.openxmlformats.org/officeDocument/2006/customXml" ds:itemID="{579F5804-044F-4A0D-BFD6-29D192177BEC}">
   <ds:schemaRefs>
     <ds:schemaRef ds:uri="http://schemas.microsoft.com/office/2006/metadata/contentType"/>
@@ -13544,27 +14199,18 @@
 </ds:datastoreItem>
 </file>
 
-<file path=customXml/itemProps2.xml><?xml version="1.0" encoding="utf-8"?>
-<ds:datastoreItem xmlns:ds="http://schemas.openxmlformats.org/officeDocument/2006/customXml" ds:itemID="{A2333BCB-8096-466E-AB06-AAFDC8F25A1A}">
+<file path=customXml/itemProps3.xml><?xml version="1.0" encoding="utf-8"?>
+<ds:datastoreItem xmlns:ds="http://schemas.openxmlformats.org/officeDocument/2006/customXml" ds:itemID="{75592AAD-5623-4BAA-B823-804780F56155}">
   <ds:schemaRefs>
-    <ds:schemaRef ds:uri="http://schemas.microsoft.com/office/2006/metadata/properties"/>
-    <ds:schemaRef ds:uri="http://schemas.microsoft.com/office/infopath/2007/PartnerControls"/>
-  </ds:schemaRefs>
-</ds:datastoreItem>
-</file>
-
-<file path=customXml/itemProps3.xml><?xml version="1.0" encoding="utf-8"?>
-<ds:datastoreItem xmlns:ds="http://schemas.openxmlformats.org/officeDocument/2006/customXml" ds:itemID="{B3A1FE61-4182-4697-B1AB-6AAB4C4068AC}">
-  <ds:schemaRefs>
-    <ds:schemaRef ds:uri="http://schemas.openxmlformats.org/officeDocument/2006/bibliography"/>
+    <ds:schemaRef ds:uri="http://schemas.microsoft.com/sharepoint/v3/contenttype/forms"/>
   </ds:schemaRefs>
 </ds:datastoreItem>
 </file>
 
 <file path=customXml/itemProps4.xml><?xml version="1.0" encoding="utf-8"?>
-<ds:datastoreItem xmlns:ds="http://schemas.openxmlformats.org/officeDocument/2006/customXml" ds:itemID="{75592AAD-5623-4BAA-B823-804780F56155}">
+<ds:datastoreItem xmlns:ds="http://schemas.openxmlformats.org/officeDocument/2006/customXml" ds:itemID="{DD8DC243-FE11-4C96-8997-31FB1AE438F9}">
   <ds:schemaRefs>
-    <ds:schemaRef ds:uri="http://schemas.microsoft.com/sharepoint/v3/contenttype/forms"/>
+    <ds:schemaRef ds:uri="http://schemas.openxmlformats.org/officeDocument/2006/bibliography"/>
   </ds:schemaRefs>
 </ds:datastoreItem>
 </file>
</xml_diff>

<commit_message>
Add documentation Close #8
</commit_message>
<xml_diff>
--- a/Documents/YVSimeonova19_Software Development.docx
+++ b/Documents/YVSimeonova19_Software Development.docx
@@ -6447,56 +6447,16 @@
       </w:r>
     </w:p>
     <w:p>
-      <w:r>
-        <w:rPr>
-          <w:sz w:val="24"/>
-          <w:szCs w:val="24"/>
-        </w:rPr>
-        <w:fldChar w:fldCharType="begin"/>
-      </w:r>
-      <w:r>
-        <w:rPr>
-          <w:sz w:val="24"/>
-          <w:szCs w:val="24"/>
-        </w:rPr>
-        <w:instrText>HYPERLINK "</w:instrText>
-      </w:r>
-      <w:r>
-        <w:rPr>
-          <w:sz w:val="24"/>
-          <w:szCs w:val="24"/>
-        </w:rPr>
-        <w:instrText>https://lucid.app/folder/invitations/accept/inv_d40c8338-64e0-4ce7-9a7d-6d2e01c11b4d</w:instrText>
-      </w:r>
-      <w:r>
-        <w:rPr>
-          <w:sz w:val="24"/>
-          <w:szCs w:val="24"/>
-        </w:rPr>
-        <w:instrText>"</w:instrText>
-      </w:r>
-      <w:r>
-        <w:rPr>
-          <w:sz w:val="24"/>
-          <w:szCs w:val="24"/>
-        </w:rPr>
-        <w:fldChar w:fldCharType="separate"/>
-      </w:r>
-      <w:r>
-        <w:rPr>
-          <w:rStyle w:val="Hyperlink"/>
-          <w:sz w:val="24"/>
-          <w:szCs w:val="24"/>
-        </w:rPr>
-        <w:t>https://lucid.app/folder/invitations/accept/inv_d40c8338-64e0-4ce7-9a7d-6d2e01c11b4d</w:t>
-      </w:r>
-      <w:r>
-        <w:rPr>
-          <w:sz w:val="24"/>
-          <w:szCs w:val="24"/>
-        </w:rPr>
-        <w:fldChar w:fldCharType="end"/>
-      </w:r>
+      <w:hyperlink r:id="rId22" w:history="1">
+        <w:r>
+          <w:rPr>
+            <w:rStyle w:val="Hyperlink"/>
+            <w:sz w:val="24"/>
+            <w:szCs w:val="24"/>
+          </w:rPr>
+          <w:t>https://lucid.app/folder/invitations/accept/inv_d40c8338-64e0-4ce7-9a7d-6d2e01c11b4d</w:t>
+        </w:r>
+      </w:hyperlink>
     </w:p>
     <w:p>
       <w:pPr>
@@ -6533,7 +6493,7 @@
                     <pic:cNvPicPr/>
                   </pic:nvPicPr>
                   <pic:blipFill>
-                    <a:blip r:embed="rId22" cstate="print">
+                    <a:blip r:embed="rId23" cstate="print">
                       <a:extLst>
                         <a:ext uri="{28A0092B-C50C-407E-A947-70E740481C1C}">
                           <a14:useLocalDpi xmlns:a14="http://schemas.microsoft.com/office/drawing/2010/main" val="0"/>
@@ -6642,7 +6602,7 @@
                     <pic:cNvPicPr/>
                   </pic:nvPicPr>
                   <pic:blipFill>
-                    <a:blip r:embed="rId23" cstate="print">
+                    <a:blip r:embed="rId24" cstate="print">
                       <a:extLst>
                         <a:ext uri="{28A0092B-C50C-407E-A947-70E740481C1C}">
                           <a14:useLocalDpi xmlns:a14="http://schemas.microsoft.com/office/drawing/2010/main" val="0"/>
@@ -6746,7 +6706,7 @@
                     <pic:cNvPicPr/>
                   </pic:nvPicPr>
                   <pic:blipFill>
-                    <a:blip r:embed="rId24" cstate="print">
+                    <a:blip r:embed="rId25" cstate="print">
                       <a:extLst>
                         <a:ext uri="{28A0092B-C50C-407E-A947-70E740481C1C}">
                           <a14:useLocalDpi xmlns:a14="http://schemas.microsoft.com/office/drawing/2010/main" val="0"/>
@@ -7578,23 +7538,13 @@
         </w:rPr>
         <w:t xml:space="preserve">се представя от проекта </w:t>
       </w:r>
-      <w:proofErr w:type="spellStart"/>
       <w:r>
         <w:rPr>
           <w:rFonts w:ascii="Segoe UI" w:hAnsi="Segoe UI" w:cs="Segoe UI"/>
           <w:szCs w:val="24"/>
           <w:lang w:val="en-US"/>
         </w:rPr>
-        <w:t>Sculptor.BLL</w:t>
-      </w:r>
-      <w:proofErr w:type="spellEnd"/>
-      <w:r>
-        <w:rPr>
-          <w:rFonts w:ascii="Segoe UI" w:hAnsi="Segoe UI" w:cs="Segoe UI"/>
-          <w:szCs w:val="24"/>
-          <w:lang w:val="en-US"/>
-        </w:rPr>
-        <w:t xml:space="preserve"> </w:t>
+        <w:t xml:space="preserve">Sculptor.BLL </w:t>
       </w:r>
       <w:r>
         <w:rPr>
@@ -7662,7 +7612,6 @@
         </w:rPr>
         <w:t xml:space="preserve">този слой се представя от проекта </w:t>
       </w:r>
-      <w:proofErr w:type="spellStart"/>
       <w:r>
         <w:rPr>
           <w:rFonts w:ascii="Segoe UI" w:hAnsi="Segoe UI" w:cs="Segoe UI"/>
@@ -7679,7 +7628,6 @@
         </w:rPr>
         <w:t>DAL</w:t>
       </w:r>
-      <w:proofErr w:type="spellEnd"/>
       <w:r>
         <w:rPr>
           <w:rFonts w:ascii="Segoe UI" w:hAnsi="Segoe UI" w:cs="Segoe UI"/>
@@ -7721,7 +7669,6 @@
         </w:rPr>
         <w:t xml:space="preserve">В приложението има още един допълнителен проект – </w:t>
       </w:r>
-      <w:proofErr w:type="spellStart"/>
       <w:r>
         <w:rPr>
           <w:rFonts w:ascii="Segoe UI" w:hAnsi="Segoe UI" w:cs="Segoe UI"/>
@@ -7730,7 +7677,6 @@
         </w:rPr>
         <w:t>Sculptor.Common</w:t>
       </w:r>
-      <w:proofErr w:type="spellEnd"/>
       <w:r>
         <w:rPr>
           <w:rFonts w:ascii="Segoe UI" w:hAnsi="Segoe UI" w:cs="Segoe UI"/>
@@ -8311,287 +8257,7 @@
           <w:szCs w:val="24"/>
           <w:lang w:val="en-US"/>
         </w:rPr>
-        <w:t xml:space="preserve">Swagger UI е </w:t>
-      </w:r>
-      <w:proofErr w:type="spellStart"/>
-      <w:r>
-        <w:rPr>
-          <w:rFonts w:ascii="Segoe UI" w:hAnsi="Segoe UI" w:cs="Segoe UI"/>
-          <w:sz w:val="24"/>
-          <w:szCs w:val="24"/>
-          <w:lang w:val="en-US"/>
-        </w:rPr>
-        <w:t>сървър</w:t>
-      </w:r>
-      <w:proofErr w:type="spellEnd"/>
-      <w:r>
-        <w:rPr>
-          <w:rFonts w:ascii="Segoe UI" w:hAnsi="Segoe UI" w:cs="Segoe UI"/>
-          <w:sz w:val="24"/>
-          <w:szCs w:val="24"/>
-          <w:lang w:val="en-US"/>
-        </w:rPr>
-        <w:t xml:space="preserve">, </w:t>
-      </w:r>
-      <w:proofErr w:type="spellStart"/>
-      <w:r>
-        <w:rPr>
-          <w:rFonts w:ascii="Segoe UI" w:hAnsi="Segoe UI" w:cs="Segoe UI"/>
-          <w:sz w:val="24"/>
-          <w:szCs w:val="24"/>
-          <w:lang w:val="en-US"/>
-        </w:rPr>
-        <w:t>чрез</w:t>
-      </w:r>
-      <w:proofErr w:type="spellEnd"/>
-      <w:r>
-        <w:rPr>
-          <w:rFonts w:ascii="Segoe UI" w:hAnsi="Segoe UI" w:cs="Segoe UI"/>
-          <w:sz w:val="24"/>
-          <w:szCs w:val="24"/>
-          <w:lang w:val="en-US"/>
-        </w:rPr>
-        <w:t xml:space="preserve"> </w:t>
-      </w:r>
-      <w:proofErr w:type="spellStart"/>
-      <w:r>
-        <w:rPr>
-          <w:rFonts w:ascii="Segoe UI" w:hAnsi="Segoe UI" w:cs="Segoe UI"/>
-          <w:sz w:val="24"/>
-          <w:szCs w:val="24"/>
-          <w:lang w:val="en-US"/>
-        </w:rPr>
-        <w:t>който</w:t>
-      </w:r>
-      <w:proofErr w:type="spellEnd"/>
-      <w:r>
-        <w:rPr>
-          <w:rFonts w:ascii="Segoe UI" w:hAnsi="Segoe UI" w:cs="Segoe UI"/>
-          <w:sz w:val="24"/>
-          <w:szCs w:val="24"/>
-          <w:lang w:val="en-US"/>
-        </w:rPr>
-        <w:t xml:space="preserve"> </w:t>
-      </w:r>
-      <w:proofErr w:type="spellStart"/>
-      <w:r>
-        <w:rPr>
-          <w:rFonts w:ascii="Segoe UI" w:hAnsi="Segoe UI" w:cs="Segoe UI"/>
-          <w:sz w:val="24"/>
-          <w:szCs w:val="24"/>
-          <w:lang w:val="en-US"/>
-        </w:rPr>
-        <w:t>се</w:t>
-      </w:r>
-      <w:proofErr w:type="spellEnd"/>
-      <w:r>
-        <w:rPr>
-          <w:rFonts w:ascii="Segoe UI" w:hAnsi="Segoe UI" w:cs="Segoe UI"/>
-          <w:sz w:val="24"/>
-          <w:szCs w:val="24"/>
-          <w:lang w:val="en-US"/>
-        </w:rPr>
-        <w:t xml:space="preserve"> </w:t>
-      </w:r>
-      <w:proofErr w:type="spellStart"/>
-      <w:r>
-        <w:rPr>
-          <w:rFonts w:ascii="Segoe UI" w:hAnsi="Segoe UI" w:cs="Segoe UI"/>
-          <w:sz w:val="24"/>
-          <w:szCs w:val="24"/>
-          <w:lang w:val="en-US"/>
-        </w:rPr>
-        <w:t>визуализира</w:t>
-      </w:r>
-      <w:proofErr w:type="spellEnd"/>
-      <w:r>
-        <w:rPr>
-          <w:rFonts w:ascii="Segoe UI" w:hAnsi="Segoe UI" w:cs="Segoe UI"/>
-          <w:sz w:val="24"/>
-          <w:szCs w:val="24"/>
-          <w:lang w:val="en-US"/>
-        </w:rPr>
-        <w:t xml:space="preserve"> </w:t>
-      </w:r>
-      <w:proofErr w:type="spellStart"/>
-      <w:r>
-        <w:rPr>
-          <w:rFonts w:ascii="Segoe UI" w:hAnsi="Segoe UI" w:cs="Segoe UI"/>
-          <w:sz w:val="24"/>
-          <w:szCs w:val="24"/>
-          <w:lang w:val="en-US"/>
-        </w:rPr>
-        <w:t>разработен</w:t>
-      </w:r>
-      <w:proofErr w:type="spellEnd"/>
-      <w:r>
-        <w:rPr>
-          <w:rFonts w:ascii="Segoe UI" w:hAnsi="Segoe UI" w:cs="Segoe UI"/>
-          <w:sz w:val="24"/>
-          <w:szCs w:val="24"/>
-          <w:lang w:val="en-US"/>
-        </w:rPr>
-        <w:t xml:space="preserve"> API </w:t>
-      </w:r>
-      <w:proofErr w:type="spellStart"/>
-      <w:r>
-        <w:rPr>
-          <w:rFonts w:ascii="Segoe UI" w:hAnsi="Segoe UI" w:cs="Segoe UI"/>
-          <w:sz w:val="24"/>
-          <w:szCs w:val="24"/>
-          <w:lang w:val="en-US"/>
-        </w:rPr>
-        <w:t>така</w:t>
-      </w:r>
-      <w:proofErr w:type="spellEnd"/>
-      <w:r>
-        <w:rPr>
-          <w:rFonts w:ascii="Segoe UI" w:hAnsi="Segoe UI" w:cs="Segoe UI"/>
-          <w:sz w:val="24"/>
-          <w:szCs w:val="24"/>
-          <w:lang w:val="en-US"/>
-        </w:rPr>
-        <w:t xml:space="preserve">, </w:t>
-      </w:r>
-      <w:proofErr w:type="spellStart"/>
-      <w:r>
-        <w:rPr>
-          <w:rFonts w:ascii="Segoe UI" w:hAnsi="Segoe UI" w:cs="Segoe UI"/>
-          <w:sz w:val="24"/>
-          <w:szCs w:val="24"/>
-          <w:lang w:val="en-US"/>
-        </w:rPr>
-        <w:t>че</w:t>
-      </w:r>
-      <w:proofErr w:type="spellEnd"/>
-      <w:r>
-        <w:rPr>
-          <w:rFonts w:ascii="Segoe UI" w:hAnsi="Segoe UI" w:cs="Segoe UI"/>
-          <w:sz w:val="24"/>
-          <w:szCs w:val="24"/>
-          <w:lang w:val="en-US"/>
-        </w:rPr>
-        <w:t xml:space="preserve"> </w:t>
-      </w:r>
-      <w:proofErr w:type="spellStart"/>
-      <w:r>
-        <w:rPr>
-          <w:rFonts w:ascii="Segoe UI" w:hAnsi="Segoe UI" w:cs="Segoe UI"/>
-          <w:sz w:val="24"/>
-          <w:szCs w:val="24"/>
-          <w:lang w:val="en-US"/>
-        </w:rPr>
-        <w:t>да</w:t>
-      </w:r>
-      <w:proofErr w:type="spellEnd"/>
-      <w:r>
-        <w:rPr>
-          <w:rFonts w:ascii="Segoe UI" w:hAnsi="Segoe UI" w:cs="Segoe UI"/>
-          <w:sz w:val="24"/>
-          <w:szCs w:val="24"/>
-          <w:lang w:val="en-US"/>
-        </w:rPr>
-        <w:t xml:space="preserve"> </w:t>
-      </w:r>
-      <w:proofErr w:type="spellStart"/>
-      <w:r>
-        <w:rPr>
-          <w:rFonts w:ascii="Segoe UI" w:hAnsi="Segoe UI" w:cs="Segoe UI"/>
-          <w:sz w:val="24"/>
-          <w:szCs w:val="24"/>
-          <w:lang w:val="en-US"/>
-        </w:rPr>
-        <w:t>може</w:t>
-      </w:r>
-      <w:proofErr w:type="spellEnd"/>
-      <w:r>
-        <w:rPr>
-          <w:rFonts w:ascii="Segoe UI" w:hAnsi="Segoe UI" w:cs="Segoe UI"/>
-          <w:sz w:val="24"/>
-          <w:szCs w:val="24"/>
-          <w:lang w:val="en-US"/>
-        </w:rPr>
-        <w:t xml:space="preserve"> </w:t>
-      </w:r>
-      <w:proofErr w:type="spellStart"/>
-      <w:r>
-        <w:rPr>
-          <w:rFonts w:ascii="Segoe UI" w:hAnsi="Segoe UI" w:cs="Segoe UI"/>
-          <w:sz w:val="24"/>
-          <w:szCs w:val="24"/>
-          <w:lang w:val="en-US"/>
-        </w:rPr>
-        <w:t>да</w:t>
-      </w:r>
-      <w:proofErr w:type="spellEnd"/>
-      <w:r>
-        <w:rPr>
-          <w:rFonts w:ascii="Segoe UI" w:hAnsi="Segoe UI" w:cs="Segoe UI"/>
-          <w:sz w:val="24"/>
-          <w:szCs w:val="24"/>
-          <w:lang w:val="en-US"/>
-        </w:rPr>
-        <w:t xml:space="preserve"> </w:t>
-      </w:r>
-      <w:proofErr w:type="spellStart"/>
-      <w:r>
-        <w:rPr>
-          <w:rFonts w:ascii="Segoe UI" w:hAnsi="Segoe UI" w:cs="Segoe UI"/>
-          <w:sz w:val="24"/>
-          <w:szCs w:val="24"/>
-          <w:lang w:val="en-US"/>
-        </w:rPr>
-        <w:t>бъде</w:t>
-      </w:r>
-      <w:proofErr w:type="spellEnd"/>
-      <w:r>
-        <w:rPr>
-          <w:rFonts w:ascii="Segoe UI" w:hAnsi="Segoe UI" w:cs="Segoe UI"/>
-          <w:sz w:val="24"/>
-          <w:szCs w:val="24"/>
-          <w:lang w:val="en-US"/>
-        </w:rPr>
-        <w:t xml:space="preserve"> </w:t>
-      </w:r>
-      <w:proofErr w:type="spellStart"/>
-      <w:r>
-        <w:rPr>
-          <w:rFonts w:ascii="Segoe UI" w:hAnsi="Segoe UI" w:cs="Segoe UI"/>
-          <w:sz w:val="24"/>
-          <w:szCs w:val="24"/>
-          <w:lang w:val="en-US"/>
-        </w:rPr>
-        <w:t>изследван</w:t>
-      </w:r>
-      <w:proofErr w:type="spellEnd"/>
-      <w:r>
-        <w:rPr>
-          <w:rFonts w:ascii="Segoe UI" w:hAnsi="Segoe UI" w:cs="Segoe UI"/>
-          <w:sz w:val="24"/>
-          <w:szCs w:val="24"/>
-          <w:lang w:val="en-US"/>
-        </w:rPr>
-        <w:t xml:space="preserve"> и </w:t>
-      </w:r>
-      <w:proofErr w:type="spellStart"/>
-      <w:r>
-        <w:rPr>
-          <w:rFonts w:ascii="Segoe UI" w:hAnsi="Segoe UI" w:cs="Segoe UI"/>
-          <w:sz w:val="24"/>
-          <w:szCs w:val="24"/>
-          <w:lang w:val="en-US"/>
-        </w:rPr>
-        <w:t>тестван</w:t>
-      </w:r>
-      <w:proofErr w:type="spellEnd"/>
-      <w:r>
-        <w:rPr>
-          <w:rFonts w:ascii="Segoe UI" w:hAnsi="Segoe UI" w:cs="Segoe UI"/>
-          <w:sz w:val="24"/>
-          <w:szCs w:val="24"/>
-          <w:lang w:val="en-US"/>
-        </w:rPr>
-        <w:t>.</w:t>
+        <w:t>Swagger UI е сървър, чрез който се визуализира разработен API така, че да може да бъде изследван и тестван.</w:t>
       </w:r>
       <w:r>
         <w:rPr>
@@ -8931,15 +8597,334 @@
           <w:rFonts w:ascii="Segoe UI" w:hAnsi="Segoe UI" w:cs="Segoe UI"/>
           <w:sz w:val="24"/>
           <w:szCs w:val="24"/>
-        </w:rPr>
-      </w:pPr>
-      <w:r>
-        <w:rPr>
-          <w:rFonts w:ascii="Segoe UI" w:hAnsi="Segoe UI" w:cs="Segoe UI"/>
-          <w:sz w:val="24"/>
-          <w:szCs w:val="24"/>
-        </w:rPr>
-        <w:t xml:space="preserve">Unit testing-a е процес на тестване на отделни методи или класове в изолирана среда, без да зависят от външни ресурси или услуги. Целта на unit testing-a е да провери дали кодът работи правилно и да открие грешки или дефекти в логиката. Unit testing-a се извършва чрез писане на тестови класове и методи, които използват специални библиотеки за тестване, като xUnit за .NET платформата. Тестовите методи използват атрибути като [Fact] или [Theory] за да определят тестовите случаи. Тестовите методи също така използват Assert класа за да проверяват очакваните резултати от тестването.  </w:t>
+          <w:lang w:val="en-US"/>
+        </w:rPr>
+      </w:pPr>
+      <w:r>
+        <w:rPr>
+          <w:rFonts w:ascii="Segoe UI" w:hAnsi="Segoe UI" w:cs="Segoe UI"/>
+          <w:sz w:val="24"/>
+          <w:szCs w:val="24"/>
+        </w:rPr>
+        <w:t xml:space="preserve">Unit testing-a е процес на тестване на отделни методи или класове в изолирана среда, без да зависят от външни ресурси или услуги. Целта на unit testing-a е да провери дали кодът работи правилно и да открие грешки или дефекти в логиката. Unit testing-a се извършва чрез писане на тестови класове и методи, които използват специални библиотеки за тестване, като </w:t>
+      </w:r>
+      <w:r>
+        <w:rPr>
+          <w:rFonts w:ascii="Segoe UI" w:hAnsi="Segoe UI" w:cs="Segoe UI"/>
+          <w:sz w:val="24"/>
+          <w:szCs w:val="24"/>
+          <w:lang w:val="en-US"/>
+        </w:rPr>
+        <w:t>N</w:t>
+      </w:r>
+      <w:r>
+        <w:rPr>
+          <w:rFonts w:ascii="Segoe UI" w:hAnsi="Segoe UI" w:cs="Segoe UI"/>
+          <w:sz w:val="24"/>
+          <w:szCs w:val="24"/>
+        </w:rPr>
+        <w:t xml:space="preserve">Unit за .NET платформата. Тестовите методи използват Assert класа за да проверяват очакваните резултати от тестването.  </w:t>
+      </w:r>
+    </w:p>
+    <w:p>
+      <w:pPr>
+        <w:ind w:right="850"/>
+        <w:jc w:val="both"/>
+        <w:rPr>
+          <w:rFonts w:ascii="Segoe UI" w:hAnsi="Segoe UI" w:cs="Segoe UI"/>
+          <w:sz w:val="24"/>
+          <w:szCs w:val="24"/>
+        </w:rPr>
+      </w:pPr>
+      <w:r>
+        <w:rPr>
+          <w:rFonts w:ascii="Segoe UI" w:hAnsi="Segoe UI" w:cs="Segoe UI"/>
+          <w:sz w:val="24"/>
+          <w:szCs w:val="24"/>
+        </w:rPr>
+        <w:lastRenderedPageBreak/>
+        <w:t xml:space="preserve">В апликацията е създаден клас </w:t>
+      </w:r>
+      <w:r>
+        <w:rPr>
+          <w:rFonts w:ascii="Segoe UI" w:hAnsi="Segoe UI" w:cs="Segoe UI"/>
+          <w:sz w:val="24"/>
+          <w:szCs w:val="24"/>
+          <w:lang w:val="en-US"/>
+        </w:rPr>
+        <w:t>UnitTests,</w:t>
+      </w:r>
+      <w:r>
+        <w:rPr>
+          <w:rFonts w:ascii="Segoe UI" w:hAnsi="Segoe UI" w:cs="Segoe UI"/>
+          <w:sz w:val="24"/>
+          <w:szCs w:val="24"/>
+        </w:rPr>
+        <w:t xml:space="preserve"> който тества</w:t>
+      </w:r>
+      <w:r>
+        <w:rPr>
+          <w:rFonts w:ascii="Segoe UI" w:hAnsi="Segoe UI" w:cs="Segoe UI"/>
+          <w:sz w:val="24"/>
+          <w:szCs w:val="24"/>
+        </w:rPr>
+        <w:t xml:space="preserve"> методите на услугата </w:t>
+      </w:r>
+      <w:r>
+        <w:rPr>
+          <w:rFonts w:ascii="Segoe UI" w:hAnsi="Segoe UI" w:cs="Segoe UI"/>
+          <w:sz w:val="24"/>
+          <w:szCs w:val="24"/>
+          <w:lang w:val="en-US"/>
+        </w:rPr>
+        <w:t xml:space="preserve">IorderService. </w:t>
+      </w:r>
+      <w:r>
+        <w:rPr>
+          <w:rFonts w:ascii="Segoe UI" w:hAnsi="Segoe UI" w:cs="Segoe UI"/>
+          <w:sz w:val="24"/>
+          <w:szCs w:val="24"/>
+        </w:rPr>
+        <w:t xml:space="preserve">В конструктора са инициализирани контекста на базата данни </w:t>
+      </w:r>
+      <w:r>
+        <w:rPr>
+          <w:rFonts w:ascii="Segoe UI" w:hAnsi="Segoe UI" w:cs="Segoe UI"/>
+          <w:sz w:val="24"/>
+          <w:szCs w:val="24"/>
+          <w:lang w:val="en-US"/>
+        </w:rPr>
+        <w:t xml:space="preserve">(dbContext), </w:t>
+      </w:r>
+      <w:r>
+        <w:rPr>
+          <w:rFonts w:ascii="Segoe UI" w:hAnsi="Segoe UI" w:cs="Segoe UI"/>
+          <w:sz w:val="24"/>
+          <w:szCs w:val="24"/>
+        </w:rPr>
+        <w:t xml:space="preserve">мапера </w:t>
+      </w:r>
+      <w:r>
+        <w:rPr>
+          <w:rFonts w:ascii="Segoe UI" w:hAnsi="Segoe UI" w:cs="Segoe UI"/>
+          <w:sz w:val="24"/>
+          <w:szCs w:val="24"/>
+          <w:lang w:val="en-US"/>
+        </w:rPr>
+        <w:t xml:space="preserve">(mapper) </w:t>
+      </w:r>
+      <w:r>
+        <w:rPr>
+          <w:rFonts w:ascii="Segoe UI" w:hAnsi="Segoe UI" w:cs="Segoe UI"/>
+          <w:sz w:val="24"/>
+          <w:szCs w:val="24"/>
+        </w:rPr>
+        <w:t>и ус</w:t>
+      </w:r>
+      <w:r>
+        <w:rPr>
+          <w:rFonts w:ascii="Segoe UI" w:hAnsi="Segoe UI" w:cs="Segoe UI"/>
+          <w:sz w:val="24"/>
+          <w:szCs w:val="24"/>
+        </w:rPr>
+        <w:t xml:space="preserve">лугата </w:t>
+      </w:r>
+      <w:r>
+        <w:rPr>
+          <w:rFonts w:ascii="Segoe UI" w:hAnsi="Segoe UI" w:cs="Segoe UI"/>
+          <w:sz w:val="24"/>
+          <w:szCs w:val="24"/>
+          <w:lang w:val="en-US"/>
+        </w:rPr>
+        <w:t>(orderService)</w:t>
+      </w:r>
+      <w:r>
+        <w:rPr>
+          <w:rFonts w:ascii="Segoe UI" w:hAnsi="Segoe UI" w:cs="Segoe UI"/>
+          <w:sz w:val="24"/>
+          <w:szCs w:val="24"/>
+        </w:rPr>
+        <w:t xml:space="preserve">, като е използвана </w:t>
+      </w:r>
+      <w:r>
+        <w:rPr>
+          <w:rFonts w:ascii="Segoe UI" w:hAnsi="Segoe UI" w:cs="Segoe UI"/>
+          <w:sz w:val="24"/>
+          <w:szCs w:val="24"/>
+        </w:rPr>
+        <w:t>InMemoryDatabase опцията на EF Core</w:t>
+      </w:r>
+      <w:r>
+        <w:rPr>
+          <w:rFonts w:ascii="Segoe UI" w:hAnsi="Segoe UI" w:cs="Segoe UI"/>
+          <w:sz w:val="24"/>
+          <w:szCs w:val="24"/>
+        </w:rPr>
+        <w:t xml:space="preserve"> за създаване на база данни в паметта. След това са дефинирани три тестови метода </w:t>
+      </w:r>
+      <w:r>
+        <w:rPr>
+          <w:rFonts w:ascii="Segoe UI" w:hAnsi="Segoe UI" w:cs="Segoe UI"/>
+          <w:sz w:val="24"/>
+          <w:szCs w:val="24"/>
+        </w:rPr>
+        <w:t>–</w:t>
+      </w:r>
+      <w:r>
+        <w:rPr>
+          <w:rFonts w:ascii="Segoe UI" w:hAnsi="Segoe UI" w:cs="Segoe UI"/>
+          <w:sz w:val="24"/>
+          <w:szCs w:val="24"/>
+        </w:rPr>
+        <w:t xml:space="preserve"> </w:t>
+      </w:r>
+      <w:r>
+        <w:rPr>
+          <w:rFonts w:ascii="Segoe UI" w:hAnsi="Segoe UI" w:cs="Segoe UI"/>
+          <w:sz w:val="24"/>
+          <w:szCs w:val="24"/>
+        </w:rPr>
+        <w:t>TestCreateOrderAsync</w:t>
+      </w:r>
+      <w:r>
+        <w:rPr>
+          <w:rFonts w:ascii="Segoe UI" w:hAnsi="Segoe UI" w:cs="Segoe UI"/>
+          <w:sz w:val="24"/>
+          <w:szCs w:val="24"/>
+        </w:rPr>
+        <w:t xml:space="preserve">, </w:t>
+      </w:r>
+      <w:r>
+        <w:rPr>
+          <w:rFonts w:ascii="Segoe UI" w:hAnsi="Segoe UI" w:cs="Segoe UI"/>
+          <w:sz w:val="24"/>
+          <w:szCs w:val="24"/>
+        </w:rPr>
+        <w:t>TestCheckIfOrderExistsByIdAsync</w:t>
+      </w:r>
+      <w:r>
+        <w:rPr>
+          <w:rFonts w:ascii="Segoe UI" w:hAnsi="Segoe UI" w:cs="Segoe UI"/>
+          <w:sz w:val="24"/>
+          <w:szCs w:val="24"/>
+        </w:rPr>
+        <w:t xml:space="preserve"> и </w:t>
+      </w:r>
+      <w:r>
+        <w:rPr>
+          <w:rFonts w:ascii="Segoe UI" w:hAnsi="Segoe UI" w:cs="Segoe UI"/>
+          <w:sz w:val="24"/>
+          <w:szCs w:val="24"/>
+        </w:rPr>
+        <w:t>TestCheckUpdateOrderById</w:t>
+      </w:r>
+      <w:r>
+        <w:rPr>
+          <w:rFonts w:ascii="Segoe UI" w:hAnsi="Segoe UI" w:cs="Segoe UI"/>
+          <w:sz w:val="24"/>
+          <w:szCs w:val="24"/>
+        </w:rPr>
+        <w:t xml:space="preserve">, като е използван атрибутът </w:t>
+      </w:r>
+      <w:r>
+        <w:rPr>
+          <w:rFonts w:ascii="Segoe UI" w:hAnsi="Segoe UI" w:cs="Segoe UI"/>
+          <w:sz w:val="24"/>
+          <w:szCs w:val="24"/>
+          <w:lang w:val="en-US"/>
+        </w:rPr>
+        <w:t>[Test],</w:t>
+      </w:r>
+      <w:r>
+        <w:rPr>
+          <w:rFonts w:ascii="Segoe UI" w:hAnsi="Segoe UI" w:cs="Segoe UI"/>
+          <w:sz w:val="24"/>
+          <w:szCs w:val="24"/>
+        </w:rPr>
+        <w:t xml:space="preserve"> за да се определят като</w:t>
+      </w:r>
+      <w:r>
+        <w:rPr>
+          <w:rFonts w:ascii="Segoe UI" w:hAnsi="Segoe UI" w:cs="Segoe UI"/>
+          <w:sz w:val="24"/>
+          <w:szCs w:val="24"/>
+        </w:rPr>
+        <w:t xml:space="preserve"> тестови случаи. </w:t>
+      </w:r>
+      <w:r>
+        <w:rPr>
+          <w:rFonts w:ascii="Segoe UI" w:hAnsi="Segoe UI" w:cs="Segoe UI"/>
+          <w:sz w:val="24"/>
+          <w:szCs w:val="24"/>
+        </w:rPr>
+        <w:t>Всеки тестов метод се състои от три части - Arrange, Act и Assert.</w:t>
+      </w:r>
+      <w:r>
+        <w:rPr>
+          <w:rFonts w:ascii="Segoe UI" w:hAnsi="Segoe UI" w:cs="Segoe UI"/>
+          <w:sz w:val="24"/>
+          <w:szCs w:val="24"/>
+        </w:rPr>
+        <w:t xml:space="preserve"> В </w:t>
+      </w:r>
+      <w:r>
+        <w:rPr>
+          <w:rFonts w:ascii="Segoe UI" w:hAnsi="Segoe UI" w:cs="Segoe UI"/>
+          <w:sz w:val="24"/>
+          <w:szCs w:val="24"/>
+          <w:lang w:val="en-US"/>
+        </w:rPr>
+        <w:t>Arrange</w:t>
+      </w:r>
+      <w:r>
+        <w:rPr>
+          <w:rFonts w:ascii="Segoe UI" w:hAnsi="Segoe UI" w:cs="Segoe UI"/>
+          <w:sz w:val="24"/>
+          <w:szCs w:val="24"/>
+        </w:rPr>
+        <w:t xml:space="preserve"> са погротвени данните за тестване</w:t>
+      </w:r>
+      <w:r>
+        <w:rPr>
+          <w:rFonts w:ascii="Segoe UI" w:hAnsi="Segoe UI" w:cs="Segoe UI"/>
+          <w:sz w:val="24"/>
+          <w:szCs w:val="24"/>
+        </w:rPr>
+        <w:t xml:space="preserve"> – например данните, нужни за създаване на поръчка. В частта </w:t>
+      </w:r>
+      <w:r>
+        <w:rPr>
+          <w:rFonts w:ascii="Segoe UI" w:hAnsi="Segoe UI" w:cs="Segoe UI"/>
+          <w:sz w:val="24"/>
+          <w:szCs w:val="24"/>
+          <w:lang w:val="en-US"/>
+        </w:rPr>
+        <w:t>Act</w:t>
+      </w:r>
+      <w:r>
+        <w:rPr>
+          <w:rFonts w:ascii="Segoe UI" w:hAnsi="Segoe UI" w:cs="Segoe UI"/>
+          <w:sz w:val="24"/>
+          <w:szCs w:val="24"/>
+        </w:rPr>
+        <w:t xml:space="preserve"> се извиква тествания метод. В частта </w:t>
+      </w:r>
+      <w:r>
+        <w:rPr>
+          <w:rFonts w:ascii="Segoe UI" w:hAnsi="Segoe UI" w:cs="Segoe UI"/>
+          <w:sz w:val="24"/>
+          <w:szCs w:val="24"/>
+          <w:lang w:val="en-US"/>
+        </w:rPr>
+        <w:t>Assert</w:t>
+      </w:r>
+      <w:r>
+        <w:rPr>
+          <w:rFonts w:ascii="Segoe UI" w:hAnsi="Segoe UI" w:cs="Segoe UI"/>
+          <w:sz w:val="24"/>
+          <w:szCs w:val="24"/>
+        </w:rPr>
+        <w:t xml:space="preserve"> проверяваме резултата от тестването – например дали поръчката съществува в базата данни.</w:t>
       </w:r>
     </w:p>
     <w:p>
@@ -8955,7 +8940,6 @@
         <w:rPr>
           <w:rFonts w:ascii="Segoe UI" w:hAnsi="Segoe UI" w:cs="Segoe UI"/>
         </w:rPr>
-        <w:lastRenderedPageBreak/>
         <w:t xml:space="preserve">Заключение и </w:t>
       </w:r>
       <w:r>
@@ -9317,6 +9301,7 @@
           <w:iCs/>
           <w:szCs w:val="24"/>
         </w:rPr>
+        <w:lastRenderedPageBreak/>
         <w:t>Лек и крос-платформен:</w:t>
       </w:r>
     </w:p>
@@ -9500,7 +9485,6 @@
           <w:iCs/>
           <w:szCs w:val="24"/>
         </w:rPr>
-        <w:lastRenderedPageBreak/>
         <w:t>EF Core въвежда подобрен</w:t>
       </w:r>
       <w:r>
@@ -9909,6 +9893,7 @@
           <w:iCs/>
           <w:szCs w:val="24"/>
         </w:rPr>
+        <w:lastRenderedPageBreak/>
         <w:t>Може да бъде по-бърз от Entity Framework и предоставя допълнителни възможности.</w:t>
       </w:r>
     </w:p>
@@ -10079,7 +10064,7 @@
               </w:rPr>
               <w:t xml:space="preserve">2. </w:t>
             </w:r>
-            <w:hyperlink r:id="rId25" w:anchor="_Цели_и_обхват" w:history="1">
+            <w:hyperlink r:id="rId26" w:anchor="_Цели_и_обхват" w:history="1">
               <w:r>
                 <w:rPr>
                   <w:rStyle w:val="Hyperlink"/>
@@ -10102,7 +10087,7 @@
               </w:rPr>
               <w:t xml:space="preserve">3.1 </w:t>
             </w:r>
-            <w:hyperlink r:id="rId26" w:anchor="_Потребителски_изисквания_и" w:history="1">
+            <w:hyperlink r:id="rId27" w:anchor="_Потребителски_изисквания_и" w:history="1">
               <w:r>
                 <w:rPr>
                   <w:rStyle w:val="Hyperlink"/>
@@ -10221,7 +10206,7 @@
               </w:rPr>
               <w:t xml:space="preserve">3.2 </w:t>
             </w:r>
-            <w:hyperlink r:id="rId27" w:anchor="_Примерен_потребителски_интерфейс" w:history="1">
+            <w:hyperlink r:id="rId28" w:anchor="_Примерен_потребителски_интерфейс" w:history="1">
               <w:r>
                 <w:rPr>
                   <w:rStyle w:val="Hyperlink"/>
@@ -10244,7 +10229,7 @@
               </w:rPr>
               <w:t xml:space="preserve">3.3 </w:t>
             </w:r>
-            <w:hyperlink r:id="rId28" w:anchor="_Диаграми_на_анализа" w:history="1">
+            <w:hyperlink r:id="rId29" w:anchor="_Диаграми_на_анализа" w:history="1">
               <w:r>
                 <w:rPr>
                   <w:rStyle w:val="Hyperlink"/>
@@ -10267,7 +10252,7 @@
               </w:rPr>
               <w:t xml:space="preserve">3.4 </w:t>
             </w:r>
-            <w:hyperlink r:id="rId29" w:anchor="_Модел_на_съдържанието" w:history="1">
+            <w:hyperlink r:id="rId30" w:anchor="_Модел_на_съдържанието" w:history="1">
               <w:r>
                 <w:rPr>
                   <w:rStyle w:val="Hyperlink"/>
@@ -10401,7 +10386,7 @@
               </w:rPr>
               <w:t xml:space="preserve">4.1 </w:t>
             </w:r>
-            <w:hyperlink r:id="rId30" w:anchor="_Дизайн" w:history="1">
+            <w:hyperlink r:id="rId31" w:anchor="_Дизайн" w:history="1">
               <w:r>
                 <w:rPr>
                   <w:rStyle w:val="Hyperlink"/>
@@ -10562,7 +10547,7 @@
               </w:rPr>
               <w:t xml:space="preserve">4.2 </w:t>
             </w:r>
-            <w:hyperlink r:id="rId31" w:anchor="_Дизайн" w:history="1">
+            <w:hyperlink r:id="rId32" w:anchor="_Дизайн" w:history="1">
               <w:r>
                 <w:rPr>
                   <w:rStyle w:val="Hyperlink"/>
@@ -10684,7 +10669,7 @@
               </w:rPr>
               <w:t xml:space="preserve">4.3 </w:t>
             </w:r>
-            <w:hyperlink r:id="rId32" w:anchor="_Дизайн" w:history="1">
+            <w:hyperlink r:id="rId33" w:anchor="_Дизайн" w:history="1">
               <w:r>
                 <w:rPr>
                   <w:rStyle w:val="Hyperlink"/>
@@ -10788,7 +10773,7 @@
               </w:rPr>
               <w:t xml:space="preserve">5. </w:t>
             </w:r>
-            <w:hyperlink r:id="rId33" w:anchor="_Тестване" w:history="1">
+            <w:hyperlink r:id="rId34" w:anchor="_Тестване" w:history="1">
               <w:r>
                 <w:rPr>
                   <w:rStyle w:val="Hyperlink"/>
@@ -10981,7 +10966,7 @@
               </w:rPr>
               <w:t xml:space="preserve">1. </w:t>
             </w:r>
-            <w:hyperlink r:id="rId34" w:anchor="_Въведение" w:history="1">
+            <w:hyperlink r:id="rId35" w:anchor="_Въведение" w:history="1">
               <w:r>
                 <w:rPr>
                   <w:rStyle w:val="Hyperlink"/>
@@ -11321,8 +11306,8 @@
       </w:pPr>
     </w:p>
     <w:sectPr>
-      <w:headerReference w:type="default" r:id="rId35"/>
-      <w:footerReference w:type="default" r:id="rId36"/>
+      <w:headerReference w:type="default" r:id="rId36"/>
+      <w:footerReference w:type="default" r:id="rId37"/>
       <w:pgSz w:w="11906" w:h="16838"/>
       <w:pgMar w:top="1440" w:right="656" w:bottom="1440" w:left="1361" w:header="709" w:footer="709" w:gutter="0"/>
       <w:cols w:space="708"/>

</xml_diff>

<commit_message>
Add presentation Close #9
</commit_message>
<xml_diff>
--- a/Documents/YVSimeonova19_Software Development.docx
+++ b/Documents/YVSimeonova19_Software Development.docx
@@ -2193,7 +2193,25 @@
           <w:sz w:val="24"/>
           <w:szCs w:val="24"/>
         </w:rPr>
-        <w:t>Проблема, който се опитва да разреши програмата, е голямото разхищение на ресурси и замърсяване на природата осредством количеството парникови газове отделени от превозните средства, използвани за доставка.</w:t>
+        <w:t xml:space="preserve">Проблема, който се опитва да разреши програмата, е голямото разхищение на ресурси и замърсяване на природата </w:t>
+      </w:r>
+      <w:r>
+        <w:rPr>
+          <w:rFonts w:ascii="Segoe UI" w:hAnsi="Segoe UI" w:cs="Segoe UI"/>
+          <w:bCs/>
+          <w:sz w:val="24"/>
+          <w:szCs w:val="24"/>
+        </w:rPr>
+        <w:t>п</w:t>
+      </w:r>
+      <w:r>
+        <w:rPr>
+          <w:rFonts w:ascii="Segoe UI" w:hAnsi="Segoe UI" w:cs="Segoe UI"/>
+          <w:bCs/>
+          <w:sz w:val="24"/>
+          <w:szCs w:val="24"/>
+        </w:rPr>
+        <w:t>осредством количеството парникови газове отделени от превозните средства, използвани за доставка.</w:t>
       </w:r>
       <w:r>
         <w:rPr>
@@ -7411,21 +7429,7 @@
           <w:rFonts w:ascii="Segoe UI" w:hAnsi="Segoe UI" w:cs="Segoe UI"/>
           <w:szCs w:val="24"/>
         </w:rPr>
-        <w:t xml:space="preserve"> - </w:t>
-      </w:r>
-      <w:r>
-        <w:rPr>
-          <w:rFonts w:ascii="Segoe UI" w:hAnsi="Segoe UI" w:cs="Segoe UI"/>
-          <w:szCs w:val="24"/>
-        </w:rPr>
-        <w:t>това е слоят, който комуникира с потребителите и представя данните/съдържанието в удобен и интерактивен формат.</w:t>
-      </w:r>
-      <w:r>
-        <w:rPr>
-          <w:rFonts w:ascii="Segoe UI" w:hAnsi="Segoe UI" w:cs="Segoe UI"/>
-          <w:szCs w:val="24"/>
-        </w:rPr>
-        <w:t xml:space="preserve"> </w:t>
+        <w:t xml:space="preserve"> - това е слоят, който комуникира с потребителите и представя данните/съдържанието в удобен и интерактивен формат. </w:t>
       </w:r>
       <w:r>
         <w:rPr>
@@ -7522,14 +7526,7 @@
           <w:rFonts w:ascii="Segoe UI" w:hAnsi="Segoe UI" w:cs="Segoe UI"/>
           <w:szCs w:val="24"/>
         </w:rPr>
-        <w:t>това е слоят, който съдържа бизнес логиката на приложението. Той е независим от другите слоеве и определя правилата и ограниченията за работа с данните/съдържанието.</w:t>
-      </w:r>
-      <w:r>
-        <w:rPr>
-          <w:rFonts w:ascii="Segoe UI" w:hAnsi="Segoe UI" w:cs="Segoe UI"/>
-          <w:szCs w:val="24"/>
-        </w:rPr>
-        <w:t xml:space="preserve"> В този проект този слой </w:t>
+        <w:t xml:space="preserve">това е слоят, който съдържа бизнес логиката на приложението. Той е независим от другите слоеве и определя правилата и ограниченията за работа с данните/съдържанието. В този проект този слой </w:t>
       </w:r>
       <w:r>
         <w:rPr>
@@ -7538,13 +7535,23 @@
         </w:rPr>
         <w:t xml:space="preserve">се представя от проекта </w:t>
       </w:r>
+      <w:proofErr w:type="spellStart"/>
       <w:r>
         <w:rPr>
           <w:rFonts w:ascii="Segoe UI" w:hAnsi="Segoe UI" w:cs="Segoe UI"/>
           <w:szCs w:val="24"/>
           <w:lang w:val="en-US"/>
         </w:rPr>
-        <w:t xml:space="preserve">Sculptor.BLL </w:t>
+        <w:t>Sculptor.BLL</w:t>
+      </w:r>
+      <w:proofErr w:type="spellEnd"/>
+      <w:r>
+        <w:rPr>
+          <w:rFonts w:ascii="Segoe UI" w:hAnsi="Segoe UI" w:cs="Segoe UI"/>
+          <w:szCs w:val="24"/>
+          <w:lang w:val="en-US"/>
+        </w:rPr>
+        <w:t xml:space="preserve"> </w:t>
       </w:r>
       <w:r>
         <w:rPr>
@@ -7612,6 +7619,7 @@
         </w:rPr>
         <w:t xml:space="preserve">този слой се представя от проекта </w:t>
       </w:r>
+      <w:proofErr w:type="spellStart"/>
       <w:r>
         <w:rPr>
           <w:rFonts w:ascii="Segoe UI" w:hAnsi="Segoe UI" w:cs="Segoe UI"/>
@@ -7628,26 +7636,13 @@
         </w:rPr>
         <w:t>DAL</w:t>
       </w:r>
-      <w:r>
-        <w:rPr>
-          <w:rFonts w:ascii="Segoe UI" w:hAnsi="Segoe UI" w:cs="Segoe UI"/>
-          <w:szCs w:val="24"/>
-        </w:rPr>
-        <w:t xml:space="preserve"> и съдържа моделите и контекста за базата данни. Той използва </w:t>
-      </w:r>
-      <w:r>
-        <w:rPr>
-          <w:rFonts w:ascii="Segoe UI" w:hAnsi="Segoe UI" w:cs="Segoe UI"/>
-          <w:szCs w:val="24"/>
-        </w:rPr>
-        <w:t>EF Core за ORM и SQL Server за релационна база данни</w:t>
-      </w:r>
-      <w:r>
-        <w:rPr>
-          <w:rFonts w:ascii="Segoe UI" w:hAnsi="Segoe UI" w:cs="Segoe UI"/>
-          <w:szCs w:val="24"/>
-        </w:rPr>
-        <w:t xml:space="preserve">. </w:t>
+      <w:proofErr w:type="spellEnd"/>
+      <w:r>
+        <w:rPr>
+          <w:rFonts w:ascii="Segoe UI" w:hAnsi="Segoe UI" w:cs="Segoe UI"/>
+          <w:szCs w:val="24"/>
+        </w:rPr>
+        <w:t xml:space="preserve"> и съдържа моделите и контекста за базата данни. Той използва EF Core за ORM и SQL Server за релационна база данни. </w:t>
       </w:r>
     </w:p>
     <w:p>
@@ -7669,6 +7664,7 @@
         </w:rPr>
         <w:t xml:space="preserve">В приложението има още един допълнителен проект – </w:t>
       </w:r>
+      <w:proofErr w:type="spellStart"/>
       <w:r>
         <w:rPr>
           <w:rFonts w:ascii="Segoe UI" w:hAnsi="Segoe UI" w:cs="Segoe UI"/>
@@ -7677,19 +7673,13 @@
         </w:rPr>
         <w:t>Sculptor.Common</w:t>
       </w:r>
-      <w:r>
-        <w:rPr>
-          <w:rFonts w:ascii="Segoe UI" w:hAnsi="Segoe UI" w:cs="Segoe UI"/>
-          <w:szCs w:val="24"/>
-        </w:rPr>
-        <w:t xml:space="preserve">, който съдържа модели за вход и изход, които се споделят между различните слоеве. </w:t>
-      </w:r>
-      <w:r>
-        <w:rPr>
-          <w:rFonts w:ascii="Segoe UI" w:hAnsi="Segoe UI" w:cs="Segoe UI"/>
-          <w:szCs w:val="24"/>
-        </w:rPr>
-        <w:t>Те представят данните/съдържанието в сериализуем формат (JSON).</w:t>
+      <w:proofErr w:type="spellEnd"/>
+      <w:r>
+        <w:rPr>
+          <w:rFonts w:ascii="Segoe UI" w:hAnsi="Segoe UI" w:cs="Segoe UI"/>
+          <w:szCs w:val="24"/>
+        </w:rPr>
+        <w:t>, който съдържа модели за вход и изход, които се споделят между различните слоеве. Те представят данните/съдържанието в сериализуем формат (JSON).</w:t>
       </w:r>
     </w:p>
     <w:p>
@@ -7725,55 +7715,7 @@
           <w:sz w:val="24"/>
           <w:szCs w:val="24"/>
         </w:rPr>
-        <w:t xml:space="preserve">За достъп до базата данни </w:t>
-      </w:r>
-      <w:r>
-        <w:rPr>
-          <w:rFonts w:ascii="Segoe UI" w:hAnsi="Segoe UI" w:cs="Segoe UI"/>
-          <w:sz w:val="24"/>
-          <w:szCs w:val="24"/>
-        </w:rPr>
-        <w:t>е използван</w:t>
-      </w:r>
-      <w:r>
-        <w:rPr>
-          <w:rFonts w:ascii="Segoe UI" w:hAnsi="Segoe UI" w:cs="Segoe UI"/>
-          <w:sz w:val="24"/>
-          <w:szCs w:val="24"/>
-        </w:rPr>
-        <w:t xml:space="preserve"> инструментариума EF Core (Entity Framework Core), който е ORM (Object-Relational Mapping) библиотека за .NET платформата. EF Core позволява работ</w:t>
-      </w:r>
-      <w:r>
-        <w:rPr>
-          <w:rFonts w:ascii="Segoe UI" w:hAnsi="Segoe UI" w:cs="Segoe UI"/>
-          <w:sz w:val="24"/>
-          <w:szCs w:val="24"/>
-        </w:rPr>
-        <w:t>а</w:t>
-      </w:r>
-      <w:r>
-        <w:rPr>
-          <w:rFonts w:ascii="Segoe UI" w:hAnsi="Segoe UI" w:cs="Segoe UI"/>
-          <w:sz w:val="24"/>
-          <w:szCs w:val="24"/>
-        </w:rPr>
-        <w:t xml:space="preserve"> с данните като с обекти и колекции, без да се налага п</w:t>
-      </w:r>
-      <w:r>
-        <w:rPr>
-          <w:rFonts w:ascii="Segoe UI" w:hAnsi="Segoe UI" w:cs="Segoe UI"/>
-          <w:sz w:val="24"/>
-          <w:szCs w:val="24"/>
-        </w:rPr>
-        <w:t>исане на</w:t>
-      </w:r>
-      <w:r>
-        <w:rPr>
-          <w:rFonts w:ascii="Segoe UI" w:hAnsi="Segoe UI" w:cs="Segoe UI"/>
-          <w:sz w:val="24"/>
-          <w:szCs w:val="24"/>
-        </w:rPr>
-        <w:t xml:space="preserve"> SQL заявки ръчно. EF Core поддържа различни видове бази данни, като в </w:t>
+        <w:t xml:space="preserve">За достъп до базата данни е използван инструментариума EF Core (Entity Framework Core), който е ORM (Object-Relational Mapping) библиотека за .NET платформата. EF Core позволява работа с данните като с обекти и колекции, без да се налага писане на SQL заявки ръчно. EF Core поддържа различни видове бази данни, като в </w:t>
       </w:r>
       <w:r>
         <w:rPr>
@@ -8248,8 +8190,49 @@
           <w:szCs w:val="24"/>
           <w:lang w:val="en-US"/>
         </w:rPr>
+        <w:t xml:space="preserve"> Swagger UI е </w:t>
+      </w:r>
+      <w:proofErr w:type="spellStart"/>
+      <w:r>
+        <w:rPr>
+          <w:rFonts w:ascii="Segoe UI" w:hAnsi="Segoe UI" w:cs="Segoe UI"/>
+          <w:sz w:val="24"/>
+          <w:szCs w:val="24"/>
+          <w:lang w:val="en-US"/>
+        </w:rPr>
+        <w:t>сървър</w:t>
+      </w:r>
+      <w:proofErr w:type="spellEnd"/>
+      <w:r>
+        <w:rPr>
+          <w:rFonts w:ascii="Segoe UI" w:hAnsi="Segoe UI" w:cs="Segoe UI"/>
+          <w:sz w:val="24"/>
+          <w:szCs w:val="24"/>
+          <w:lang w:val="en-US"/>
+        </w:rPr>
+        <w:t xml:space="preserve">, </w:t>
+      </w:r>
+      <w:proofErr w:type="spellStart"/>
+      <w:r>
+        <w:rPr>
+          <w:rFonts w:ascii="Segoe UI" w:hAnsi="Segoe UI" w:cs="Segoe UI"/>
+          <w:sz w:val="24"/>
+          <w:szCs w:val="24"/>
+          <w:lang w:val="en-US"/>
+        </w:rPr>
+        <w:t>чрез</w:t>
+      </w:r>
+      <w:proofErr w:type="spellEnd"/>
+      <w:r>
+        <w:rPr>
+          <w:rFonts w:ascii="Segoe UI" w:hAnsi="Segoe UI" w:cs="Segoe UI"/>
+          <w:sz w:val="24"/>
+          <w:szCs w:val="24"/>
+          <w:lang w:val="en-US"/>
+        </w:rPr>
         <w:t xml:space="preserve"> </w:t>
       </w:r>
+      <w:proofErr w:type="spellStart"/>
       <w:r>
         <w:rPr>
           <w:rFonts w:ascii="Segoe UI" w:hAnsi="Segoe UI" w:cs="Segoe UI"/>
@@ -8257,7 +8240,237 @@
           <w:szCs w:val="24"/>
           <w:lang w:val="en-US"/>
         </w:rPr>
-        <w:t>Swagger UI е сървър, чрез който се визуализира разработен API така, че да може да бъде изследван и тестван.</w:t>
+        <w:t>който</w:t>
+      </w:r>
+      <w:proofErr w:type="spellEnd"/>
+      <w:r>
+        <w:rPr>
+          <w:rFonts w:ascii="Segoe UI" w:hAnsi="Segoe UI" w:cs="Segoe UI"/>
+          <w:sz w:val="24"/>
+          <w:szCs w:val="24"/>
+          <w:lang w:val="en-US"/>
+        </w:rPr>
+        <w:t xml:space="preserve"> </w:t>
+      </w:r>
+      <w:proofErr w:type="spellStart"/>
+      <w:r>
+        <w:rPr>
+          <w:rFonts w:ascii="Segoe UI" w:hAnsi="Segoe UI" w:cs="Segoe UI"/>
+          <w:sz w:val="24"/>
+          <w:szCs w:val="24"/>
+          <w:lang w:val="en-US"/>
+        </w:rPr>
+        <w:t>се</w:t>
+      </w:r>
+      <w:proofErr w:type="spellEnd"/>
+      <w:r>
+        <w:rPr>
+          <w:rFonts w:ascii="Segoe UI" w:hAnsi="Segoe UI" w:cs="Segoe UI"/>
+          <w:sz w:val="24"/>
+          <w:szCs w:val="24"/>
+          <w:lang w:val="en-US"/>
+        </w:rPr>
+        <w:t xml:space="preserve"> </w:t>
+      </w:r>
+      <w:proofErr w:type="spellStart"/>
+      <w:r>
+        <w:rPr>
+          <w:rFonts w:ascii="Segoe UI" w:hAnsi="Segoe UI" w:cs="Segoe UI"/>
+          <w:sz w:val="24"/>
+          <w:szCs w:val="24"/>
+          <w:lang w:val="en-US"/>
+        </w:rPr>
+        <w:t>визуализира</w:t>
+      </w:r>
+      <w:proofErr w:type="spellEnd"/>
+      <w:r>
+        <w:rPr>
+          <w:rFonts w:ascii="Segoe UI" w:hAnsi="Segoe UI" w:cs="Segoe UI"/>
+          <w:sz w:val="24"/>
+          <w:szCs w:val="24"/>
+          <w:lang w:val="en-US"/>
+        </w:rPr>
+        <w:t xml:space="preserve"> </w:t>
+      </w:r>
+      <w:proofErr w:type="spellStart"/>
+      <w:r>
+        <w:rPr>
+          <w:rFonts w:ascii="Segoe UI" w:hAnsi="Segoe UI" w:cs="Segoe UI"/>
+          <w:sz w:val="24"/>
+          <w:szCs w:val="24"/>
+          <w:lang w:val="en-US"/>
+        </w:rPr>
+        <w:t>разработен</w:t>
+      </w:r>
+      <w:proofErr w:type="spellEnd"/>
+      <w:r>
+        <w:rPr>
+          <w:rFonts w:ascii="Segoe UI" w:hAnsi="Segoe UI" w:cs="Segoe UI"/>
+          <w:sz w:val="24"/>
+          <w:szCs w:val="24"/>
+          <w:lang w:val="en-US"/>
+        </w:rPr>
+        <w:t xml:space="preserve"> API </w:t>
+      </w:r>
+      <w:proofErr w:type="spellStart"/>
+      <w:r>
+        <w:rPr>
+          <w:rFonts w:ascii="Segoe UI" w:hAnsi="Segoe UI" w:cs="Segoe UI"/>
+          <w:sz w:val="24"/>
+          <w:szCs w:val="24"/>
+          <w:lang w:val="en-US"/>
+        </w:rPr>
+        <w:t>така</w:t>
+      </w:r>
+      <w:proofErr w:type="spellEnd"/>
+      <w:r>
+        <w:rPr>
+          <w:rFonts w:ascii="Segoe UI" w:hAnsi="Segoe UI" w:cs="Segoe UI"/>
+          <w:sz w:val="24"/>
+          <w:szCs w:val="24"/>
+          <w:lang w:val="en-US"/>
+        </w:rPr>
+        <w:t xml:space="preserve">, </w:t>
+      </w:r>
+      <w:proofErr w:type="spellStart"/>
+      <w:r>
+        <w:rPr>
+          <w:rFonts w:ascii="Segoe UI" w:hAnsi="Segoe UI" w:cs="Segoe UI"/>
+          <w:sz w:val="24"/>
+          <w:szCs w:val="24"/>
+          <w:lang w:val="en-US"/>
+        </w:rPr>
+        <w:t>че</w:t>
+      </w:r>
+      <w:proofErr w:type="spellEnd"/>
+      <w:r>
+        <w:rPr>
+          <w:rFonts w:ascii="Segoe UI" w:hAnsi="Segoe UI" w:cs="Segoe UI"/>
+          <w:sz w:val="24"/>
+          <w:szCs w:val="24"/>
+          <w:lang w:val="en-US"/>
+        </w:rPr>
+        <w:t xml:space="preserve"> </w:t>
+      </w:r>
+      <w:proofErr w:type="spellStart"/>
+      <w:r>
+        <w:rPr>
+          <w:rFonts w:ascii="Segoe UI" w:hAnsi="Segoe UI" w:cs="Segoe UI"/>
+          <w:sz w:val="24"/>
+          <w:szCs w:val="24"/>
+          <w:lang w:val="en-US"/>
+        </w:rPr>
+        <w:t>да</w:t>
+      </w:r>
+      <w:proofErr w:type="spellEnd"/>
+      <w:r>
+        <w:rPr>
+          <w:rFonts w:ascii="Segoe UI" w:hAnsi="Segoe UI" w:cs="Segoe UI"/>
+          <w:sz w:val="24"/>
+          <w:szCs w:val="24"/>
+          <w:lang w:val="en-US"/>
+        </w:rPr>
+        <w:t xml:space="preserve"> </w:t>
+      </w:r>
+      <w:proofErr w:type="spellStart"/>
+      <w:r>
+        <w:rPr>
+          <w:rFonts w:ascii="Segoe UI" w:hAnsi="Segoe UI" w:cs="Segoe UI"/>
+          <w:sz w:val="24"/>
+          <w:szCs w:val="24"/>
+          <w:lang w:val="en-US"/>
+        </w:rPr>
+        <w:t>може</w:t>
+      </w:r>
+      <w:proofErr w:type="spellEnd"/>
+      <w:r>
+        <w:rPr>
+          <w:rFonts w:ascii="Segoe UI" w:hAnsi="Segoe UI" w:cs="Segoe UI"/>
+          <w:sz w:val="24"/>
+          <w:szCs w:val="24"/>
+          <w:lang w:val="en-US"/>
+        </w:rPr>
+        <w:t xml:space="preserve"> </w:t>
+      </w:r>
+      <w:proofErr w:type="spellStart"/>
+      <w:r>
+        <w:rPr>
+          <w:rFonts w:ascii="Segoe UI" w:hAnsi="Segoe UI" w:cs="Segoe UI"/>
+          <w:sz w:val="24"/>
+          <w:szCs w:val="24"/>
+          <w:lang w:val="en-US"/>
+        </w:rPr>
+        <w:t>да</w:t>
+      </w:r>
+      <w:proofErr w:type="spellEnd"/>
+      <w:r>
+        <w:rPr>
+          <w:rFonts w:ascii="Segoe UI" w:hAnsi="Segoe UI" w:cs="Segoe UI"/>
+          <w:sz w:val="24"/>
+          <w:szCs w:val="24"/>
+          <w:lang w:val="en-US"/>
+        </w:rPr>
+        <w:t xml:space="preserve"> </w:t>
+      </w:r>
+      <w:proofErr w:type="spellStart"/>
+      <w:r>
+        <w:rPr>
+          <w:rFonts w:ascii="Segoe UI" w:hAnsi="Segoe UI" w:cs="Segoe UI"/>
+          <w:sz w:val="24"/>
+          <w:szCs w:val="24"/>
+          <w:lang w:val="en-US"/>
+        </w:rPr>
+        <w:t>бъде</w:t>
+      </w:r>
+      <w:proofErr w:type="spellEnd"/>
+      <w:r>
+        <w:rPr>
+          <w:rFonts w:ascii="Segoe UI" w:hAnsi="Segoe UI" w:cs="Segoe UI"/>
+          <w:sz w:val="24"/>
+          <w:szCs w:val="24"/>
+          <w:lang w:val="en-US"/>
+        </w:rPr>
+        <w:t xml:space="preserve"> </w:t>
+      </w:r>
+      <w:proofErr w:type="spellStart"/>
+      <w:r>
+        <w:rPr>
+          <w:rFonts w:ascii="Segoe UI" w:hAnsi="Segoe UI" w:cs="Segoe UI"/>
+          <w:sz w:val="24"/>
+          <w:szCs w:val="24"/>
+          <w:lang w:val="en-US"/>
+        </w:rPr>
+        <w:t>изследван</w:t>
+      </w:r>
+      <w:proofErr w:type="spellEnd"/>
+      <w:r>
+        <w:rPr>
+          <w:rFonts w:ascii="Segoe UI" w:hAnsi="Segoe UI" w:cs="Segoe UI"/>
+          <w:sz w:val="24"/>
+          <w:szCs w:val="24"/>
+          <w:lang w:val="en-US"/>
+        </w:rPr>
+        <w:t xml:space="preserve"> и </w:t>
+      </w:r>
+      <w:proofErr w:type="spellStart"/>
+      <w:r>
+        <w:rPr>
+          <w:rFonts w:ascii="Segoe UI" w:hAnsi="Segoe UI" w:cs="Segoe UI"/>
+          <w:sz w:val="24"/>
+          <w:szCs w:val="24"/>
+          <w:lang w:val="en-US"/>
+        </w:rPr>
+        <w:t>тестван</w:t>
+      </w:r>
+      <w:proofErr w:type="spellEnd"/>
+      <w:r>
+        <w:rPr>
+          <w:rFonts w:ascii="Segoe UI" w:hAnsi="Segoe UI" w:cs="Segoe UI"/>
+          <w:sz w:val="24"/>
+          <w:szCs w:val="24"/>
+          <w:lang w:val="en-US"/>
+        </w:rPr>
+        <w:t>.</w:t>
       </w:r>
       <w:r>
         <w:rPr>
@@ -8645,6 +8858,7 @@
         <w:lastRenderedPageBreak/>
         <w:t xml:space="preserve">В апликацията е създаден клас </w:t>
       </w:r>
+      <w:proofErr w:type="spellStart"/>
       <w:r>
         <w:rPr>
           <w:rFonts w:ascii="Segoe UI" w:hAnsi="Segoe UI" w:cs="Segoe UI"/>
@@ -8652,7 +8866,17 @@
           <w:szCs w:val="24"/>
           <w:lang w:val="en-US"/>
         </w:rPr>
-        <w:t>UnitTests,</w:t>
+        <w:t>UnitTests</w:t>
+      </w:r>
+      <w:proofErr w:type="spellEnd"/>
+      <w:r>
+        <w:rPr>
+          <w:rFonts w:ascii="Segoe UI" w:hAnsi="Segoe UI" w:cs="Segoe UI"/>
+          <w:sz w:val="24"/>
+          <w:szCs w:val="24"/>
+          <w:lang w:val="en-US"/>
+        </w:rPr>
+        <w:t>,</w:t>
       </w:r>
       <w:r>
         <w:rPr>
@@ -8694,7 +8918,27 @@
           <w:szCs w:val="24"/>
           <w:lang w:val="en-US"/>
         </w:rPr>
-        <w:t xml:space="preserve">(dbContext), </w:t>
+        <w:t>(</w:t>
+      </w:r>
+      <w:proofErr w:type="spellStart"/>
+      <w:r>
+        <w:rPr>
+          <w:rFonts w:ascii="Segoe UI" w:hAnsi="Segoe UI" w:cs="Segoe UI"/>
+          <w:sz w:val="24"/>
+          <w:szCs w:val="24"/>
+          <w:lang w:val="en-US"/>
+        </w:rPr>
+        <w:t>dbContext</w:t>
+      </w:r>
+      <w:proofErr w:type="spellEnd"/>
+      <w:r>
+        <w:rPr>
+          <w:rFonts w:ascii="Segoe UI" w:hAnsi="Segoe UI" w:cs="Segoe UI"/>
+          <w:sz w:val="24"/>
+          <w:szCs w:val="24"/>
+          <w:lang w:val="en-US"/>
+        </w:rPr>
+        <w:t xml:space="preserve">), </w:t>
       </w:r>
       <w:r>
         <w:rPr>
@@ -8736,7 +8980,27 @@
           <w:szCs w:val="24"/>
           <w:lang w:val="en-US"/>
         </w:rPr>
-        <w:t>(orderService)</w:t>
+        <w:t>(</w:t>
+      </w:r>
+      <w:proofErr w:type="spellStart"/>
+      <w:r>
+        <w:rPr>
+          <w:rFonts w:ascii="Segoe UI" w:hAnsi="Segoe UI" w:cs="Segoe UI"/>
+          <w:sz w:val="24"/>
+          <w:szCs w:val="24"/>
+          <w:lang w:val="en-US"/>
+        </w:rPr>
+        <w:t>orderService</w:t>
+      </w:r>
+      <w:proofErr w:type="spellEnd"/>
+      <w:r>
+        <w:rPr>
+          <w:rFonts w:ascii="Segoe UI" w:hAnsi="Segoe UI" w:cs="Segoe UI"/>
+          <w:sz w:val="24"/>
+          <w:szCs w:val="24"/>
+          <w:lang w:val="en-US"/>
+        </w:rPr>
+        <w:t>)</w:t>
       </w:r>
       <w:r>
         <w:rPr>
@@ -16746,6 +17010,12 @@
 </file>
 
 <file path=customXml/item1.xml><?xml version="1.0" encoding="utf-8"?>
+<p:properties xmlns:p="http://schemas.microsoft.com/office/2006/metadata/properties" xmlns:xsi="http://www.w3.org/2001/XMLSchema-instance" xmlns:pc="http://schemas.microsoft.com/office/infopath/2007/PartnerControls">
+  <documentManagement/>
+</p:properties>
+</file>
+
+<file path=customXml/item2.xml><?xml version="1.0" encoding="utf-8"?>
 <ct:contentTypeSchema xmlns:ct="http://schemas.microsoft.com/office/2006/metadata/contentType" xmlns:ma="http://schemas.microsoft.com/office/2006/metadata/properties/metaAttributes" ct:_="" ma:_="" ma:contentTypeName="Документ" ma:contentTypeID="0x0101000A70450C544A6E4491EC3A4C5B54DAFC" ma:contentTypeVersion="4" ma:contentTypeDescription="Създаване на нов документ" ma:contentTypeScope="" ma:versionID="9c27e046a1f3eac2d79241f58a71db58">
   <xsd:schema xmlns:xsd="http://www.w3.org/2001/XMLSchema" xmlns:xs="http://www.w3.org/2001/XMLSchema" xmlns:p="http://schemas.microsoft.com/office/2006/metadata/properties" xmlns:ns2="2df1df9a-6164-40cf-b48f-3655b8c6dad3" targetNamespace="http://schemas.microsoft.com/office/2006/metadata/properties" ma:root="true" ma:fieldsID="ff305a29f9e842a25b4d4157b21e53ca" ns2:_="">
     <xsd:import namespace="2df1df9a-6164-40cf-b48f-3655b8c6dad3"/>
@@ -16889,13 +17159,16 @@
 </ct:contentTypeSchema>
 </file>
 
-<file path=customXml/item2.xml><?xml version="1.0" encoding="utf-8"?>
-<p:properties xmlns:p="http://schemas.microsoft.com/office/2006/metadata/properties" xmlns:xsi="http://www.w3.org/2001/XMLSchema-instance" xmlns:pc="http://schemas.microsoft.com/office/infopath/2007/PartnerControls">
-  <documentManagement/>
-</p:properties>
+<file path=customXml/item3.xml><?xml version="1.0" encoding="utf-8"?>
+<?mso-contentType ?>
+<FormTemplates xmlns="http://schemas.microsoft.com/sharepoint/v3/contenttype/forms">
+  <Display>DocumentLibraryForm</Display>
+  <Edit>DocumentLibraryForm</Edit>
+  <New>DocumentLibraryForm</New>
+</FormTemplates>
 </file>
 
-<file path=customXml/item3.xml><?xml version="1.0" encoding="utf-8"?>
+<file path=customXml/item4.xml><?xml version="1.0" encoding="utf-8"?>
 <b:Sources xmlns:b="http://schemas.openxmlformats.org/officeDocument/2006/bibliography" xmlns="http://schemas.openxmlformats.org/officeDocument/2006/bibliography" SelectedStyle="\APASixthEditionOfficeOnline.xsl" StyleName="APA" Version="6">
   <b:Source>
     <b:Tag>Дей20</b:Tag>
@@ -16919,16 +17192,16 @@
 </b:Sources>
 </file>
 
-<file path=customXml/item4.xml><?xml version="1.0" encoding="utf-8"?>
-<?mso-contentType ?>
-<FormTemplates xmlns="http://schemas.microsoft.com/sharepoint/v3/contenttype/forms">
-  <Display>DocumentLibraryForm</Display>
-  <Edit>DocumentLibraryForm</Edit>
-  <New>DocumentLibraryForm</New>
-</FormTemplates>
+<file path=customXml/itemProps1.xml><?xml version="1.0" encoding="utf-8"?>
+<ds:datastoreItem xmlns:ds="http://schemas.openxmlformats.org/officeDocument/2006/customXml" ds:itemID="{A2333BCB-8096-466E-AB06-AAFDC8F25A1A}">
+  <ds:schemaRefs>
+    <ds:schemaRef ds:uri="http://schemas.microsoft.com/office/2006/metadata/properties"/>
+    <ds:schemaRef ds:uri="http://schemas.microsoft.com/office/infopath/2007/PartnerControls"/>
+  </ds:schemaRefs>
+</ds:datastoreItem>
 </file>
 
-<file path=customXml/itemProps1.xml><?xml version="1.0" encoding="utf-8"?>
+<file path=customXml/itemProps2.xml><?xml version="1.0" encoding="utf-8"?>
 <ds:datastoreItem xmlns:ds="http://schemas.openxmlformats.org/officeDocument/2006/customXml" ds:itemID="{579F5804-044F-4A0D-BFD6-29D192177BEC}">
   <ds:schemaRefs>
     <ds:schemaRef ds:uri="http://schemas.microsoft.com/office/2006/metadata/contentType"/>
@@ -16946,27 +17219,18 @@
 </ds:datastoreItem>
 </file>
 
-<file path=customXml/itemProps2.xml><?xml version="1.0" encoding="utf-8"?>
-<ds:datastoreItem xmlns:ds="http://schemas.openxmlformats.org/officeDocument/2006/customXml" ds:itemID="{A2333BCB-8096-466E-AB06-AAFDC8F25A1A}">
+<file path=customXml/itemProps3.xml><?xml version="1.0" encoding="utf-8"?>
+<ds:datastoreItem xmlns:ds="http://schemas.openxmlformats.org/officeDocument/2006/customXml" ds:itemID="{75592AAD-5623-4BAA-B823-804780F56155}">
   <ds:schemaRefs>
-    <ds:schemaRef ds:uri="http://schemas.microsoft.com/office/2006/metadata/properties"/>
-    <ds:schemaRef ds:uri="http://schemas.microsoft.com/office/infopath/2007/PartnerControls"/>
+    <ds:schemaRef ds:uri="http://schemas.microsoft.com/sharepoint/v3/contenttype/forms"/>
   </ds:schemaRefs>
 </ds:datastoreItem>
 </file>
 
-<file path=customXml/itemProps3.xml><?xml version="1.0" encoding="utf-8"?>
+<file path=customXml/itemProps4.xml><?xml version="1.0" encoding="utf-8"?>
 <ds:datastoreItem xmlns:ds="http://schemas.openxmlformats.org/officeDocument/2006/customXml" ds:itemID="{DD8DC243-FE11-4C96-8997-31FB1AE438F9}">
   <ds:schemaRefs>
     <ds:schemaRef ds:uri="http://schemas.openxmlformats.org/officeDocument/2006/bibliography"/>
   </ds:schemaRefs>
 </ds:datastoreItem>
-</file>
-
-<file path=customXml/itemProps4.xml><?xml version="1.0" encoding="utf-8"?>
-<ds:datastoreItem xmlns:ds="http://schemas.openxmlformats.org/officeDocument/2006/customXml" ds:itemID="{75592AAD-5623-4BAA-B823-804780F56155}">
-  <ds:schemaRefs>
-    <ds:schemaRef ds:uri="http://schemas.microsoft.com/sharepoint/v3/contenttype/forms"/>
-  </ds:schemaRefs>
-</ds:datastoreItem>
 </file>
</xml_diff>